<commit_message>
#573 Fixed Fee % - small misc changes
</commit_message>
<xml_diff>
--- a/design/Design Specification - Capture - July2015 GH573 Customer and Office CSAs no longer showing Fixed Fee% only text indicating Fixed Fee.docx
+++ b/design/Design Specification - Capture - July2015 GH573 Customer and Office CSAs no longer showing Fixed Fee% only text indicating Fixed Fee.docx
@@ -1,6 +1,6 @@
 
 <file path=word/document.xml><?xml version="1.0" encoding="utf-8"?>
-<w:document xmlns:wpc="http://schemas.microsoft.com/office/word/2010/wordprocessingCanvas" xmlns:mc="http://schemas.openxmlformats.org/markup-compatibility/2006" xmlns:o="urn:schemas-microsoft-com:office:office" xmlns:r="http://schemas.openxmlformats.org/officeDocument/2006/relationships" xmlns:m="http://schemas.openxmlformats.org/officeDocument/2006/math" xmlns:v="urn:schemas-microsoft-com:vml" xmlns:wp14="http://schemas.microsoft.com/office/word/2010/wordprocessingDrawing" xmlns:wp="http://schemas.openxmlformats.org/drawingml/2006/wordprocessingDrawing" xmlns:w10="urn:schemas-microsoft-com:office:word" xmlns:w="http://schemas.openxmlformats.org/wordprocessingml/2006/main" xmlns:w14="http://schemas.microsoft.com/office/word/2010/wordml" xmlns:wpg="http://schemas.microsoft.com/office/word/2010/wordprocessingGroup" xmlns:wpi="http://schemas.microsoft.com/office/word/2010/wordprocessingInk" xmlns:wne="http://schemas.microsoft.com/office/word/2006/wordml" xmlns:wps="http://schemas.microsoft.com/office/word/2010/wordprocessingShape" mc:Ignorable="w14 wp14">
+<w:document xmlns:wpc="http://schemas.microsoft.com/office/word/2010/wordprocessingCanvas" xmlns:mc="http://schemas.openxmlformats.org/markup-compatibility/2006" xmlns:o="urn:schemas-microsoft-com:office:office" xmlns:r="http://schemas.openxmlformats.org/officeDocument/2006/relationships" xmlns:m="http://schemas.openxmlformats.org/officeDocument/2006/math" xmlns:v="urn:schemas-microsoft-com:vml" xmlns:wp14="http://schemas.microsoft.com/office/word/2010/wordprocessingDrawing" xmlns:wp="http://schemas.openxmlformats.org/drawingml/2006/wordprocessingDrawing" xmlns:w10="urn:schemas-microsoft-com:office:word" xmlns:w="http://schemas.openxmlformats.org/wordprocessingml/2006/main" xmlns:w14="http://schemas.microsoft.com/office/word/2010/wordml" xmlns:w15="http://schemas.microsoft.com/office/word/2012/wordml" xmlns:wpg="http://schemas.microsoft.com/office/word/2010/wordprocessingGroup" xmlns:wpi="http://schemas.microsoft.com/office/word/2010/wordprocessingInk" xmlns:wne="http://schemas.microsoft.com/office/word/2006/wordml" xmlns:wps="http://schemas.microsoft.com/office/word/2010/wordprocessingShape" mc:Ignorable="w14 w15 wp14">
   <w:body>
     <w:p>
       <w:pPr>
@@ -293,10 +293,10 @@
           <w:rFonts w:asciiTheme="minorHAnsi" w:hAnsiTheme="minorHAnsi" w:cs="Arial"/>
         </w:rPr>
         <w:sectPr>
-          <w:headerReference w:type="default" r:id="rId12"/>
-          <w:footerReference w:type="even" r:id="rId13"/>
-          <w:footerReference w:type="default" r:id="rId14"/>
-          <w:headerReference w:type="first" r:id="rId15"/>
+          <w:headerReference w:type="default" r:id="rId11"/>
+          <w:footerReference w:type="even" r:id="rId12"/>
+          <w:footerReference w:type="default" r:id="rId13"/>
+          <w:headerReference w:type="first" r:id="rId14"/>
           <w:pgSz w:w="12240" w:h="15840"/>
           <w:pgMar w:top="720" w:right="720" w:bottom="720" w:left="720" w:header="720" w:footer="720" w:gutter="0"/>
           <w:pgNumType w:fmt="lowerRoman" w:start="2" w:chapSep="emDash"/>
@@ -994,14 +994,12 @@
                                 <w:rFonts w:ascii="Arial" w:hAnsi="Arial" w:cs="Arial"/>
                               </w:rPr>
                             </w:pPr>
-                            <w:proofErr w:type="gramStart"/>
                             <w:r>
                               <w:rPr>
                                 <w:rFonts w:ascii="Arial" w:hAnsi="Arial" w:cs="Arial"/>
                               </w:rPr>
                               <w:t>© Copyright 2012, Republic Services Inc. - All rights reserved.</w:t>
                             </w:r>
-                            <w:proofErr w:type="gramEnd"/>
                           </w:p>
                           <w:p>
                             <w:pPr>
@@ -1027,7 +1025,7 @@
           </mc:Choice>
           <mc:Fallback>
             <w:pict>
-              <v:shapetype id="_x0000_t202" coordsize="21600,21600" o:spt="202" path="m,l,21600r21600,l21600,xe">
+              <v:shapetype w14:anchorId="3CA008B8" id="_x0000_t202" coordsize="21600,21600" o:spt="202" path="m,l,21600r21600,l21600,xe">
                 <v:stroke joinstyle="miter"/>
                 <v:path gradientshapeok="t" o:connecttype="rect"/>
               </v:shapetype>
@@ -1071,14 +1069,12 @@
                           <w:rFonts w:ascii="Arial" w:hAnsi="Arial" w:cs="Arial"/>
                         </w:rPr>
                       </w:pPr>
-                      <w:proofErr w:type="gramStart"/>
                       <w:r>
                         <w:rPr>
                           <w:rFonts w:ascii="Arial" w:hAnsi="Arial" w:cs="Arial"/>
                         </w:rPr>
                         <w:t>© Copyright 2012, Republic Services Inc. - All rights reserved.</w:t>
                       </w:r>
-                      <w:proofErr w:type="gramEnd"/>
                     </w:p>
                     <w:p>
                       <w:pPr>
@@ -2153,19 +2149,11 @@
                 <w:rFonts w:asciiTheme="minorHAnsi" w:hAnsiTheme="minorHAnsi"/>
               </w:rPr>
             </w:pPr>
-            <w:proofErr w:type="spellStart"/>
             <w:r>
               <w:rPr>
                 <w:rFonts w:asciiTheme="minorHAnsi" w:hAnsiTheme="minorHAnsi"/>
               </w:rPr>
-              <w:t>GitHub</w:t>
-            </w:r>
-            <w:proofErr w:type="spellEnd"/>
-            <w:r>
-              <w:rPr>
-                <w:rFonts w:asciiTheme="minorHAnsi" w:hAnsiTheme="minorHAnsi"/>
-              </w:rPr>
-              <w:t xml:space="preserve"> Item</w:t>
+              <w:t>GitHub Item</w:t>
             </w:r>
           </w:p>
           <w:p>
@@ -2343,21 +2331,7 @@
         <w:rPr>
           <w:rFonts w:asciiTheme="minorHAnsi" w:hAnsiTheme="minorHAnsi"/>
         </w:rPr>
-        <w:t xml:space="preserve">Since the Header which use to dynamically change based on the inputs on the pricing page is now fixed to be static for existing customers and FRF and ERF </w:t>
-      </w:r>
-      <w:proofErr w:type="spellStart"/>
-      <w:r>
-        <w:rPr>
-          <w:rFonts w:asciiTheme="minorHAnsi" w:hAnsiTheme="minorHAnsi"/>
-        </w:rPr>
-        <w:t>readonly</w:t>
-      </w:r>
-      <w:proofErr w:type="spellEnd"/>
-      <w:r>
-        <w:rPr>
-          <w:rFonts w:asciiTheme="minorHAnsi" w:hAnsiTheme="minorHAnsi"/>
-        </w:rPr>
-        <w:t xml:space="preserve"> variables do not contain the % values for Fixed FRF and ERF anymore, we have to create new variables to hold these values % values from account status table, so that these values can be used as an output to print in CSA.</w:t>
+        <w:t>Since the Header which use to dynamically change based on the inputs on the pricing page is now fixed to be static for existing customers and FRF and ERF readonly variables do not contain the % values for Fixed FRF and ERF anymore, we have to create new variables to hold these values % values from account status table, so that these values can be used as an output to print in CSA.</w:t>
       </w:r>
     </w:p>
     <w:p>
@@ -2430,23 +2404,7 @@
           <w:rStyle w:val="HTMLCode"/>
           <w:rFonts w:asciiTheme="minorHAnsi" w:hAnsiTheme="minorHAnsi" w:cs="Consolas"/>
         </w:rPr>
-        <w:t xml:space="preserve">% value for fixed FRF and ERF to be displayed in CSA for the existing customers having an option of </w:t>
-      </w:r>
-      <w:proofErr w:type="gramStart"/>
-      <w:r>
-        <w:rPr>
-          <w:rStyle w:val="HTMLCode"/>
-          <w:rFonts w:asciiTheme="minorHAnsi" w:hAnsiTheme="minorHAnsi" w:cs="Consolas"/>
-        </w:rPr>
-        <w:t>Fixed</w:t>
-      </w:r>
-      <w:proofErr w:type="gramEnd"/>
-      <w:r>
-        <w:rPr>
-          <w:rStyle w:val="HTMLCode"/>
-          <w:rFonts w:asciiTheme="minorHAnsi" w:hAnsiTheme="minorHAnsi" w:cs="Consolas"/>
-        </w:rPr>
-        <w:t xml:space="preserve"> fees.</w:t>
+        <w:t>% value for fixed FRF and ERF to be displayed in CSA for the existing customers having an option of Fixed fees.</w:t>
       </w:r>
     </w:p>
     <w:p>
@@ -2482,16 +2440,8 @@
         <w:rPr>
           <w:rFonts w:cs="Helvetica"/>
         </w:rPr>
-        <w:t xml:space="preserve">fixed % values of FRF and ERF fees pulled from account </w:t>
-      </w:r>
-      <w:proofErr w:type="spellStart"/>
-      <w:r>
-        <w:rPr>
-          <w:rFonts w:cs="Helvetica"/>
-        </w:rPr>
-        <w:t>staus</w:t>
-      </w:r>
-      <w:proofErr w:type="spellEnd"/>
+        <w:t>fixed % values of FRF and ERF fees pulled from account staus</w:t>
+      </w:r>
       <w:r>
         <w:rPr>
           <w:rFonts w:cs="Helvetica"/>
@@ -2515,14 +2465,12 @@
           <w:numId w:val="29"/>
         </w:numPr>
       </w:pPr>
-      <w:proofErr w:type="spellStart"/>
       <w:r>
         <w:t>fixedFrfPercent</w:t>
       </w:r>
       <w:r>
         <w:t>_quote</w:t>
       </w:r>
-      <w:proofErr w:type="spellEnd"/>
     </w:p>
     <w:p>
       <w:pPr>
@@ -2532,11 +2480,9 @@
           <w:numId w:val="29"/>
         </w:numPr>
       </w:pPr>
-      <w:proofErr w:type="spellStart"/>
       <w:r>
         <w:t>fixedErfPercent_quote</w:t>
       </w:r>
-      <w:proofErr w:type="spellEnd"/>
     </w:p>
     <w:p>
       <w:pPr>
@@ -2584,7 +2530,7 @@
                     <pic:cNvPicPr/>
                   </pic:nvPicPr>
                   <pic:blipFill>
-                    <a:blip r:embed="rId16"/>
+                    <a:blip r:embed="rId15"/>
                     <a:stretch>
                       <a:fillRect/>
                     </a:stretch>
@@ -2609,51 +2555,28 @@
       <w:pPr>
         <w:pStyle w:val="NormalWeb"/>
         <w:shd w:val="clear" w:color="auto" w:fill="FFFFFF"/>
-        <w:spacing w:before="0" w:beforeAutospacing="0" w:after="240" w:afterAutospacing="0" w:line="336" w:lineRule="atLeast"/>
-        <w:ind w:hanging="1080"/>
-        <w:rPr>
-          <w:rFonts w:ascii="Helvetica" w:hAnsi="Helvetica" w:cs="Helvetica"/>
-          <w:color w:val="333333"/>
-          <w:sz w:val="21"/>
-          <w:szCs w:val="21"/>
-        </w:rPr>
-      </w:pPr>
-    </w:p>
-    <w:p>
-      <w:pPr>
-        <w:pStyle w:val="NormalWeb"/>
-        <w:shd w:val="clear" w:color="auto" w:fill="FFFFFF"/>
         <w:spacing w:before="0" w:beforeAutospacing="0" w:line="336" w:lineRule="atLeast"/>
         <w:ind w:left="-1170" w:firstLine="90"/>
         <w:rPr>
           <w:rFonts w:asciiTheme="minorHAnsi" w:hAnsiTheme="minorHAnsi"/>
         </w:rPr>
       </w:pPr>
-      <w:r>
-        <w:rPr>
-          <w:rFonts w:ascii="Helvetica" w:hAnsi="Helvetica" w:cs="Helvetica"/>
-          <w:color w:val="333333"/>
-          <w:sz w:val="21"/>
-          <w:szCs w:val="21"/>
-        </w:rPr>
-        <w:br/>
-      </w:r>
-    </w:p>
-    <w:p>
-      <w:pPr>
-        <w:pStyle w:val="Heading1"/>
-        <w:rPr>
-          <w:rFonts w:asciiTheme="minorHAnsi" w:hAnsiTheme="minorHAnsi"/>
-        </w:rPr>
-      </w:pPr>
-      <w:r>
-        <w:rPr>
-          <w:rFonts w:asciiTheme="minorHAnsi" w:hAnsiTheme="minorHAnsi"/>
-        </w:rPr>
-        <w:t>Impacted Systems (InfoPro, TIBCO and BI)</w:t>
-      </w:r>
       <w:bookmarkStart w:id="21" w:name="_GoBack"/>
       <w:bookmarkEnd w:id="21"/>
+    </w:p>
+    <w:p>
+      <w:pPr>
+        <w:pStyle w:val="Heading1"/>
+        <w:rPr>
+          <w:rFonts w:asciiTheme="minorHAnsi" w:hAnsiTheme="minorHAnsi"/>
+        </w:rPr>
+      </w:pPr>
+      <w:r>
+        <w:rPr>
+          <w:rFonts w:asciiTheme="minorHAnsi" w:hAnsiTheme="minorHAnsi"/>
+        </w:rPr>
+        <w:t>Impacted Systems (InfoPro, TIBCO and BI)</w:t>
+      </w:r>
     </w:p>
     <w:p>
       <w:pPr>
@@ -2698,14 +2621,12 @@
           <w:numId w:val="29"/>
         </w:numPr>
       </w:pPr>
-      <w:proofErr w:type="spellStart"/>
       <w:r>
         <w:t>fixedFrfPercent</w:t>
       </w:r>
       <w:r>
         <w:t>_quote</w:t>
       </w:r>
-      <w:proofErr w:type="spellEnd"/>
     </w:p>
     <w:p>
       <w:pPr>
@@ -2715,11 +2636,9 @@
           <w:numId w:val="29"/>
         </w:numPr>
       </w:pPr>
-      <w:proofErr w:type="spellStart"/>
       <w:r>
         <w:t>fixedErfPercent_quote</w:t>
       </w:r>
-      <w:proofErr w:type="spellEnd"/>
     </w:p>
     <w:p>
       <w:pPr>
@@ -2778,28 +2697,6 @@
     </w:p>
     <w:p>
       <w:pPr>
-        <w:pStyle w:val="BodyText"/>
-        <w:ind w:firstLine="432"/>
-        <w:rPr>
-          <w:rFonts w:asciiTheme="minorHAnsi" w:hAnsiTheme="minorHAnsi"/>
-          <w:sz w:val="22"/>
-          <w:szCs w:val="22"/>
-        </w:rPr>
-      </w:pPr>
-    </w:p>
-    <w:p>
-      <w:pPr>
-        <w:pStyle w:val="BodyText"/>
-        <w:ind w:firstLine="432"/>
-        <w:rPr>
-          <w:rFonts w:asciiTheme="minorHAnsi" w:hAnsiTheme="minorHAnsi"/>
-          <w:sz w:val="22"/>
-          <w:szCs w:val="22"/>
-        </w:rPr>
-      </w:pPr>
-    </w:p>
-    <w:p>
-      <w:pPr>
         <w:pStyle w:val="Heading1"/>
         <w:jc w:val="both"/>
         <w:rPr>
@@ -2811,7 +2708,6 @@
         <w:rPr>
           <w:rFonts w:asciiTheme="minorHAnsi" w:hAnsiTheme="minorHAnsi"/>
         </w:rPr>
-        <w:lastRenderedPageBreak/>
         <w:t>Appendix</w:t>
       </w:r>
       <w:bookmarkEnd w:id="23"/>
@@ -2850,8 +2746,8 @@
       </w:pPr>
     </w:p>
     <w:sectPr>
-      <w:headerReference w:type="default" r:id="rId17"/>
-      <w:footerReference w:type="default" r:id="rId18"/>
+      <w:headerReference w:type="default" r:id="rId16"/>
+      <w:footerReference w:type="default" r:id="rId17"/>
       <w:pgSz w:w="12240" w:h="15840" w:code="1"/>
       <w:pgMar w:top="1440" w:right="1440" w:bottom="1440" w:left="1800" w:header="720" w:footer="720" w:gutter="0"/>
       <w:pgNumType w:start="4"/>
@@ -2863,7 +2759,7 @@
 </file>
 
 <file path=word/endnotes.xml><?xml version="1.0" encoding="utf-8"?>
-<w:endnotes xmlns:wpc="http://schemas.microsoft.com/office/word/2010/wordprocessingCanvas" xmlns:mc="http://schemas.openxmlformats.org/markup-compatibility/2006" xmlns:o="urn:schemas-microsoft-com:office:office" xmlns:r="http://schemas.openxmlformats.org/officeDocument/2006/relationships" xmlns:m="http://schemas.openxmlformats.org/officeDocument/2006/math" xmlns:v="urn:schemas-microsoft-com:vml" xmlns:wp14="http://schemas.microsoft.com/office/word/2010/wordprocessingDrawing" xmlns:wp="http://schemas.openxmlformats.org/drawingml/2006/wordprocessingDrawing" xmlns:w10="urn:schemas-microsoft-com:office:word" xmlns:w="http://schemas.openxmlformats.org/wordprocessingml/2006/main" xmlns:w14="http://schemas.microsoft.com/office/word/2010/wordml" xmlns:wpg="http://schemas.microsoft.com/office/word/2010/wordprocessingGroup" xmlns:wpi="http://schemas.microsoft.com/office/word/2010/wordprocessingInk" xmlns:wne="http://schemas.microsoft.com/office/word/2006/wordml" xmlns:wps="http://schemas.microsoft.com/office/word/2010/wordprocessingShape" mc:Ignorable="w14 wp14">
+<w:endnotes xmlns:wpc="http://schemas.microsoft.com/office/word/2010/wordprocessingCanvas" xmlns:mc="http://schemas.openxmlformats.org/markup-compatibility/2006" xmlns:o="urn:schemas-microsoft-com:office:office" xmlns:r="http://schemas.openxmlformats.org/officeDocument/2006/relationships" xmlns:m="http://schemas.openxmlformats.org/officeDocument/2006/math" xmlns:v="urn:schemas-microsoft-com:vml" xmlns:wp14="http://schemas.microsoft.com/office/word/2010/wordprocessingDrawing" xmlns:wp="http://schemas.openxmlformats.org/drawingml/2006/wordprocessingDrawing" xmlns:w10="urn:schemas-microsoft-com:office:word" xmlns:w="http://schemas.openxmlformats.org/wordprocessingml/2006/main" xmlns:w14="http://schemas.microsoft.com/office/word/2010/wordml" xmlns:w15="http://schemas.microsoft.com/office/word/2012/wordml" xmlns:wpg="http://schemas.microsoft.com/office/word/2010/wordprocessingGroup" xmlns:wpi="http://schemas.microsoft.com/office/word/2010/wordprocessingInk" xmlns:wne="http://schemas.microsoft.com/office/word/2006/wordml" xmlns:wps="http://schemas.microsoft.com/office/word/2010/wordprocessingShape" mc:Ignorable="w14 w15 wp14">
   <w:endnote w:type="separator" w:id="-1">
     <w:p>
       <w:r>
@@ -2885,7 +2781,7 @@
 </file>
 
 <file path=word/footer1.xml><?xml version="1.0" encoding="utf-8"?>
-<w:ftr xmlns:wpc="http://schemas.microsoft.com/office/word/2010/wordprocessingCanvas" xmlns:mc="http://schemas.openxmlformats.org/markup-compatibility/2006" xmlns:o="urn:schemas-microsoft-com:office:office" xmlns:r="http://schemas.openxmlformats.org/officeDocument/2006/relationships" xmlns:m="http://schemas.openxmlformats.org/officeDocument/2006/math" xmlns:v="urn:schemas-microsoft-com:vml" xmlns:wp14="http://schemas.microsoft.com/office/word/2010/wordprocessingDrawing" xmlns:wp="http://schemas.openxmlformats.org/drawingml/2006/wordprocessingDrawing" xmlns:w10="urn:schemas-microsoft-com:office:word" xmlns:w="http://schemas.openxmlformats.org/wordprocessingml/2006/main" xmlns:w14="http://schemas.microsoft.com/office/word/2010/wordml" xmlns:wpg="http://schemas.microsoft.com/office/word/2010/wordprocessingGroup" xmlns:wpi="http://schemas.microsoft.com/office/word/2010/wordprocessingInk" xmlns:wne="http://schemas.microsoft.com/office/word/2006/wordml" xmlns:wps="http://schemas.microsoft.com/office/word/2010/wordprocessingShape" mc:Ignorable="w14 wp14">
+<w:ftr xmlns:wpc="http://schemas.microsoft.com/office/word/2010/wordprocessingCanvas" xmlns:mc="http://schemas.openxmlformats.org/markup-compatibility/2006" xmlns:o="urn:schemas-microsoft-com:office:office" xmlns:r="http://schemas.openxmlformats.org/officeDocument/2006/relationships" xmlns:m="http://schemas.openxmlformats.org/officeDocument/2006/math" xmlns:v="urn:schemas-microsoft-com:vml" xmlns:wp14="http://schemas.microsoft.com/office/word/2010/wordprocessingDrawing" xmlns:wp="http://schemas.openxmlformats.org/drawingml/2006/wordprocessingDrawing" xmlns:w10="urn:schemas-microsoft-com:office:word" xmlns:w="http://schemas.openxmlformats.org/wordprocessingml/2006/main" xmlns:w14="http://schemas.microsoft.com/office/word/2010/wordml" xmlns:w15="http://schemas.microsoft.com/office/word/2012/wordml" xmlns:wpg="http://schemas.microsoft.com/office/word/2010/wordprocessingGroup" xmlns:wpi="http://schemas.microsoft.com/office/word/2010/wordprocessingInk" xmlns:wne="http://schemas.microsoft.com/office/word/2006/wordml" xmlns:wps="http://schemas.microsoft.com/office/word/2010/wordprocessingShape" mc:Ignorable="w14 w15 wp14">
   <w:p>
     <w:pPr>
       <w:pStyle w:val="Footer"/>
@@ -2936,7 +2832,7 @@
 </file>
 
 <file path=word/footer2.xml><?xml version="1.0" encoding="utf-8"?>
-<w:ftr xmlns:wpc="http://schemas.microsoft.com/office/word/2010/wordprocessingCanvas" xmlns:mc="http://schemas.openxmlformats.org/markup-compatibility/2006" xmlns:o="urn:schemas-microsoft-com:office:office" xmlns:r="http://schemas.openxmlformats.org/officeDocument/2006/relationships" xmlns:m="http://schemas.openxmlformats.org/officeDocument/2006/math" xmlns:v="urn:schemas-microsoft-com:vml" xmlns:wp14="http://schemas.microsoft.com/office/word/2010/wordprocessingDrawing" xmlns:wp="http://schemas.openxmlformats.org/drawingml/2006/wordprocessingDrawing" xmlns:w10="urn:schemas-microsoft-com:office:word" xmlns:w="http://schemas.openxmlformats.org/wordprocessingml/2006/main" xmlns:w14="http://schemas.microsoft.com/office/word/2010/wordml" xmlns:wpg="http://schemas.microsoft.com/office/word/2010/wordprocessingGroup" xmlns:wpi="http://schemas.microsoft.com/office/word/2010/wordprocessingInk" xmlns:wne="http://schemas.microsoft.com/office/word/2006/wordml" xmlns:wps="http://schemas.microsoft.com/office/word/2010/wordprocessingShape" mc:Ignorable="w14 wp14">
+<w:ftr xmlns:wpc="http://schemas.microsoft.com/office/word/2010/wordprocessingCanvas" xmlns:mc="http://schemas.openxmlformats.org/markup-compatibility/2006" xmlns:o="urn:schemas-microsoft-com:office:office" xmlns:r="http://schemas.openxmlformats.org/officeDocument/2006/relationships" xmlns:m="http://schemas.openxmlformats.org/officeDocument/2006/math" xmlns:v="urn:schemas-microsoft-com:vml" xmlns:wp14="http://schemas.microsoft.com/office/word/2010/wordprocessingDrawing" xmlns:wp="http://schemas.openxmlformats.org/drawingml/2006/wordprocessingDrawing" xmlns:w10="urn:schemas-microsoft-com:office:word" xmlns:w="http://schemas.openxmlformats.org/wordprocessingml/2006/main" xmlns:w14="http://schemas.microsoft.com/office/word/2010/wordml" xmlns:w15="http://schemas.microsoft.com/office/word/2012/wordml" xmlns:wpg="http://schemas.microsoft.com/office/word/2010/wordprocessingGroup" xmlns:wpi="http://schemas.microsoft.com/office/word/2010/wordprocessingInk" xmlns:wne="http://schemas.microsoft.com/office/word/2006/wordml" xmlns:wps="http://schemas.microsoft.com/office/word/2010/wordprocessingShape" mc:Ignorable="w14 w15 wp14">
   <w:p>
     <w:pPr>
       <w:pStyle w:val="Footer"/>
@@ -2996,7 +2892,7 @@
 </file>
 
 <file path=word/footer3.xml><?xml version="1.0" encoding="utf-8"?>
-<w:ftr xmlns:wpc="http://schemas.microsoft.com/office/word/2010/wordprocessingCanvas" xmlns:mc="http://schemas.openxmlformats.org/markup-compatibility/2006" xmlns:o="urn:schemas-microsoft-com:office:office" xmlns:r="http://schemas.openxmlformats.org/officeDocument/2006/relationships" xmlns:m="http://schemas.openxmlformats.org/officeDocument/2006/math" xmlns:v="urn:schemas-microsoft-com:vml" xmlns:wp14="http://schemas.microsoft.com/office/word/2010/wordprocessingDrawing" xmlns:wp="http://schemas.openxmlformats.org/drawingml/2006/wordprocessingDrawing" xmlns:w10="urn:schemas-microsoft-com:office:word" xmlns:w="http://schemas.openxmlformats.org/wordprocessingml/2006/main" xmlns:w14="http://schemas.microsoft.com/office/word/2010/wordml" xmlns:wpg="http://schemas.microsoft.com/office/word/2010/wordprocessingGroup" xmlns:wpi="http://schemas.microsoft.com/office/word/2010/wordprocessingInk" xmlns:wne="http://schemas.microsoft.com/office/word/2006/wordml" xmlns:wps="http://schemas.microsoft.com/office/word/2010/wordprocessingShape" mc:Ignorable="w14 wp14">
+<w:ftr xmlns:wpc="http://schemas.microsoft.com/office/word/2010/wordprocessingCanvas" xmlns:mc="http://schemas.openxmlformats.org/markup-compatibility/2006" xmlns:o="urn:schemas-microsoft-com:office:office" xmlns:r="http://schemas.openxmlformats.org/officeDocument/2006/relationships" xmlns:m="http://schemas.openxmlformats.org/officeDocument/2006/math" xmlns:v="urn:schemas-microsoft-com:vml" xmlns:wp14="http://schemas.microsoft.com/office/word/2010/wordprocessingDrawing" xmlns:wp="http://schemas.openxmlformats.org/drawingml/2006/wordprocessingDrawing" xmlns:w10="urn:schemas-microsoft-com:office:word" xmlns:w="http://schemas.openxmlformats.org/wordprocessingml/2006/main" xmlns:w14="http://schemas.microsoft.com/office/word/2010/wordml" xmlns:w15="http://schemas.microsoft.com/office/word/2012/wordml" xmlns:wpg="http://schemas.microsoft.com/office/word/2010/wordprocessingGroup" xmlns:wpi="http://schemas.microsoft.com/office/word/2010/wordprocessingInk" xmlns:wne="http://schemas.microsoft.com/office/word/2006/wordml" xmlns:wps="http://schemas.microsoft.com/office/word/2010/wordprocessingShape" mc:Ignorable="w14 w15 wp14">
   <w:p>
     <w:pPr>
       <w:pStyle w:val="Footer"/>
@@ -3020,7 +2916,7 @@
       <w:sdtEndPr/>
       <w:sdtContent>
         <w:r>
-          <w:t>Commercial Carts</w:t>
+          <w:t>Design Doc</w:t>
         </w:r>
       </w:sdtContent>
     </w:sdt>
@@ -3040,7 +2936,7 @@
       <w:rPr>
         <w:noProof/>
       </w:rPr>
-      <w:t>5/19/2015 11:21:36 AM</w:t>
+      <w:t>5/21/2015 4:08:58 PM</w:t>
     </w:r>
     <w:r>
       <w:rPr>
@@ -3103,7 +2999,7 @@
         <w:sz w:val="16"/>
         <w:szCs w:val="16"/>
       </w:rPr>
-      <w:t>4</w:t>
+      <w:t>6</w:t>
     </w:r>
     <w:r>
       <w:rPr>
@@ -3121,7 +3017,7 @@
 </file>
 
 <file path=word/footnotes.xml><?xml version="1.0" encoding="utf-8"?>
-<w:footnotes xmlns:wpc="http://schemas.microsoft.com/office/word/2010/wordprocessingCanvas" xmlns:mc="http://schemas.openxmlformats.org/markup-compatibility/2006" xmlns:o="urn:schemas-microsoft-com:office:office" xmlns:r="http://schemas.openxmlformats.org/officeDocument/2006/relationships" xmlns:m="http://schemas.openxmlformats.org/officeDocument/2006/math" xmlns:v="urn:schemas-microsoft-com:vml" xmlns:wp14="http://schemas.microsoft.com/office/word/2010/wordprocessingDrawing" xmlns:wp="http://schemas.openxmlformats.org/drawingml/2006/wordprocessingDrawing" xmlns:w10="urn:schemas-microsoft-com:office:word" xmlns:w="http://schemas.openxmlformats.org/wordprocessingml/2006/main" xmlns:w14="http://schemas.microsoft.com/office/word/2010/wordml" xmlns:wpg="http://schemas.microsoft.com/office/word/2010/wordprocessingGroup" xmlns:wpi="http://schemas.microsoft.com/office/word/2010/wordprocessingInk" xmlns:wne="http://schemas.microsoft.com/office/word/2006/wordml" xmlns:wps="http://schemas.microsoft.com/office/word/2010/wordprocessingShape" mc:Ignorable="w14 wp14">
+<w:footnotes xmlns:wpc="http://schemas.microsoft.com/office/word/2010/wordprocessingCanvas" xmlns:mc="http://schemas.openxmlformats.org/markup-compatibility/2006" xmlns:o="urn:schemas-microsoft-com:office:office" xmlns:r="http://schemas.openxmlformats.org/officeDocument/2006/relationships" xmlns:m="http://schemas.openxmlformats.org/officeDocument/2006/math" xmlns:v="urn:schemas-microsoft-com:vml" xmlns:wp14="http://schemas.microsoft.com/office/word/2010/wordprocessingDrawing" xmlns:wp="http://schemas.openxmlformats.org/drawingml/2006/wordprocessingDrawing" xmlns:w10="urn:schemas-microsoft-com:office:word" xmlns:w="http://schemas.openxmlformats.org/wordprocessingml/2006/main" xmlns:w14="http://schemas.microsoft.com/office/word/2010/wordml" xmlns:w15="http://schemas.microsoft.com/office/word/2012/wordml" xmlns:wpg="http://schemas.microsoft.com/office/word/2010/wordprocessingGroup" xmlns:wpi="http://schemas.microsoft.com/office/word/2010/wordprocessingInk" xmlns:wne="http://schemas.microsoft.com/office/word/2006/wordml" xmlns:wps="http://schemas.microsoft.com/office/word/2010/wordprocessingShape" mc:Ignorable="w14 w15 wp14">
   <w:footnote w:type="separator" w:id="-1">
     <w:p>
       <w:r>
@@ -3143,7 +3039,7 @@
 </file>
 
 <file path=word/header1.xml><?xml version="1.0" encoding="utf-8"?>
-<w:hdr xmlns:wpc="http://schemas.microsoft.com/office/word/2010/wordprocessingCanvas" xmlns:mc="http://schemas.openxmlformats.org/markup-compatibility/2006" xmlns:o="urn:schemas-microsoft-com:office:office" xmlns:r="http://schemas.openxmlformats.org/officeDocument/2006/relationships" xmlns:m="http://schemas.openxmlformats.org/officeDocument/2006/math" xmlns:v="urn:schemas-microsoft-com:vml" xmlns:wp14="http://schemas.microsoft.com/office/word/2010/wordprocessingDrawing" xmlns:wp="http://schemas.openxmlformats.org/drawingml/2006/wordprocessingDrawing" xmlns:w10="urn:schemas-microsoft-com:office:word" xmlns:w="http://schemas.openxmlformats.org/wordprocessingml/2006/main" xmlns:w14="http://schemas.microsoft.com/office/word/2010/wordml" xmlns:wpg="http://schemas.microsoft.com/office/word/2010/wordprocessingGroup" xmlns:wpi="http://schemas.microsoft.com/office/word/2010/wordprocessingInk" xmlns:wne="http://schemas.microsoft.com/office/word/2006/wordml" xmlns:wps="http://schemas.microsoft.com/office/word/2010/wordprocessingShape" mc:Ignorable="w14 wp14">
+<w:hdr xmlns:wpc="http://schemas.microsoft.com/office/word/2010/wordprocessingCanvas" xmlns:mc="http://schemas.openxmlformats.org/markup-compatibility/2006" xmlns:o="urn:schemas-microsoft-com:office:office" xmlns:r="http://schemas.openxmlformats.org/officeDocument/2006/relationships" xmlns:m="http://schemas.openxmlformats.org/officeDocument/2006/math" xmlns:v="urn:schemas-microsoft-com:vml" xmlns:wp14="http://schemas.microsoft.com/office/word/2010/wordprocessingDrawing" xmlns:wp="http://schemas.openxmlformats.org/drawingml/2006/wordprocessingDrawing" xmlns:w10="urn:schemas-microsoft-com:office:word" xmlns:w="http://schemas.openxmlformats.org/wordprocessingml/2006/main" xmlns:w14="http://schemas.microsoft.com/office/word/2010/wordml" xmlns:w15="http://schemas.microsoft.com/office/word/2012/wordml" xmlns:wpg="http://schemas.microsoft.com/office/word/2010/wordprocessingGroup" xmlns:wpi="http://schemas.microsoft.com/office/word/2010/wordprocessingInk" xmlns:wne="http://schemas.microsoft.com/office/word/2006/wordml" xmlns:wps="http://schemas.microsoft.com/office/word/2010/wordprocessingShape" mc:Ignorable="w14 w15 wp14">
   <w:p>
     <w:pPr>
       <w:pStyle w:val="Header"/>
@@ -3207,7 +3103,7 @@
 </file>
 
 <file path=word/header2.xml><?xml version="1.0" encoding="utf-8"?>
-<w:hdr xmlns:wpc="http://schemas.microsoft.com/office/word/2010/wordprocessingCanvas" xmlns:mc="http://schemas.openxmlformats.org/markup-compatibility/2006" xmlns:o="urn:schemas-microsoft-com:office:office" xmlns:r="http://schemas.openxmlformats.org/officeDocument/2006/relationships" xmlns:m="http://schemas.openxmlformats.org/officeDocument/2006/math" xmlns:v="urn:schemas-microsoft-com:vml" xmlns:wp14="http://schemas.microsoft.com/office/word/2010/wordprocessingDrawing" xmlns:wp="http://schemas.openxmlformats.org/drawingml/2006/wordprocessingDrawing" xmlns:w10="urn:schemas-microsoft-com:office:word" xmlns:w="http://schemas.openxmlformats.org/wordprocessingml/2006/main" xmlns:w14="http://schemas.microsoft.com/office/word/2010/wordml" xmlns:wpg="http://schemas.microsoft.com/office/word/2010/wordprocessingGroup" xmlns:wpi="http://schemas.microsoft.com/office/word/2010/wordprocessingInk" xmlns:wne="http://schemas.microsoft.com/office/word/2006/wordml" xmlns:wps="http://schemas.microsoft.com/office/word/2010/wordprocessingShape" mc:Ignorable="w14 wp14">
+<w:hdr xmlns:wpc="http://schemas.microsoft.com/office/word/2010/wordprocessingCanvas" xmlns:mc="http://schemas.openxmlformats.org/markup-compatibility/2006" xmlns:o="urn:schemas-microsoft-com:office:office" xmlns:r="http://schemas.openxmlformats.org/officeDocument/2006/relationships" xmlns:m="http://schemas.openxmlformats.org/officeDocument/2006/math" xmlns:v="urn:schemas-microsoft-com:vml" xmlns:wp14="http://schemas.microsoft.com/office/word/2010/wordprocessingDrawing" xmlns:wp="http://schemas.openxmlformats.org/drawingml/2006/wordprocessingDrawing" xmlns:w10="urn:schemas-microsoft-com:office:word" xmlns:w="http://schemas.openxmlformats.org/wordprocessingml/2006/main" xmlns:w14="http://schemas.microsoft.com/office/word/2010/wordml" xmlns:w15="http://schemas.microsoft.com/office/word/2012/wordml" xmlns:wpg="http://schemas.microsoft.com/office/word/2010/wordprocessingGroup" xmlns:wpi="http://schemas.microsoft.com/office/word/2010/wordprocessingInk" xmlns:wne="http://schemas.microsoft.com/office/word/2006/wordml" xmlns:wps="http://schemas.microsoft.com/office/word/2010/wordprocessingShape" mc:Ignorable="w14 w15 wp14">
   <w:p>
     <w:pPr>
       <w:pStyle w:val="Header"/>
@@ -3334,7 +3230,7 @@
 </file>
 
 <file path=word/header3.xml><?xml version="1.0" encoding="utf-8"?>
-<w:hdr xmlns:wpc="http://schemas.microsoft.com/office/word/2010/wordprocessingCanvas" xmlns:mc="http://schemas.openxmlformats.org/markup-compatibility/2006" xmlns:o="urn:schemas-microsoft-com:office:office" xmlns:r="http://schemas.openxmlformats.org/officeDocument/2006/relationships" xmlns:m="http://schemas.openxmlformats.org/officeDocument/2006/math" xmlns:v="urn:schemas-microsoft-com:vml" xmlns:wp14="http://schemas.microsoft.com/office/word/2010/wordprocessingDrawing" xmlns:wp="http://schemas.openxmlformats.org/drawingml/2006/wordprocessingDrawing" xmlns:w10="urn:schemas-microsoft-com:office:word" xmlns:w="http://schemas.openxmlformats.org/wordprocessingml/2006/main" xmlns:w14="http://schemas.microsoft.com/office/word/2010/wordml" xmlns:wpg="http://schemas.microsoft.com/office/word/2010/wordprocessingGroup" xmlns:wpi="http://schemas.microsoft.com/office/word/2010/wordprocessingInk" xmlns:wne="http://schemas.microsoft.com/office/word/2006/wordml" xmlns:wps="http://schemas.microsoft.com/office/word/2010/wordprocessingShape" mc:Ignorable="w14 wp14">
+<w:hdr xmlns:wpc="http://schemas.microsoft.com/office/word/2010/wordprocessingCanvas" xmlns:mc="http://schemas.openxmlformats.org/markup-compatibility/2006" xmlns:o="urn:schemas-microsoft-com:office:office" xmlns:r="http://schemas.openxmlformats.org/officeDocument/2006/relationships" xmlns:m="http://schemas.openxmlformats.org/officeDocument/2006/math" xmlns:v="urn:schemas-microsoft-com:vml" xmlns:wp14="http://schemas.microsoft.com/office/word/2010/wordprocessingDrawing" xmlns:wp="http://schemas.openxmlformats.org/drawingml/2006/wordprocessingDrawing" xmlns:w10="urn:schemas-microsoft-com:office:word" xmlns:w="http://schemas.openxmlformats.org/wordprocessingml/2006/main" xmlns:w14="http://schemas.microsoft.com/office/word/2010/wordml" xmlns:w15="http://schemas.microsoft.com/office/word/2012/wordml" xmlns:wpg="http://schemas.microsoft.com/office/word/2010/wordprocessingGroup" xmlns:wpi="http://schemas.microsoft.com/office/word/2010/wordprocessingInk" xmlns:wne="http://schemas.microsoft.com/office/word/2006/wordml" xmlns:wps="http://schemas.microsoft.com/office/word/2010/wordprocessingShape" mc:Ignorable="w14 w15 wp14">
   <w:p>
     <w:pPr>
       <w:pStyle w:val="Header"/>
@@ -3410,7 +3306,7 @@
 </file>
 
 <file path=word/numbering.xml><?xml version="1.0" encoding="utf-8"?>
-<w:numbering xmlns:wpc="http://schemas.microsoft.com/office/word/2010/wordprocessingCanvas" xmlns:mc="http://schemas.openxmlformats.org/markup-compatibility/2006" xmlns:o="urn:schemas-microsoft-com:office:office" xmlns:r="http://schemas.openxmlformats.org/officeDocument/2006/relationships" xmlns:m="http://schemas.openxmlformats.org/officeDocument/2006/math" xmlns:v="urn:schemas-microsoft-com:vml" xmlns:wp14="http://schemas.microsoft.com/office/word/2010/wordprocessingDrawing" xmlns:wp="http://schemas.openxmlformats.org/drawingml/2006/wordprocessingDrawing" xmlns:w10="urn:schemas-microsoft-com:office:word" xmlns:w="http://schemas.openxmlformats.org/wordprocessingml/2006/main" xmlns:w14="http://schemas.microsoft.com/office/word/2010/wordml" xmlns:wpg="http://schemas.microsoft.com/office/word/2010/wordprocessingGroup" xmlns:wpi="http://schemas.microsoft.com/office/word/2010/wordprocessingInk" xmlns:wne="http://schemas.microsoft.com/office/word/2006/wordml" xmlns:wps="http://schemas.microsoft.com/office/word/2010/wordprocessingShape" mc:Ignorable="w14 wp14">
+<w:numbering xmlns:wpc="http://schemas.microsoft.com/office/word/2010/wordprocessingCanvas" xmlns:mc="http://schemas.openxmlformats.org/markup-compatibility/2006" xmlns:o="urn:schemas-microsoft-com:office:office" xmlns:r="http://schemas.openxmlformats.org/officeDocument/2006/relationships" xmlns:m="http://schemas.openxmlformats.org/officeDocument/2006/math" xmlns:v="urn:schemas-microsoft-com:vml" xmlns:wp14="http://schemas.microsoft.com/office/word/2010/wordprocessingDrawing" xmlns:wp="http://schemas.openxmlformats.org/drawingml/2006/wordprocessingDrawing" xmlns:w10="urn:schemas-microsoft-com:office:word" xmlns:w="http://schemas.openxmlformats.org/wordprocessingml/2006/main" xmlns:w14="http://schemas.microsoft.com/office/word/2010/wordml" xmlns:w15="http://schemas.microsoft.com/office/word/2012/wordml" xmlns:wpg="http://schemas.microsoft.com/office/word/2010/wordprocessingGroup" xmlns:wpi="http://schemas.microsoft.com/office/word/2010/wordprocessingInk" xmlns:wne="http://schemas.microsoft.com/office/word/2006/wordml" xmlns:wps="http://schemas.microsoft.com/office/word/2010/wordprocessingShape" mc:Ignorable="w14 w15 wp14">
   <w:abstractNum w:abstractNumId="0">
     <w:nsid w:val="02772D54"/>
     <w:multiLevelType w:val="hybridMultilevel"/>
@@ -6848,7 +6744,7 @@
 </file>
 
 <file path=word/styles.xml><?xml version="1.0" encoding="utf-8"?>
-<w:styles xmlns:mc="http://schemas.openxmlformats.org/markup-compatibility/2006" xmlns:r="http://schemas.openxmlformats.org/officeDocument/2006/relationships" xmlns:w="http://schemas.openxmlformats.org/wordprocessingml/2006/main" xmlns:w14="http://schemas.microsoft.com/office/word/2010/wordml" mc:Ignorable="w14">
+<w:styles xmlns:mc="http://schemas.openxmlformats.org/markup-compatibility/2006" xmlns:r="http://schemas.openxmlformats.org/officeDocument/2006/relationships" xmlns:w="http://schemas.openxmlformats.org/wordprocessingml/2006/main" xmlns:w14="http://schemas.microsoft.com/office/word/2010/wordml" xmlns:w15="http://schemas.microsoft.com/office/word/2012/wordml" mc:Ignorable="w14 w15">
   <w:docDefaults>
     <w:rPrDefault>
       <w:rPr>
@@ -6858,150 +6754,372 @@
     </w:rPrDefault>
     <w:pPrDefault/>
   </w:docDefaults>
-  <w:latentStyles w:defLockedState="0" w:defUIPriority="0" w:defSemiHidden="1" w:defUnhideWhenUsed="1" w:defQFormat="0" w:count="267">
-    <w:lsdException w:name="Normal" w:semiHidden="0" w:unhideWhenUsed="0" w:qFormat="1"/>
-    <w:lsdException w:name="heading 1" w:semiHidden="0" w:uiPriority="9" w:unhideWhenUsed="0" w:qFormat="1"/>
-    <w:lsdException w:name="heading 2" w:semiHidden="0" w:uiPriority="9" w:unhideWhenUsed="0" w:qFormat="1"/>
-    <w:lsdException w:name="heading 3" w:semiHidden="0" w:uiPriority="9" w:unhideWhenUsed="0" w:qFormat="1"/>
-    <w:lsdException w:name="heading 4" w:semiHidden="0" w:uiPriority="9" w:unhideWhenUsed="0" w:qFormat="1"/>
-    <w:lsdException w:name="heading 5" w:qFormat="1"/>
-    <w:lsdException w:name="heading 6" w:qFormat="1"/>
-    <w:lsdException w:name="heading 7" w:qFormat="1"/>
-    <w:lsdException w:name="heading 8" w:qFormat="1"/>
-    <w:lsdException w:name="heading 9" w:qFormat="1"/>
-    <w:lsdException w:name="toc 1" w:uiPriority="39"/>
-    <w:lsdException w:name="toc 2" w:uiPriority="39"/>
-    <w:lsdException w:name="toc 3" w:uiPriority="39"/>
-    <w:lsdException w:name="caption" w:qFormat="1"/>
-    <w:lsdException w:name="List Number" w:semiHidden="0" w:unhideWhenUsed="0"/>
-    <w:lsdException w:name="List 4" w:semiHidden="0" w:unhideWhenUsed="0"/>
-    <w:lsdException w:name="List 5" w:semiHidden="0" w:unhideWhenUsed="0"/>
-    <w:lsdException w:name="Title" w:semiHidden="0" w:unhideWhenUsed="0" w:qFormat="1"/>
-    <w:lsdException w:name="Default Paragraph Font" w:uiPriority="1"/>
-    <w:lsdException w:name="Subtitle" w:semiHidden="0" w:unhideWhenUsed="0" w:qFormat="1"/>
-    <w:lsdException w:name="Salutation" w:semiHidden="0" w:unhideWhenUsed="0"/>
-    <w:lsdException w:name="Date" w:semiHidden="0" w:unhideWhenUsed="0"/>
-    <w:lsdException w:name="Body Text First Indent" w:semiHidden="0" w:unhideWhenUsed="0"/>
-    <w:lsdException w:name="Hyperlink" w:uiPriority="99"/>
-    <w:lsdException w:name="FollowedHyperlink" w:uiPriority="99"/>
-    <w:lsdException w:name="Strong" w:semiHidden="0" w:uiPriority="22" w:unhideWhenUsed="0" w:qFormat="1"/>
-    <w:lsdException w:name="Emphasis" w:semiHidden="0" w:uiPriority="20" w:unhideWhenUsed="0" w:qFormat="1"/>
-    <w:lsdException w:name="Normal (Web)" w:uiPriority="99"/>
-    <w:lsdException w:name="HTML Code" w:uiPriority="99"/>
-    <w:lsdException w:name="HTML Preformatted" w:uiPriority="99"/>
-    <w:lsdException w:name="No List" w:uiPriority="99"/>
-    <w:lsdException w:name="Table Grid" w:semiHidden="0" w:uiPriority="59" w:unhideWhenUsed="0"/>
-    <w:lsdException w:name="Placeholder Text" w:uiPriority="99" w:unhideWhenUsed="0"/>
-    <w:lsdException w:name="No Spacing" w:semiHidden="0" w:uiPriority="1" w:unhideWhenUsed="0" w:qFormat="1"/>
-    <w:lsdException w:name="Light Shading" w:semiHidden="0" w:uiPriority="60" w:unhideWhenUsed="0"/>
-    <w:lsdException w:name="Light List" w:semiHidden="0" w:uiPriority="61" w:unhideWhenUsed="0"/>
-    <w:lsdException w:name="Light Grid" w:semiHidden="0" w:uiPriority="62" w:unhideWhenUsed="0"/>
-    <w:lsdException w:name="Medium Shading 1" w:semiHidden="0" w:uiPriority="63" w:unhideWhenUsed="0"/>
-    <w:lsdException w:name="Medium Shading 2" w:semiHidden="0" w:uiPriority="64" w:unhideWhenUsed="0"/>
-    <w:lsdException w:name="Medium List 1" w:semiHidden="0" w:uiPriority="65" w:unhideWhenUsed="0"/>
-    <w:lsdException w:name="Medium List 2" w:semiHidden="0" w:uiPriority="66" w:unhideWhenUsed="0"/>
-    <w:lsdException w:name="Medium Grid 1" w:semiHidden="0" w:uiPriority="67" w:unhideWhenUsed="0"/>
-    <w:lsdException w:name="Medium Grid 2" w:semiHidden="0" w:uiPriority="68" w:unhideWhenUsed="0"/>
-    <w:lsdException w:name="Medium Grid 3" w:semiHidden="0" w:uiPriority="69" w:unhideWhenUsed="0"/>
-    <w:lsdException w:name="Dark List" w:semiHidden="0" w:uiPriority="70" w:unhideWhenUsed="0"/>
-    <w:lsdException w:name="Colorful Shading" w:semiHidden="0" w:uiPriority="71" w:unhideWhenUsed="0"/>
-    <w:lsdException w:name="Colorful List" w:semiHidden="0" w:uiPriority="72" w:unhideWhenUsed="0"/>
-    <w:lsdException w:name="Colorful Grid" w:semiHidden="0" w:uiPriority="73" w:unhideWhenUsed="0"/>
-    <w:lsdException w:name="Light Shading Accent 1" w:semiHidden="0" w:uiPriority="60" w:unhideWhenUsed="0"/>
-    <w:lsdException w:name="Light List Accent 1" w:semiHidden="0" w:uiPriority="61" w:unhideWhenUsed="0"/>
-    <w:lsdException w:name="Light Grid Accent 1" w:semiHidden="0" w:uiPriority="62" w:unhideWhenUsed="0"/>
-    <w:lsdException w:name="Medium Shading 1 Accent 1" w:semiHidden="0" w:uiPriority="63" w:unhideWhenUsed="0"/>
-    <w:lsdException w:name="Medium Shading 2 Accent 1" w:semiHidden="0" w:uiPriority="64" w:unhideWhenUsed="0"/>
-    <w:lsdException w:name="Medium List 1 Accent 1" w:semiHidden="0" w:uiPriority="65" w:unhideWhenUsed="0"/>
-    <w:lsdException w:name="Revision" w:uiPriority="99" w:unhideWhenUsed="0"/>
-    <w:lsdException w:name="List Paragraph" w:semiHidden="0" w:uiPriority="34" w:unhideWhenUsed="0" w:qFormat="1"/>
-    <w:lsdException w:name="Quote" w:semiHidden="0" w:uiPriority="29" w:unhideWhenUsed="0" w:qFormat="1"/>
-    <w:lsdException w:name="Intense Quote" w:semiHidden="0" w:uiPriority="30" w:unhideWhenUsed="0" w:qFormat="1"/>
-    <w:lsdException w:name="Medium List 2 Accent 1" w:semiHidden="0" w:uiPriority="66" w:unhideWhenUsed="0"/>
-    <w:lsdException w:name="Medium Grid 1 Accent 1" w:semiHidden="0" w:uiPriority="67" w:unhideWhenUsed="0"/>
-    <w:lsdException w:name="Medium Grid 2 Accent 1" w:semiHidden="0" w:uiPriority="68" w:unhideWhenUsed="0"/>
-    <w:lsdException w:name="Medium Grid 3 Accent 1" w:semiHidden="0" w:uiPriority="69" w:unhideWhenUsed="0"/>
-    <w:lsdException w:name="Dark List Accent 1" w:semiHidden="0" w:uiPriority="70" w:unhideWhenUsed="0"/>
-    <w:lsdException w:name="Colorful Shading Accent 1" w:semiHidden="0" w:uiPriority="71" w:unhideWhenUsed="0"/>
-    <w:lsdException w:name="Colorful List Accent 1" w:semiHidden="0" w:uiPriority="72" w:unhideWhenUsed="0"/>
-    <w:lsdException w:name="Colorful Grid Accent 1" w:semiHidden="0" w:uiPriority="73" w:unhideWhenUsed="0"/>
-    <w:lsdException w:name="Light Shading Accent 2" w:semiHidden="0" w:uiPriority="60" w:unhideWhenUsed="0"/>
-    <w:lsdException w:name="Light List Accent 2" w:semiHidden="0" w:uiPriority="61" w:unhideWhenUsed="0"/>
-    <w:lsdException w:name="Light Grid Accent 2" w:semiHidden="0" w:uiPriority="62" w:unhideWhenUsed="0"/>
-    <w:lsdException w:name="Medium Shading 1 Accent 2" w:semiHidden="0" w:uiPriority="63" w:unhideWhenUsed="0"/>
-    <w:lsdException w:name="Medium Shading 2 Accent 2" w:semiHidden="0" w:uiPriority="64" w:unhideWhenUsed="0"/>
-    <w:lsdException w:name="Medium List 1 Accent 2" w:semiHidden="0" w:uiPriority="65" w:unhideWhenUsed="0"/>
-    <w:lsdException w:name="Medium List 2 Accent 2" w:semiHidden="0" w:uiPriority="66" w:unhideWhenUsed="0"/>
-    <w:lsdException w:name="Medium Grid 1 Accent 2" w:semiHidden="0" w:uiPriority="67" w:unhideWhenUsed="0"/>
-    <w:lsdException w:name="Medium Grid 2 Accent 2" w:semiHidden="0" w:uiPriority="68" w:unhideWhenUsed="0"/>
-    <w:lsdException w:name="Medium Grid 3 Accent 2" w:semiHidden="0" w:uiPriority="69" w:unhideWhenUsed="0"/>
-    <w:lsdException w:name="Dark List Accent 2" w:semiHidden="0" w:uiPriority="70" w:unhideWhenUsed="0"/>
-    <w:lsdException w:name="Colorful Shading Accent 2" w:semiHidden="0" w:uiPriority="71" w:unhideWhenUsed="0"/>
-    <w:lsdException w:name="Colorful List Accent 2" w:semiHidden="0" w:uiPriority="72" w:unhideWhenUsed="0"/>
-    <w:lsdException w:name="Colorful Grid Accent 2" w:semiHidden="0" w:uiPriority="73" w:unhideWhenUsed="0"/>
-    <w:lsdException w:name="Light Shading Accent 3" w:semiHidden="0" w:uiPriority="60" w:unhideWhenUsed="0"/>
-    <w:lsdException w:name="Light List Accent 3" w:semiHidden="0" w:uiPriority="61" w:unhideWhenUsed="0"/>
-    <w:lsdException w:name="Light Grid Accent 3" w:semiHidden="0" w:uiPriority="62" w:unhideWhenUsed="0"/>
-    <w:lsdException w:name="Medium Shading 1 Accent 3" w:semiHidden="0" w:uiPriority="63" w:unhideWhenUsed="0"/>
-    <w:lsdException w:name="Medium Shading 2 Accent 3" w:semiHidden="0" w:uiPriority="64" w:unhideWhenUsed="0"/>
-    <w:lsdException w:name="Medium List 1 Accent 3" w:semiHidden="0" w:uiPriority="65" w:unhideWhenUsed="0"/>
-    <w:lsdException w:name="Medium List 2 Accent 3" w:semiHidden="0" w:uiPriority="66" w:unhideWhenUsed="0"/>
-    <w:lsdException w:name="Medium Grid 1 Accent 3" w:semiHidden="0" w:uiPriority="67" w:unhideWhenUsed="0"/>
-    <w:lsdException w:name="Medium Grid 2 Accent 3" w:semiHidden="0" w:uiPriority="68" w:unhideWhenUsed="0"/>
-    <w:lsdException w:name="Medium Grid 3 Accent 3" w:semiHidden="0" w:uiPriority="69" w:unhideWhenUsed="0"/>
-    <w:lsdException w:name="Dark List Accent 3" w:semiHidden="0" w:uiPriority="70" w:unhideWhenUsed="0"/>
-    <w:lsdException w:name="Colorful Shading Accent 3" w:semiHidden="0" w:uiPriority="71" w:unhideWhenUsed="0"/>
-    <w:lsdException w:name="Colorful List Accent 3" w:semiHidden="0" w:uiPriority="72" w:unhideWhenUsed="0"/>
-    <w:lsdException w:name="Colorful Grid Accent 3" w:semiHidden="0" w:uiPriority="73" w:unhideWhenUsed="0"/>
-    <w:lsdException w:name="Light Shading Accent 4" w:semiHidden="0" w:uiPriority="60" w:unhideWhenUsed="0"/>
-    <w:lsdException w:name="Light List Accent 4" w:semiHidden="0" w:uiPriority="61" w:unhideWhenUsed="0"/>
-    <w:lsdException w:name="Light Grid Accent 4" w:semiHidden="0" w:uiPriority="62" w:unhideWhenUsed="0"/>
-    <w:lsdException w:name="Medium Shading 1 Accent 4" w:semiHidden="0" w:uiPriority="63" w:unhideWhenUsed="0"/>
-    <w:lsdException w:name="Medium Shading 2 Accent 4" w:semiHidden="0" w:uiPriority="64" w:unhideWhenUsed="0"/>
-    <w:lsdException w:name="Medium List 1 Accent 4" w:semiHidden="0" w:uiPriority="65" w:unhideWhenUsed="0"/>
-    <w:lsdException w:name="Medium List 2 Accent 4" w:semiHidden="0" w:uiPriority="66" w:unhideWhenUsed="0"/>
-    <w:lsdException w:name="Medium Grid 1 Accent 4" w:semiHidden="0" w:uiPriority="67" w:unhideWhenUsed="0"/>
-    <w:lsdException w:name="Medium Grid 2 Accent 4" w:semiHidden="0" w:uiPriority="68" w:unhideWhenUsed="0"/>
-    <w:lsdException w:name="Medium Grid 3 Accent 4" w:semiHidden="0" w:uiPriority="69" w:unhideWhenUsed="0"/>
-    <w:lsdException w:name="Dark List Accent 4" w:semiHidden="0" w:uiPriority="70" w:unhideWhenUsed="0"/>
-    <w:lsdException w:name="Colorful Shading Accent 4" w:semiHidden="0" w:uiPriority="71" w:unhideWhenUsed="0"/>
-    <w:lsdException w:name="Colorful List Accent 4" w:semiHidden="0" w:uiPriority="72" w:unhideWhenUsed="0"/>
-    <w:lsdException w:name="Colorful Grid Accent 4" w:semiHidden="0" w:uiPriority="73" w:unhideWhenUsed="0"/>
-    <w:lsdException w:name="Light Shading Accent 5" w:semiHidden="0" w:uiPriority="60" w:unhideWhenUsed="0"/>
-    <w:lsdException w:name="Light List Accent 5" w:semiHidden="0" w:uiPriority="61" w:unhideWhenUsed="0"/>
-    <w:lsdException w:name="Light Grid Accent 5" w:semiHidden="0" w:uiPriority="62" w:unhideWhenUsed="0"/>
-    <w:lsdException w:name="Medium Shading 1 Accent 5" w:semiHidden="0" w:uiPriority="63" w:unhideWhenUsed="0"/>
-    <w:lsdException w:name="Medium Shading 2 Accent 5" w:semiHidden="0" w:uiPriority="64" w:unhideWhenUsed="0"/>
-    <w:lsdException w:name="Medium List 1 Accent 5" w:semiHidden="0" w:uiPriority="65" w:unhideWhenUsed="0"/>
-    <w:lsdException w:name="Medium List 2 Accent 5" w:semiHidden="0" w:uiPriority="66" w:unhideWhenUsed="0"/>
-    <w:lsdException w:name="Medium Grid 1 Accent 5" w:semiHidden="0" w:uiPriority="67" w:unhideWhenUsed="0"/>
-    <w:lsdException w:name="Medium Grid 2 Accent 5" w:semiHidden="0" w:uiPriority="68" w:unhideWhenUsed="0"/>
-    <w:lsdException w:name="Medium Grid 3 Accent 5" w:semiHidden="0" w:uiPriority="69" w:unhideWhenUsed="0"/>
-    <w:lsdException w:name="Dark List Accent 5" w:semiHidden="0" w:uiPriority="70" w:unhideWhenUsed="0"/>
-    <w:lsdException w:name="Colorful Shading Accent 5" w:semiHidden="0" w:uiPriority="71" w:unhideWhenUsed="0"/>
-    <w:lsdException w:name="Colorful List Accent 5" w:semiHidden="0" w:uiPriority="72" w:unhideWhenUsed="0"/>
-    <w:lsdException w:name="Colorful Grid Accent 5" w:semiHidden="0" w:uiPriority="73" w:unhideWhenUsed="0"/>
-    <w:lsdException w:name="Light Shading Accent 6" w:semiHidden="0" w:uiPriority="60" w:unhideWhenUsed="0"/>
-    <w:lsdException w:name="Light List Accent 6" w:semiHidden="0" w:uiPriority="61" w:unhideWhenUsed="0"/>
-    <w:lsdException w:name="Light Grid Accent 6" w:semiHidden="0" w:uiPriority="62" w:unhideWhenUsed="0"/>
-    <w:lsdException w:name="Medium Shading 1 Accent 6" w:semiHidden="0" w:uiPriority="63" w:unhideWhenUsed="0"/>
-    <w:lsdException w:name="Medium Shading 2 Accent 6" w:semiHidden="0" w:uiPriority="64" w:unhideWhenUsed="0"/>
-    <w:lsdException w:name="Medium List 1 Accent 6" w:semiHidden="0" w:uiPriority="65" w:unhideWhenUsed="0"/>
-    <w:lsdException w:name="Medium List 2 Accent 6" w:semiHidden="0" w:uiPriority="66" w:unhideWhenUsed="0"/>
-    <w:lsdException w:name="Medium Grid 1 Accent 6" w:semiHidden="0" w:uiPriority="67" w:unhideWhenUsed="0"/>
-    <w:lsdException w:name="Medium Grid 2 Accent 6" w:semiHidden="0" w:uiPriority="68" w:unhideWhenUsed="0"/>
-    <w:lsdException w:name="Medium Grid 3 Accent 6" w:semiHidden="0" w:uiPriority="69" w:unhideWhenUsed="0"/>
-    <w:lsdException w:name="Dark List Accent 6" w:semiHidden="0" w:uiPriority="70" w:unhideWhenUsed="0"/>
-    <w:lsdException w:name="Colorful Shading Accent 6" w:semiHidden="0" w:uiPriority="71" w:unhideWhenUsed="0"/>
-    <w:lsdException w:name="Colorful List Accent 6" w:semiHidden="0" w:uiPriority="72" w:unhideWhenUsed="0"/>
-    <w:lsdException w:name="Colorful Grid Accent 6" w:semiHidden="0" w:uiPriority="73" w:unhideWhenUsed="0"/>
-    <w:lsdException w:name="Subtle Emphasis" w:semiHidden="0" w:uiPriority="19" w:unhideWhenUsed="0" w:qFormat="1"/>
-    <w:lsdException w:name="Intense Emphasis" w:semiHidden="0" w:uiPriority="21" w:unhideWhenUsed="0" w:qFormat="1"/>
-    <w:lsdException w:name="Subtle Reference" w:semiHidden="0" w:uiPriority="31" w:unhideWhenUsed="0" w:qFormat="1"/>
-    <w:lsdException w:name="Intense Reference" w:semiHidden="0" w:uiPriority="32" w:unhideWhenUsed="0" w:qFormat="1"/>
-    <w:lsdException w:name="Book Title" w:semiHidden="0" w:uiPriority="33" w:unhideWhenUsed="0" w:qFormat="1"/>
-    <w:lsdException w:name="Bibliography" w:uiPriority="37"/>
-    <w:lsdException w:name="TOC Heading" w:uiPriority="39" w:qFormat="1"/>
+  <w:latentStyles w:defLockedState="0" w:defUIPriority="0" w:defSemiHidden="0" w:defUnhideWhenUsed="0" w:defQFormat="0" w:count="371">
+    <w:lsdException w:name="Normal" w:qFormat="1"/>
+    <w:lsdException w:name="heading 1" w:uiPriority="9" w:qFormat="1"/>
+    <w:lsdException w:name="heading 2" w:uiPriority="9" w:qFormat="1"/>
+    <w:lsdException w:name="heading 3" w:uiPriority="9" w:qFormat="1"/>
+    <w:lsdException w:name="heading 4" w:uiPriority="9" w:qFormat="1"/>
+    <w:lsdException w:name="heading 5" w:semiHidden="1" w:unhideWhenUsed="1" w:qFormat="1"/>
+    <w:lsdException w:name="heading 6" w:semiHidden="1" w:unhideWhenUsed="1" w:qFormat="1"/>
+    <w:lsdException w:name="heading 7" w:semiHidden="1" w:unhideWhenUsed="1" w:qFormat="1"/>
+    <w:lsdException w:name="heading 8" w:semiHidden="1" w:unhideWhenUsed="1" w:qFormat="1"/>
+    <w:lsdException w:name="heading 9" w:semiHidden="1" w:unhideWhenUsed="1" w:qFormat="1"/>
+    <w:lsdException w:name="index 1" w:semiHidden="1" w:unhideWhenUsed="1"/>
+    <w:lsdException w:name="index 2" w:semiHidden="1" w:unhideWhenUsed="1"/>
+    <w:lsdException w:name="index 3" w:semiHidden="1" w:unhideWhenUsed="1"/>
+    <w:lsdException w:name="index 4" w:semiHidden="1" w:unhideWhenUsed="1"/>
+    <w:lsdException w:name="index 5" w:semiHidden="1" w:unhideWhenUsed="1"/>
+    <w:lsdException w:name="index 6" w:semiHidden="1" w:unhideWhenUsed="1"/>
+    <w:lsdException w:name="index 7" w:semiHidden="1" w:unhideWhenUsed="1"/>
+    <w:lsdException w:name="index 8" w:semiHidden="1" w:unhideWhenUsed="1"/>
+    <w:lsdException w:name="index 9" w:semiHidden="1" w:unhideWhenUsed="1"/>
+    <w:lsdException w:name="toc 1" w:semiHidden="1" w:uiPriority="39" w:unhideWhenUsed="1"/>
+    <w:lsdException w:name="toc 2" w:semiHidden="1" w:uiPriority="39" w:unhideWhenUsed="1"/>
+    <w:lsdException w:name="toc 3" w:semiHidden="1" w:uiPriority="39" w:unhideWhenUsed="1"/>
+    <w:lsdException w:name="toc 4" w:semiHidden="1" w:unhideWhenUsed="1"/>
+    <w:lsdException w:name="toc 5" w:semiHidden="1" w:unhideWhenUsed="1"/>
+    <w:lsdException w:name="toc 6" w:semiHidden="1" w:unhideWhenUsed="1"/>
+    <w:lsdException w:name="toc 7" w:semiHidden="1" w:unhideWhenUsed="1"/>
+    <w:lsdException w:name="toc 8" w:semiHidden="1" w:unhideWhenUsed="1"/>
+    <w:lsdException w:name="toc 9" w:semiHidden="1" w:unhideWhenUsed="1"/>
+    <w:lsdException w:name="Normal Indent" w:semiHidden="1" w:unhideWhenUsed="1"/>
+    <w:lsdException w:name="footnote text" w:semiHidden="1" w:unhideWhenUsed="1"/>
+    <w:lsdException w:name="annotation text" w:semiHidden="1" w:unhideWhenUsed="1"/>
+    <w:lsdException w:name="header" w:semiHidden="1" w:unhideWhenUsed="1"/>
+    <w:lsdException w:name="footer" w:semiHidden="1" w:unhideWhenUsed="1"/>
+    <w:lsdException w:name="index heading" w:semiHidden="1" w:unhideWhenUsed="1"/>
+    <w:lsdException w:name="caption" w:semiHidden="1" w:unhideWhenUsed="1" w:qFormat="1"/>
+    <w:lsdException w:name="table of figures" w:semiHidden="1" w:unhideWhenUsed="1"/>
+    <w:lsdException w:name="envelope address" w:semiHidden="1" w:unhideWhenUsed="1"/>
+    <w:lsdException w:name="envelope return" w:semiHidden="1" w:unhideWhenUsed="1"/>
+    <w:lsdException w:name="footnote reference" w:semiHidden="1" w:unhideWhenUsed="1"/>
+    <w:lsdException w:name="annotation reference" w:semiHidden="1" w:unhideWhenUsed="1"/>
+    <w:lsdException w:name="line number" w:semiHidden="1" w:unhideWhenUsed="1"/>
+    <w:lsdException w:name="page number" w:semiHidden="1" w:unhideWhenUsed="1"/>
+    <w:lsdException w:name="endnote reference" w:semiHidden="1" w:unhideWhenUsed="1"/>
+    <w:lsdException w:name="endnote text" w:semiHidden="1" w:unhideWhenUsed="1"/>
+    <w:lsdException w:name="table of authorities" w:semiHidden="1" w:unhideWhenUsed="1"/>
+    <w:lsdException w:name="macro" w:semiHidden="1" w:unhideWhenUsed="1"/>
+    <w:lsdException w:name="toa heading" w:semiHidden="1" w:unhideWhenUsed="1"/>
+    <w:lsdException w:name="List" w:semiHidden="1" w:unhideWhenUsed="1"/>
+    <w:lsdException w:name="List Bullet" w:semiHidden="1" w:unhideWhenUsed="1"/>
+    <w:lsdException w:name="List 2" w:semiHidden="1" w:unhideWhenUsed="1"/>
+    <w:lsdException w:name="List 3" w:semiHidden="1" w:unhideWhenUsed="1"/>
+    <w:lsdException w:name="List Bullet 2" w:semiHidden="1" w:unhideWhenUsed="1"/>
+    <w:lsdException w:name="List Bullet 3" w:semiHidden="1" w:unhideWhenUsed="1"/>
+    <w:lsdException w:name="List Bullet 4" w:semiHidden="1" w:unhideWhenUsed="1"/>
+    <w:lsdException w:name="List Bullet 5" w:semiHidden="1" w:unhideWhenUsed="1"/>
+    <w:lsdException w:name="List Number 2" w:semiHidden="1" w:unhideWhenUsed="1"/>
+    <w:lsdException w:name="List Number 3" w:semiHidden="1" w:unhideWhenUsed="1"/>
+    <w:lsdException w:name="List Number 4" w:semiHidden="1" w:unhideWhenUsed="1"/>
+    <w:lsdException w:name="List Number 5" w:semiHidden="1" w:unhideWhenUsed="1"/>
+    <w:lsdException w:name="Title" w:qFormat="1"/>
+    <w:lsdException w:name="Closing" w:semiHidden="1" w:unhideWhenUsed="1"/>
+    <w:lsdException w:name="Signature" w:semiHidden="1" w:unhideWhenUsed="1"/>
+    <w:lsdException w:name="Default Paragraph Font" w:semiHidden="1" w:uiPriority="1" w:unhideWhenUsed="1"/>
+    <w:lsdException w:name="Body Text" w:semiHidden="1" w:unhideWhenUsed="1"/>
+    <w:lsdException w:name="Body Text Indent" w:semiHidden="1" w:unhideWhenUsed="1"/>
+    <w:lsdException w:name="List Continue" w:semiHidden="1" w:unhideWhenUsed="1"/>
+    <w:lsdException w:name="List Continue 2" w:semiHidden="1" w:unhideWhenUsed="1"/>
+    <w:lsdException w:name="List Continue 3" w:semiHidden="1" w:unhideWhenUsed="1"/>
+    <w:lsdException w:name="List Continue 4" w:semiHidden="1" w:unhideWhenUsed="1"/>
+    <w:lsdException w:name="List Continue 5" w:semiHidden="1" w:unhideWhenUsed="1"/>
+    <w:lsdException w:name="Message Header" w:semiHidden="1" w:unhideWhenUsed="1"/>
+    <w:lsdException w:name="Subtitle" w:qFormat="1"/>
+    <w:lsdException w:name="Body Text First Indent 2" w:semiHidden="1" w:unhideWhenUsed="1"/>
+    <w:lsdException w:name="Note Heading" w:semiHidden="1" w:unhideWhenUsed="1"/>
+    <w:lsdException w:name="Body Text 2" w:semiHidden="1" w:unhideWhenUsed="1"/>
+    <w:lsdException w:name="Body Text 3" w:semiHidden="1" w:unhideWhenUsed="1"/>
+    <w:lsdException w:name="Body Text Indent 2" w:semiHidden="1" w:unhideWhenUsed="1"/>
+    <w:lsdException w:name="Body Text Indent 3" w:semiHidden="1" w:unhideWhenUsed="1"/>
+    <w:lsdException w:name="Block Text" w:semiHidden="1" w:unhideWhenUsed="1"/>
+    <w:lsdException w:name="Hyperlink" w:semiHidden="1" w:uiPriority="99" w:unhideWhenUsed="1"/>
+    <w:lsdException w:name="FollowedHyperlink" w:semiHidden="1" w:uiPriority="99" w:unhideWhenUsed="1"/>
+    <w:lsdException w:name="Strong" w:uiPriority="22" w:qFormat="1"/>
+    <w:lsdException w:name="Emphasis" w:uiPriority="20" w:qFormat="1"/>
+    <w:lsdException w:name="Document Map" w:semiHidden="1" w:unhideWhenUsed="1"/>
+    <w:lsdException w:name="Plain Text" w:semiHidden="1" w:unhideWhenUsed="1"/>
+    <w:lsdException w:name="E-mail Signature" w:semiHidden="1" w:unhideWhenUsed="1"/>
+    <w:lsdException w:name="HTML Top of Form" w:semiHidden="1" w:unhideWhenUsed="1"/>
+    <w:lsdException w:name="HTML Bottom of Form" w:semiHidden="1" w:unhideWhenUsed="1"/>
+    <w:lsdException w:name="Normal (Web)" w:semiHidden="1" w:uiPriority="99" w:unhideWhenUsed="1"/>
+    <w:lsdException w:name="HTML Acronym" w:semiHidden="1" w:unhideWhenUsed="1"/>
+    <w:lsdException w:name="HTML Address" w:semiHidden="1" w:unhideWhenUsed="1"/>
+    <w:lsdException w:name="HTML Cite" w:semiHidden="1" w:unhideWhenUsed="1"/>
+    <w:lsdException w:name="HTML Code" w:semiHidden="1" w:uiPriority="99" w:unhideWhenUsed="1"/>
+    <w:lsdException w:name="HTML Definition" w:semiHidden="1" w:unhideWhenUsed="1"/>
+    <w:lsdException w:name="HTML Keyboard" w:semiHidden="1" w:unhideWhenUsed="1"/>
+    <w:lsdException w:name="HTML Preformatted" w:semiHidden="1" w:uiPriority="99" w:unhideWhenUsed="1"/>
+    <w:lsdException w:name="HTML Sample" w:semiHidden="1" w:unhideWhenUsed="1"/>
+    <w:lsdException w:name="HTML Typewriter" w:semiHidden="1" w:unhideWhenUsed="1"/>
+    <w:lsdException w:name="HTML Variable" w:semiHidden="1" w:unhideWhenUsed="1"/>
+    <w:lsdException w:name="Normal Table" w:semiHidden="1" w:unhideWhenUsed="1"/>
+    <w:lsdException w:name="annotation subject" w:semiHidden="1" w:unhideWhenUsed="1"/>
+    <w:lsdException w:name="No List" w:semiHidden="1" w:uiPriority="99" w:unhideWhenUsed="1"/>
+    <w:lsdException w:name="Outline List 1" w:semiHidden="1" w:unhideWhenUsed="1"/>
+    <w:lsdException w:name="Outline List 2" w:semiHidden="1" w:unhideWhenUsed="1"/>
+    <w:lsdException w:name="Outline List 3" w:semiHidden="1" w:unhideWhenUsed="1"/>
+    <w:lsdException w:name="Table Simple 1" w:semiHidden="1" w:unhideWhenUsed="1"/>
+    <w:lsdException w:name="Table Simple 2" w:semiHidden="1" w:unhideWhenUsed="1"/>
+    <w:lsdException w:name="Table Simple 3" w:semiHidden="1" w:unhideWhenUsed="1"/>
+    <w:lsdException w:name="Table Classic 1" w:semiHidden="1" w:unhideWhenUsed="1"/>
+    <w:lsdException w:name="Table Classic 2" w:semiHidden="1" w:unhideWhenUsed="1"/>
+    <w:lsdException w:name="Table Classic 3" w:semiHidden="1" w:unhideWhenUsed="1"/>
+    <w:lsdException w:name="Table Classic 4" w:semiHidden="1" w:unhideWhenUsed="1"/>
+    <w:lsdException w:name="Table Colorful 1" w:semiHidden="1" w:unhideWhenUsed="1"/>
+    <w:lsdException w:name="Table Colorful 2" w:semiHidden="1" w:unhideWhenUsed="1"/>
+    <w:lsdException w:name="Table Colorful 3" w:semiHidden="1" w:unhideWhenUsed="1"/>
+    <w:lsdException w:name="Table Columns 1" w:semiHidden="1" w:unhideWhenUsed="1"/>
+    <w:lsdException w:name="Table Columns 2" w:semiHidden="1" w:unhideWhenUsed="1"/>
+    <w:lsdException w:name="Table Columns 3" w:semiHidden="1" w:unhideWhenUsed="1"/>
+    <w:lsdException w:name="Table Columns 4" w:semiHidden="1" w:unhideWhenUsed="1"/>
+    <w:lsdException w:name="Table Columns 5" w:semiHidden="1" w:unhideWhenUsed="1"/>
+    <w:lsdException w:name="Table Grid 1" w:semiHidden="1" w:unhideWhenUsed="1"/>
+    <w:lsdException w:name="Table Grid 2" w:semiHidden="1" w:unhideWhenUsed="1"/>
+    <w:lsdException w:name="Table Grid 3" w:semiHidden="1" w:unhideWhenUsed="1"/>
+    <w:lsdException w:name="Table Grid 4" w:semiHidden="1" w:unhideWhenUsed="1"/>
+    <w:lsdException w:name="Table Grid 5" w:semiHidden="1" w:unhideWhenUsed="1"/>
+    <w:lsdException w:name="Table Grid 6" w:semiHidden="1" w:unhideWhenUsed="1"/>
+    <w:lsdException w:name="Table Grid 7" w:semiHidden="1" w:unhideWhenUsed="1"/>
+    <w:lsdException w:name="Table Grid 8" w:semiHidden="1" w:unhideWhenUsed="1"/>
+    <w:lsdException w:name="Table List 1" w:semiHidden="1" w:unhideWhenUsed="1"/>
+    <w:lsdException w:name="Table List 2" w:semiHidden="1" w:unhideWhenUsed="1"/>
+    <w:lsdException w:name="Table List 3" w:semiHidden="1" w:unhideWhenUsed="1"/>
+    <w:lsdException w:name="Table List 4" w:semiHidden="1" w:unhideWhenUsed="1"/>
+    <w:lsdException w:name="Table List 5" w:semiHidden="1" w:unhideWhenUsed="1"/>
+    <w:lsdException w:name="Table List 6" w:semiHidden="1" w:unhideWhenUsed="1"/>
+    <w:lsdException w:name="Table List 7" w:semiHidden="1" w:unhideWhenUsed="1"/>
+    <w:lsdException w:name="Table List 8" w:semiHidden="1" w:unhideWhenUsed="1"/>
+    <w:lsdException w:name="Table 3D effects 1" w:semiHidden="1" w:unhideWhenUsed="1"/>
+    <w:lsdException w:name="Table 3D effects 2" w:semiHidden="1" w:unhideWhenUsed="1"/>
+    <w:lsdException w:name="Table 3D effects 3" w:semiHidden="1" w:unhideWhenUsed="1"/>
+    <w:lsdException w:name="Table Contemporary" w:semiHidden="1" w:unhideWhenUsed="1"/>
+    <w:lsdException w:name="Table Elegant" w:semiHidden="1" w:unhideWhenUsed="1"/>
+    <w:lsdException w:name="Table Professional" w:semiHidden="1" w:unhideWhenUsed="1"/>
+    <w:lsdException w:name="Table Subtle 1" w:semiHidden="1" w:unhideWhenUsed="1"/>
+    <w:lsdException w:name="Table Subtle 2" w:semiHidden="1" w:unhideWhenUsed="1"/>
+    <w:lsdException w:name="Table Web 1" w:semiHidden="1" w:unhideWhenUsed="1"/>
+    <w:lsdException w:name="Table Web 2" w:semiHidden="1" w:unhideWhenUsed="1"/>
+    <w:lsdException w:name="Table Web 3" w:semiHidden="1" w:unhideWhenUsed="1"/>
+    <w:lsdException w:name="Balloon Text" w:semiHidden="1" w:unhideWhenUsed="1"/>
+    <w:lsdException w:name="Table Grid" w:uiPriority="59"/>
+    <w:lsdException w:name="Table Theme" w:semiHidden="1" w:unhideWhenUsed="1"/>
+    <w:lsdException w:name="Placeholder Text" w:semiHidden="1" w:uiPriority="99"/>
+    <w:lsdException w:name="No Spacing" w:uiPriority="1" w:qFormat="1"/>
+    <w:lsdException w:name="Light Shading" w:uiPriority="60"/>
+    <w:lsdException w:name="Light List" w:uiPriority="61"/>
+    <w:lsdException w:name="Light Grid" w:uiPriority="62"/>
+    <w:lsdException w:name="Medium Shading 1" w:uiPriority="63"/>
+    <w:lsdException w:name="Medium Shading 2" w:uiPriority="64"/>
+    <w:lsdException w:name="Medium List 1" w:uiPriority="65"/>
+    <w:lsdException w:name="Medium List 2" w:uiPriority="66"/>
+    <w:lsdException w:name="Medium Grid 1" w:uiPriority="67"/>
+    <w:lsdException w:name="Medium Grid 2" w:uiPriority="68"/>
+    <w:lsdException w:name="Medium Grid 3" w:uiPriority="69"/>
+    <w:lsdException w:name="Dark List" w:uiPriority="70"/>
+    <w:lsdException w:name="Colorful Shading" w:uiPriority="71"/>
+    <w:lsdException w:name="Colorful List" w:uiPriority="72"/>
+    <w:lsdException w:name="Colorful Grid" w:uiPriority="73"/>
+    <w:lsdException w:name="Light Shading Accent 1" w:uiPriority="60"/>
+    <w:lsdException w:name="Light List Accent 1" w:uiPriority="61"/>
+    <w:lsdException w:name="Light Grid Accent 1" w:uiPriority="62"/>
+    <w:lsdException w:name="Medium Shading 1 Accent 1" w:uiPriority="63"/>
+    <w:lsdException w:name="Medium Shading 2 Accent 1" w:uiPriority="64"/>
+    <w:lsdException w:name="Medium List 1 Accent 1" w:uiPriority="65"/>
+    <w:lsdException w:name="Revision" w:semiHidden="1" w:uiPriority="99"/>
+    <w:lsdException w:name="List Paragraph" w:uiPriority="34" w:qFormat="1"/>
+    <w:lsdException w:name="Quote" w:uiPriority="29" w:qFormat="1"/>
+    <w:lsdException w:name="Intense Quote" w:uiPriority="30" w:qFormat="1"/>
+    <w:lsdException w:name="Medium List 2 Accent 1" w:uiPriority="66"/>
+    <w:lsdException w:name="Medium Grid 1 Accent 1" w:uiPriority="67"/>
+    <w:lsdException w:name="Medium Grid 2 Accent 1" w:uiPriority="68"/>
+    <w:lsdException w:name="Medium Grid 3 Accent 1" w:uiPriority="69"/>
+    <w:lsdException w:name="Dark List Accent 1" w:uiPriority="70"/>
+    <w:lsdException w:name="Colorful Shading Accent 1" w:uiPriority="71"/>
+    <w:lsdException w:name="Colorful List Accent 1" w:uiPriority="72"/>
+    <w:lsdException w:name="Colorful Grid Accent 1" w:uiPriority="73"/>
+    <w:lsdException w:name="Light Shading Accent 2" w:uiPriority="60"/>
+    <w:lsdException w:name="Light List Accent 2" w:uiPriority="61"/>
+    <w:lsdException w:name="Light Grid Accent 2" w:uiPriority="62"/>
+    <w:lsdException w:name="Medium Shading 1 Accent 2" w:uiPriority="63"/>
+    <w:lsdException w:name="Medium Shading 2 Accent 2" w:uiPriority="64"/>
+    <w:lsdException w:name="Medium List 1 Accent 2" w:uiPriority="65"/>
+    <w:lsdException w:name="Medium List 2 Accent 2" w:uiPriority="66"/>
+    <w:lsdException w:name="Medium Grid 1 Accent 2" w:uiPriority="67"/>
+    <w:lsdException w:name="Medium Grid 2 Accent 2" w:uiPriority="68"/>
+    <w:lsdException w:name="Medium Grid 3 Accent 2" w:uiPriority="69"/>
+    <w:lsdException w:name="Dark List Accent 2" w:uiPriority="70"/>
+    <w:lsdException w:name="Colorful Shading Accent 2" w:uiPriority="71"/>
+    <w:lsdException w:name="Colorful List Accent 2" w:uiPriority="72"/>
+    <w:lsdException w:name="Colorful Grid Accent 2" w:uiPriority="73"/>
+    <w:lsdException w:name="Light Shading Accent 3" w:uiPriority="60"/>
+    <w:lsdException w:name="Light List Accent 3" w:uiPriority="61"/>
+    <w:lsdException w:name="Light Grid Accent 3" w:uiPriority="62"/>
+    <w:lsdException w:name="Medium Shading 1 Accent 3" w:uiPriority="63"/>
+    <w:lsdException w:name="Medium Shading 2 Accent 3" w:uiPriority="64"/>
+    <w:lsdException w:name="Medium List 1 Accent 3" w:uiPriority="65"/>
+    <w:lsdException w:name="Medium List 2 Accent 3" w:uiPriority="66"/>
+    <w:lsdException w:name="Medium Grid 1 Accent 3" w:uiPriority="67"/>
+    <w:lsdException w:name="Medium Grid 2 Accent 3" w:uiPriority="68"/>
+    <w:lsdException w:name="Medium Grid 3 Accent 3" w:uiPriority="69"/>
+    <w:lsdException w:name="Dark List Accent 3" w:uiPriority="70"/>
+    <w:lsdException w:name="Colorful Shading Accent 3" w:uiPriority="71"/>
+    <w:lsdException w:name="Colorful List Accent 3" w:uiPriority="72"/>
+    <w:lsdException w:name="Colorful Grid Accent 3" w:uiPriority="73"/>
+    <w:lsdException w:name="Light Shading Accent 4" w:uiPriority="60"/>
+    <w:lsdException w:name="Light List Accent 4" w:uiPriority="61"/>
+    <w:lsdException w:name="Light Grid Accent 4" w:uiPriority="62"/>
+    <w:lsdException w:name="Medium Shading 1 Accent 4" w:uiPriority="63"/>
+    <w:lsdException w:name="Medium Shading 2 Accent 4" w:uiPriority="64"/>
+    <w:lsdException w:name="Medium List 1 Accent 4" w:uiPriority="65"/>
+    <w:lsdException w:name="Medium List 2 Accent 4" w:uiPriority="66"/>
+    <w:lsdException w:name="Medium Grid 1 Accent 4" w:uiPriority="67"/>
+    <w:lsdException w:name="Medium Grid 2 Accent 4" w:uiPriority="68"/>
+    <w:lsdException w:name="Medium Grid 3 Accent 4" w:uiPriority="69"/>
+    <w:lsdException w:name="Dark List Accent 4" w:uiPriority="70"/>
+    <w:lsdException w:name="Colorful Shading Accent 4" w:uiPriority="71"/>
+    <w:lsdException w:name="Colorful List Accent 4" w:uiPriority="72"/>
+    <w:lsdException w:name="Colorful Grid Accent 4" w:uiPriority="73"/>
+    <w:lsdException w:name="Light Shading Accent 5" w:uiPriority="60"/>
+    <w:lsdException w:name="Light List Accent 5" w:uiPriority="61"/>
+    <w:lsdException w:name="Light Grid Accent 5" w:uiPriority="62"/>
+    <w:lsdException w:name="Medium Shading 1 Accent 5" w:uiPriority="63"/>
+    <w:lsdException w:name="Medium Shading 2 Accent 5" w:uiPriority="64"/>
+    <w:lsdException w:name="Medium List 1 Accent 5" w:uiPriority="65"/>
+    <w:lsdException w:name="Medium List 2 Accent 5" w:uiPriority="66"/>
+    <w:lsdException w:name="Medium Grid 1 Accent 5" w:uiPriority="67"/>
+    <w:lsdException w:name="Medium Grid 2 Accent 5" w:uiPriority="68"/>
+    <w:lsdException w:name="Medium Grid 3 Accent 5" w:uiPriority="69"/>
+    <w:lsdException w:name="Dark List Accent 5" w:uiPriority="70"/>
+    <w:lsdException w:name="Colorful Shading Accent 5" w:uiPriority="71"/>
+    <w:lsdException w:name="Colorful List Accent 5" w:uiPriority="72"/>
+    <w:lsdException w:name="Colorful Grid Accent 5" w:uiPriority="73"/>
+    <w:lsdException w:name="Light Shading Accent 6" w:uiPriority="60"/>
+    <w:lsdException w:name="Light List Accent 6" w:uiPriority="61"/>
+    <w:lsdException w:name="Light Grid Accent 6" w:uiPriority="62"/>
+    <w:lsdException w:name="Medium Shading 1 Accent 6" w:uiPriority="63"/>
+    <w:lsdException w:name="Medium Shading 2 Accent 6" w:uiPriority="64"/>
+    <w:lsdException w:name="Medium List 1 Accent 6" w:uiPriority="65"/>
+    <w:lsdException w:name="Medium List 2 Accent 6" w:uiPriority="66"/>
+    <w:lsdException w:name="Medium Grid 1 Accent 6" w:uiPriority="67"/>
+    <w:lsdException w:name="Medium Grid 2 Accent 6" w:uiPriority="68"/>
+    <w:lsdException w:name="Medium Grid 3 Accent 6" w:uiPriority="69"/>
+    <w:lsdException w:name="Dark List Accent 6" w:uiPriority="70"/>
+    <w:lsdException w:name="Colorful Shading Accent 6" w:uiPriority="71"/>
+    <w:lsdException w:name="Colorful List Accent 6" w:uiPriority="72"/>
+    <w:lsdException w:name="Colorful Grid Accent 6" w:uiPriority="73"/>
+    <w:lsdException w:name="Subtle Emphasis" w:uiPriority="19" w:qFormat="1"/>
+    <w:lsdException w:name="Intense Emphasis" w:uiPriority="21" w:qFormat="1"/>
+    <w:lsdException w:name="Subtle Reference" w:uiPriority="31" w:qFormat="1"/>
+    <w:lsdException w:name="Intense Reference" w:uiPriority="32" w:qFormat="1"/>
+    <w:lsdException w:name="Book Title" w:uiPriority="33" w:qFormat="1"/>
+    <w:lsdException w:name="Bibliography" w:semiHidden="1" w:uiPriority="37" w:unhideWhenUsed="1"/>
+    <w:lsdException w:name="TOC Heading" w:semiHidden="1" w:uiPriority="39" w:unhideWhenUsed="1" w:qFormat="1"/>
+    <w:lsdException w:name="Plain Table 1" w:uiPriority="41"/>
+    <w:lsdException w:name="Plain Table 2" w:uiPriority="42"/>
+    <w:lsdException w:name="Plain Table 3" w:uiPriority="43"/>
+    <w:lsdException w:name="Plain Table 4" w:uiPriority="44"/>
+    <w:lsdException w:name="Plain Table 5" w:uiPriority="45"/>
+    <w:lsdException w:name="Grid Table Light" w:uiPriority="40"/>
+    <w:lsdException w:name="Grid Table 1 Light" w:uiPriority="46"/>
+    <w:lsdException w:name="Grid Table 2" w:uiPriority="47"/>
+    <w:lsdException w:name="Grid Table 3" w:uiPriority="48"/>
+    <w:lsdException w:name="Grid Table 4" w:uiPriority="49"/>
+    <w:lsdException w:name="Grid Table 5 Dark" w:uiPriority="50"/>
+    <w:lsdException w:name="Grid Table 6 Colorful" w:uiPriority="51"/>
+    <w:lsdException w:name="Grid Table 7 Colorful" w:uiPriority="52"/>
+    <w:lsdException w:name="Grid Table 1 Light Accent 1" w:uiPriority="46"/>
+    <w:lsdException w:name="Grid Table 2 Accent 1" w:uiPriority="47"/>
+    <w:lsdException w:name="Grid Table 3 Accent 1" w:uiPriority="48"/>
+    <w:lsdException w:name="Grid Table 4 Accent 1" w:uiPriority="49"/>
+    <w:lsdException w:name="Grid Table 5 Dark Accent 1" w:uiPriority="50"/>
+    <w:lsdException w:name="Grid Table 6 Colorful Accent 1" w:uiPriority="51"/>
+    <w:lsdException w:name="Grid Table 7 Colorful Accent 1" w:uiPriority="52"/>
+    <w:lsdException w:name="Grid Table 1 Light Accent 2" w:uiPriority="46"/>
+    <w:lsdException w:name="Grid Table 2 Accent 2" w:uiPriority="47"/>
+    <w:lsdException w:name="Grid Table 3 Accent 2" w:uiPriority="48"/>
+    <w:lsdException w:name="Grid Table 4 Accent 2" w:uiPriority="49"/>
+    <w:lsdException w:name="Grid Table 5 Dark Accent 2" w:uiPriority="50"/>
+    <w:lsdException w:name="Grid Table 6 Colorful Accent 2" w:uiPriority="51"/>
+    <w:lsdException w:name="Grid Table 7 Colorful Accent 2" w:uiPriority="52"/>
+    <w:lsdException w:name="Grid Table 1 Light Accent 3" w:uiPriority="46"/>
+    <w:lsdException w:name="Grid Table 2 Accent 3" w:uiPriority="47"/>
+    <w:lsdException w:name="Grid Table 3 Accent 3" w:uiPriority="48"/>
+    <w:lsdException w:name="Grid Table 4 Accent 3" w:uiPriority="49"/>
+    <w:lsdException w:name="Grid Table 5 Dark Accent 3" w:uiPriority="50"/>
+    <w:lsdException w:name="Grid Table 6 Colorful Accent 3" w:uiPriority="51"/>
+    <w:lsdException w:name="Grid Table 7 Colorful Accent 3" w:uiPriority="52"/>
+    <w:lsdException w:name="Grid Table 1 Light Accent 4" w:uiPriority="46"/>
+    <w:lsdException w:name="Grid Table 2 Accent 4" w:uiPriority="47"/>
+    <w:lsdException w:name="Grid Table 3 Accent 4" w:uiPriority="48"/>
+    <w:lsdException w:name="Grid Table 4 Accent 4" w:uiPriority="49"/>
+    <w:lsdException w:name="Grid Table 5 Dark Accent 4" w:uiPriority="50"/>
+    <w:lsdException w:name="Grid Table 6 Colorful Accent 4" w:uiPriority="51"/>
+    <w:lsdException w:name="Grid Table 7 Colorful Accent 4" w:uiPriority="52"/>
+    <w:lsdException w:name="Grid Table 1 Light Accent 5" w:uiPriority="46"/>
+    <w:lsdException w:name="Grid Table 2 Accent 5" w:uiPriority="47"/>
+    <w:lsdException w:name="Grid Table 3 Accent 5" w:uiPriority="48"/>
+    <w:lsdException w:name="Grid Table 4 Accent 5" w:uiPriority="49"/>
+    <w:lsdException w:name="Grid Table 5 Dark Accent 5" w:uiPriority="50"/>
+    <w:lsdException w:name="Grid Table 6 Colorful Accent 5" w:uiPriority="51"/>
+    <w:lsdException w:name="Grid Table 7 Colorful Accent 5" w:uiPriority="52"/>
+    <w:lsdException w:name="Grid Table 1 Light Accent 6" w:uiPriority="46"/>
+    <w:lsdException w:name="Grid Table 2 Accent 6" w:uiPriority="47"/>
+    <w:lsdException w:name="Grid Table 3 Accent 6" w:uiPriority="48"/>
+    <w:lsdException w:name="Grid Table 4 Accent 6" w:uiPriority="49"/>
+    <w:lsdException w:name="Grid Table 5 Dark Accent 6" w:uiPriority="50"/>
+    <w:lsdException w:name="Grid Table 6 Colorful Accent 6" w:uiPriority="51"/>
+    <w:lsdException w:name="Grid Table 7 Colorful Accent 6" w:uiPriority="52"/>
+    <w:lsdException w:name="List Table 1 Light" w:uiPriority="46"/>
+    <w:lsdException w:name="List Table 2" w:uiPriority="47"/>
+    <w:lsdException w:name="List Table 3" w:uiPriority="48"/>
+    <w:lsdException w:name="List Table 4" w:uiPriority="49"/>
+    <w:lsdException w:name="List Table 5 Dark" w:uiPriority="50"/>
+    <w:lsdException w:name="List Table 6 Colorful" w:uiPriority="51"/>
+    <w:lsdException w:name="List Table 7 Colorful" w:uiPriority="52"/>
+    <w:lsdException w:name="List Table 1 Light Accent 1" w:uiPriority="46"/>
+    <w:lsdException w:name="List Table 2 Accent 1" w:uiPriority="47"/>
+    <w:lsdException w:name="List Table 3 Accent 1" w:uiPriority="48"/>
+    <w:lsdException w:name="List Table 4 Accent 1" w:uiPriority="49"/>
+    <w:lsdException w:name="List Table 5 Dark Accent 1" w:uiPriority="50"/>
+    <w:lsdException w:name="List Table 6 Colorful Accent 1" w:uiPriority="51"/>
+    <w:lsdException w:name="List Table 7 Colorful Accent 1" w:uiPriority="52"/>
+    <w:lsdException w:name="List Table 1 Light Accent 2" w:uiPriority="46"/>
+    <w:lsdException w:name="List Table 2 Accent 2" w:uiPriority="47"/>
+    <w:lsdException w:name="List Table 3 Accent 2" w:uiPriority="48"/>
+    <w:lsdException w:name="List Table 4 Accent 2" w:uiPriority="49"/>
+    <w:lsdException w:name="List Table 5 Dark Accent 2" w:uiPriority="50"/>
+    <w:lsdException w:name="List Table 6 Colorful Accent 2" w:uiPriority="51"/>
+    <w:lsdException w:name="List Table 7 Colorful Accent 2" w:uiPriority="52"/>
+    <w:lsdException w:name="List Table 1 Light Accent 3" w:uiPriority="46"/>
+    <w:lsdException w:name="List Table 2 Accent 3" w:uiPriority="47"/>
+    <w:lsdException w:name="List Table 3 Accent 3" w:uiPriority="48"/>
+    <w:lsdException w:name="List Table 4 Accent 3" w:uiPriority="49"/>
+    <w:lsdException w:name="List Table 5 Dark Accent 3" w:uiPriority="50"/>
+    <w:lsdException w:name="List Table 6 Colorful Accent 3" w:uiPriority="51"/>
+    <w:lsdException w:name="List Table 7 Colorful Accent 3" w:uiPriority="52"/>
+    <w:lsdException w:name="List Table 1 Light Accent 4" w:uiPriority="46"/>
+    <w:lsdException w:name="List Table 2 Accent 4" w:uiPriority="47"/>
+    <w:lsdException w:name="List Table 3 Accent 4" w:uiPriority="48"/>
+    <w:lsdException w:name="List Table 4 Accent 4" w:uiPriority="49"/>
+    <w:lsdException w:name="List Table 5 Dark Accent 4" w:uiPriority="50"/>
+    <w:lsdException w:name="List Table 6 Colorful Accent 4" w:uiPriority="51"/>
+    <w:lsdException w:name="List Table 7 Colorful Accent 4" w:uiPriority="52"/>
+    <w:lsdException w:name="List Table 1 Light Accent 5" w:uiPriority="46"/>
+    <w:lsdException w:name="List Table 2 Accent 5" w:uiPriority="47"/>
+    <w:lsdException w:name="List Table 3 Accent 5" w:uiPriority="48"/>
+    <w:lsdException w:name="List Table 4 Accent 5" w:uiPriority="49"/>
+    <w:lsdException w:name="List Table 5 Dark Accent 5" w:uiPriority="50"/>
+    <w:lsdException w:name="List Table 6 Colorful Accent 5" w:uiPriority="51"/>
+    <w:lsdException w:name="List Table 7 Colorful Accent 5" w:uiPriority="52"/>
+    <w:lsdException w:name="List Table 1 Light Accent 6" w:uiPriority="46"/>
+    <w:lsdException w:name="List Table 2 Accent 6" w:uiPriority="47"/>
+    <w:lsdException w:name="List Table 3 Accent 6" w:uiPriority="48"/>
+    <w:lsdException w:name="List Table 4 Accent 6" w:uiPriority="49"/>
+    <w:lsdException w:name="List Table 5 Dark Accent 6" w:uiPriority="50"/>
+    <w:lsdException w:name="List Table 6 Colorful Accent 6" w:uiPriority="51"/>
+    <w:lsdException w:name="List Table 7 Colorful Accent 6" w:uiPriority="52"/>
   </w:latentStyles>
   <w:style w:type="paragraph" w:default="1" w:styleId="Normal">
     <w:name w:val="Normal"/>
@@ -7334,6 +7452,7 @@
       <w:rFonts w:eastAsiaTheme="minorHAnsi"/>
     </w:rPr>
     <w:tblPr>
+      <w:tblInd w:w="0" w:type="dxa"/>
       <w:tblBorders>
         <w:top w:val="single" w:sz="4" w:space="0" w:color="auto"/>
         <w:left w:val="single" w:sz="4" w:space="0" w:color="auto"/>
@@ -7342,738 +7461,12 @@
         <w:insideH w:val="single" w:sz="4" w:space="0" w:color="auto"/>
         <w:insideV w:val="single" w:sz="4" w:space="0" w:color="auto"/>
       </w:tblBorders>
-    </w:tblPr>
-  </w:style>
-  <w:style w:type="character" w:styleId="Hyperlink">
-    <w:name w:val="Hyperlink"/>
-    <w:basedOn w:val="DefaultParagraphFont"/>
-    <w:uiPriority w:val="99"/>
-    <w:rsid w:val="00F02575"/>
-    <w:rPr>
-      <w:color w:val="0000FF" w:themeColor="hyperlink"/>
-      <w:u w:val="single"/>
-    </w:rPr>
-  </w:style>
-  <w:style w:type="character" w:styleId="FollowedHyperlink">
-    <w:name w:val="FollowedHyperlink"/>
-    <w:basedOn w:val="DefaultParagraphFont"/>
-    <w:uiPriority w:val="99"/>
-    <w:rsid w:val="001B1C30"/>
-    <w:rPr>
-      <w:color w:val="800080" w:themeColor="followedHyperlink"/>
-      <w:u w:val="single"/>
-    </w:rPr>
-  </w:style>
-  <w:style w:type="paragraph" w:styleId="NoSpacing">
-    <w:name w:val="No Spacing"/>
-    <w:uiPriority w:val="1"/>
-    <w:qFormat/>
-    <w:rsid w:val="0095165B"/>
-    <w:rPr>
-      <w:rFonts w:asciiTheme="minorHAnsi" w:hAnsiTheme="minorHAnsi"/>
-    </w:rPr>
-  </w:style>
-  <w:style w:type="character" w:customStyle="1" w:styleId="BodyTextChar">
-    <w:name w:val="Body Text Char"/>
-    <w:basedOn w:val="DefaultParagraphFont"/>
-    <w:link w:val="BodyText"/>
-    <w:rsid w:val="0078420B"/>
-  </w:style>
-  <w:style w:type="character" w:styleId="PlaceholderText">
-    <w:name w:val="Placeholder Text"/>
-    <w:basedOn w:val="DefaultParagraphFont"/>
-    <w:uiPriority w:val="99"/>
-    <w:semiHidden/>
-    <w:rsid w:val="003229E0"/>
-    <w:rPr>
-      <w:color w:val="808080"/>
-    </w:rPr>
-  </w:style>
-  <w:style w:type="paragraph" w:styleId="HTMLPreformatted">
-    <w:name w:val="HTML Preformatted"/>
-    <w:basedOn w:val="Normal"/>
-    <w:link w:val="HTMLPreformattedChar"/>
-    <w:uiPriority w:val="99"/>
-    <w:semiHidden/>
-    <w:unhideWhenUsed/>
-    <w:rsid w:val="00855467"/>
-    <w:pPr>
-      <w:tabs>
-        <w:tab w:val="left" w:pos="916"/>
-        <w:tab w:val="left" w:pos="1832"/>
-        <w:tab w:val="left" w:pos="2748"/>
-        <w:tab w:val="left" w:pos="3664"/>
-        <w:tab w:val="left" w:pos="4580"/>
-        <w:tab w:val="left" w:pos="5496"/>
-        <w:tab w:val="left" w:pos="6412"/>
-        <w:tab w:val="left" w:pos="7328"/>
-        <w:tab w:val="left" w:pos="8244"/>
-        <w:tab w:val="left" w:pos="9160"/>
-        <w:tab w:val="left" w:pos="10076"/>
-        <w:tab w:val="left" w:pos="10992"/>
-        <w:tab w:val="left" w:pos="11908"/>
-        <w:tab w:val="left" w:pos="12824"/>
-        <w:tab w:val="left" w:pos="13740"/>
-        <w:tab w:val="left" w:pos="14656"/>
-      </w:tabs>
-    </w:pPr>
-    <w:rPr>
-      <w:rFonts w:ascii="Courier New" w:eastAsiaTheme="minorHAnsi" w:hAnsi="Courier New" w:cs="Courier New"/>
-    </w:rPr>
-  </w:style>
-  <w:style w:type="character" w:customStyle="1" w:styleId="HTMLPreformattedChar">
-    <w:name w:val="HTML Preformatted Char"/>
-    <w:basedOn w:val="DefaultParagraphFont"/>
-    <w:link w:val="HTMLPreformatted"/>
-    <w:uiPriority w:val="99"/>
-    <w:semiHidden/>
-    <w:rsid w:val="00855467"/>
-    <w:rPr>
-      <w:rFonts w:ascii="Courier New" w:eastAsiaTheme="minorHAnsi" w:hAnsi="Courier New" w:cs="Courier New"/>
-    </w:rPr>
-  </w:style>
-  <w:style w:type="character" w:customStyle="1" w:styleId="json-open-bracket">
-    <w:name w:val="json-open-bracket"/>
-    <w:basedOn w:val="DefaultParagraphFont"/>
-    <w:rsid w:val="00855467"/>
-  </w:style>
-  <w:style w:type="character" w:customStyle="1" w:styleId="json-collapse-1">
-    <w:name w:val="json-collapse-1"/>
-    <w:basedOn w:val="DefaultParagraphFont"/>
-    <w:rsid w:val="00855467"/>
-  </w:style>
-  <w:style w:type="character" w:customStyle="1" w:styleId="json-indent">
-    <w:name w:val="json-indent"/>
-    <w:basedOn w:val="DefaultParagraphFont"/>
-    <w:rsid w:val="00855467"/>
-  </w:style>
-  <w:style w:type="character" w:customStyle="1" w:styleId="json-property">
-    <w:name w:val="json-property"/>
-    <w:basedOn w:val="DefaultParagraphFont"/>
-    <w:rsid w:val="00855467"/>
-  </w:style>
-  <w:style w:type="character" w:customStyle="1" w:styleId="json-semi-colon">
-    <w:name w:val="json-semi-colon"/>
-    <w:basedOn w:val="DefaultParagraphFont"/>
-    <w:rsid w:val="00855467"/>
-  </w:style>
-  <w:style w:type="character" w:customStyle="1" w:styleId="json-value">
-    <w:name w:val="json-value"/>
-    <w:basedOn w:val="DefaultParagraphFont"/>
-    <w:rsid w:val="00855467"/>
-  </w:style>
-  <w:style w:type="character" w:customStyle="1" w:styleId="json-comma">
-    <w:name w:val="json-comma"/>
-    <w:basedOn w:val="DefaultParagraphFont"/>
-    <w:rsid w:val="00855467"/>
-  </w:style>
-  <w:style w:type="character" w:customStyle="1" w:styleId="json-collapse-2">
-    <w:name w:val="json-collapse-2"/>
-    <w:basedOn w:val="DefaultParagraphFont"/>
-    <w:rsid w:val="00855467"/>
-  </w:style>
-  <w:style w:type="character" w:customStyle="1" w:styleId="json-close-bracket">
-    <w:name w:val="json-close-bracket"/>
-    <w:basedOn w:val="DefaultParagraphFont"/>
-    <w:rsid w:val="00855467"/>
-  </w:style>
-  <w:style w:type="character" w:customStyle="1" w:styleId="textitem">
-    <w:name w:val="textitem"/>
-    <w:basedOn w:val="DefaultParagraphFont"/>
-    <w:rsid w:val="00E6367F"/>
-  </w:style>
-  <w:style w:type="paragraph" w:styleId="NormalWeb">
-    <w:name w:val="Normal (Web)"/>
-    <w:basedOn w:val="Normal"/>
-    <w:uiPriority w:val="99"/>
-    <w:unhideWhenUsed/>
-    <w:rsid w:val="00AF1B4B"/>
-    <w:pPr>
-      <w:spacing w:before="100" w:beforeAutospacing="1" w:after="100" w:afterAutospacing="1"/>
-    </w:pPr>
-    <w:rPr>
-      <w:sz w:val="24"/>
-      <w:szCs w:val="24"/>
-    </w:rPr>
-  </w:style>
-  <w:style w:type="character" w:customStyle="1" w:styleId="description">
-    <w:name w:val="description"/>
-    <w:basedOn w:val="DefaultParagraphFont"/>
-    <w:rsid w:val="00541A64"/>
-  </w:style>
-  <w:style w:type="character" w:customStyle="1" w:styleId="emailstyle17">
-    <w:name w:val="emailstyle17"/>
-    <w:basedOn w:val="DefaultParagraphFont"/>
-    <w:semiHidden/>
-    <w:rsid w:val="0062123C"/>
-    <w:rPr>
-      <w:rFonts w:ascii="Calibri" w:hAnsi="Calibri" w:cs="Calibri" w:hint="default"/>
-      <w:color w:val="auto"/>
-    </w:rPr>
-  </w:style>
-  <w:style w:type="character" w:customStyle="1" w:styleId="emailstyle18">
-    <w:name w:val="emailstyle18"/>
-    <w:basedOn w:val="DefaultParagraphFont"/>
-    <w:semiHidden/>
-    <w:rsid w:val="0062123C"/>
-    <w:rPr>
-      <w:rFonts w:ascii="Calibri" w:hAnsi="Calibri" w:cs="Calibri" w:hint="default"/>
-      <w:color w:val="1F497D"/>
-    </w:rPr>
-  </w:style>
-  <w:style w:type="character" w:customStyle="1" w:styleId="webkit-html-tag">
-    <w:name w:val="webkit-html-tag"/>
-    <w:basedOn w:val="DefaultParagraphFont"/>
-    <w:rsid w:val="00346929"/>
-  </w:style>
-  <w:style w:type="character" w:customStyle="1" w:styleId="text">
-    <w:name w:val="text"/>
-    <w:basedOn w:val="DefaultParagraphFont"/>
-    <w:rsid w:val="00346929"/>
-  </w:style>
-  <w:style w:type="character" w:customStyle="1" w:styleId="apple-converted-space">
-    <w:name w:val="apple-converted-space"/>
-    <w:basedOn w:val="DefaultParagraphFont"/>
-    <w:rsid w:val="00DF161D"/>
-  </w:style>
-  <w:style w:type="character" w:styleId="Strong">
-    <w:name w:val="Strong"/>
-    <w:basedOn w:val="DefaultParagraphFont"/>
-    <w:uiPriority w:val="22"/>
-    <w:qFormat/>
-    <w:rsid w:val="00DF161D"/>
-    <w:rPr>
-      <w:b/>
-      <w:bCs/>
-    </w:rPr>
-  </w:style>
-  <w:style w:type="character" w:styleId="Emphasis">
-    <w:name w:val="Emphasis"/>
-    <w:basedOn w:val="DefaultParagraphFont"/>
-    <w:uiPriority w:val="20"/>
-    <w:qFormat/>
-    <w:rsid w:val="00DF161D"/>
-    <w:rPr>
-      <w:i/>
-      <w:iCs/>
-    </w:rPr>
-  </w:style>
-  <w:style w:type="character" w:styleId="HTMLCode">
-    <w:name w:val="HTML Code"/>
-    <w:basedOn w:val="DefaultParagraphFont"/>
-    <w:uiPriority w:val="99"/>
-    <w:semiHidden/>
-    <w:unhideWhenUsed/>
-    <w:rsid w:val="00B50DFB"/>
-    <w:rPr>
-      <w:rFonts w:ascii="Courier New" w:eastAsia="Times New Roman" w:hAnsi="Courier New" w:cs="Courier New"/>
-      <w:sz w:val="20"/>
-      <w:szCs w:val="20"/>
-    </w:rPr>
-  </w:style>
-  <w:style w:type="character" w:customStyle="1" w:styleId="hidden-text-expander">
-    <w:name w:val="hidden-text-expander"/>
-    <w:basedOn w:val="DefaultParagraphFont"/>
-    <w:rsid w:val="00B50DFB"/>
-  </w:style>
-</w:styles>
-</file>
-
-<file path=word/stylesWithEffects.xml><?xml version="1.0" encoding="utf-8"?>
-<w:styles xmlns:wpc="http://schemas.microsoft.com/office/word/2010/wordprocessingCanvas" xmlns:mc="http://schemas.openxmlformats.org/markup-compatibility/2006" xmlns:o="urn:schemas-microsoft-com:office:office" xmlns:r="http://schemas.openxmlformats.org/officeDocument/2006/relationships" xmlns:m="http://schemas.openxmlformats.org/officeDocument/2006/math" xmlns:v="urn:schemas-microsoft-com:vml" xmlns:wp14="http://schemas.microsoft.com/office/word/2010/wordprocessingDrawing" xmlns:wp="http://schemas.openxmlformats.org/drawingml/2006/wordprocessingDrawing" xmlns:w10="urn:schemas-microsoft-com:office:word" xmlns:w="http://schemas.openxmlformats.org/wordprocessingml/2006/main" xmlns:w14="http://schemas.microsoft.com/office/word/2010/wordml" xmlns:wpg="http://schemas.microsoft.com/office/word/2010/wordprocessingGroup" xmlns:wpi="http://schemas.microsoft.com/office/word/2010/wordprocessingInk" xmlns:wne="http://schemas.microsoft.com/office/word/2006/wordml" xmlns:wps="http://schemas.microsoft.com/office/word/2010/wordprocessingShape" mc:Ignorable="w14 wp14">
-  <w:docDefaults>
-    <w:rPrDefault>
-      <w:rPr>
-        <w:rFonts w:ascii="Times New Roman" w:eastAsia="Times New Roman" w:hAnsi="Times New Roman" w:cs="Times New Roman"/>
-        <w:lang w:val="en-US" w:eastAsia="en-US" w:bidi="ar-SA"/>
-      </w:rPr>
-    </w:rPrDefault>
-    <w:pPrDefault/>
-  </w:docDefaults>
-  <w:latentStyles w:defLockedState="0" w:defUIPriority="0" w:defSemiHidden="1" w:defUnhideWhenUsed="1" w:defQFormat="0" w:count="267">
-    <w:lsdException w:name="Normal" w:semiHidden="0" w:unhideWhenUsed="0" w:qFormat="1"/>
-    <w:lsdException w:name="heading 1" w:semiHidden="0" w:uiPriority="9" w:unhideWhenUsed="0" w:qFormat="1"/>
-    <w:lsdException w:name="heading 2" w:semiHidden="0" w:uiPriority="9" w:unhideWhenUsed="0" w:qFormat="1"/>
-    <w:lsdException w:name="heading 3" w:semiHidden="0" w:uiPriority="9" w:unhideWhenUsed="0" w:qFormat="1"/>
-    <w:lsdException w:name="heading 4" w:semiHidden="0" w:uiPriority="9" w:unhideWhenUsed="0" w:qFormat="1"/>
-    <w:lsdException w:name="heading 5" w:qFormat="1"/>
-    <w:lsdException w:name="heading 6" w:qFormat="1"/>
-    <w:lsdException w:name="heading 7" w:qFormat="1"/>
-    <w:lsdException w:name="heading 8" w:qFormat="1"/>
-    <w:lsdException w:name="heading 9" w:qFormat="1"/>
-    <w:lsdException w:name="toc 1" w:uiPriority="39"/>
-    <w:lsdException w:name="toc 2" w:uiPriority="39"/>
-    <w:lsdException w:name="toc 3" w:uiPriority="39"/>
-    <w:lsdException w:name="caption" w:qFormat="1"/>
-    <w:lsdException w:name="List Number" w:semiHidden="0" w:unhideWhenUsed="0"/>
-    <w:lsdException w:name="List 4" w:semiHidden="0" w:unhideWhenUsed="0"/>
-    <w:lsdException w:name="List 5" w:semiHidden="0" w:unhideWhenUsed="0"/>
-    <w:lsdException w:name="Title" w:semiHidden="0" w:unhideWhenUsed="0" w:qFormat="1"/>
-    <w:lsdException w:name="Default Paragraph Font" w:uiPriority="1"/>
-    <w:lsdException w:name="Subtitle" w:semiHidden="0" w:unhideWhenUsed="0" w:qFormat="1"/>
-    <w:lsdException w:name="Salutation" w:semiHidden="0" w:unhideWhenUsed="0"/>
-    <w:lsdException w:name="Date" w:semiHidden="0" w:unhideWhenUsed="0"/>
-    <w:lsdException w:name="Body Text First Indent" w:semiHidden="0" w:unhideWhenUsed="0"/>
-    <w:lsdException w:name="Hyperlink" w:uiPriority="99"/>
-    <w:lsdException w:name="FollowedHyperlink" w:uiPriority="99"/>
-    <w:lsdException w:name="Strong" w:semiHidden="0" w:uiPriority="22" w:unhideWhenUsed="0" w:qFormat="1"/>
-    <w:lsdException w:name="Emphasis" w:semiHidden="0" w:uiPriority="20" w:unhideWhenUsed="0" w:qFormat="1"/>
-    <w:lsdException w:name="Normal (Web)" w:uiPriority="99"/>
-    <w:lsdException w:name="HTML Code" w:uiPriority="99"/>
-    <w:lsdException w:name="HTML Preformatted" w:uiPriority="99"/>
-    <w:lsdException w:name="No List" w:uiPriority="99"/>
-    <w:lsdException w:name="Table Grid" w:semiHidden="0" w:uiPriority="59" w:unhideWhenUsed="0"/>
-    <w:lsdException w:name="Placeholder Text" w:uiPriority="99" w:unhideWhenUsed="0"/>
-    <w:lsdException w:name="No Spacing" w:semiHidden="0" w:uiPriority="1" w:unhideWhenUsed="0" w:qFormat="1"/>
-    <w:lsdException w:name="Light Shading" w:semiHidden="0" w:uiPriority="60" w:unhideWhenUsed="0"/>
-    <w:lsdException w:name="Light List" w:semiHidden="0" w:uiPriority="61" w:unhideWhenUsed="0"/>
-    <w:lsdException w:name="Light Grid" w:semiHidden="0" w:uiPriority="62" w:unhideWhenUsed="0"/>
-    <w:lsdException w:name="Medium Shading 1" w:semiHidden="0" w:uiPriority="63" w:unhideWhenUsed="0"/>
-    <w:lsdException w:name="Medium Shading 2" w:semiHidden="0" w:uiPriority="64" w:unhideWhenUsed="0"/>
-    <w:lsdException w:name="Medium List 1" w:semiHidden="0" w:uiPriority="65" w:unhideWhenUsed="0"/>
-    <w:lsdException w:name="Medium List 2" w:semiHidden="0" w:uiPriority="66" w:unhideWhenUsed="0"/>
-    <w:lsdException w:name="Medium Grid 1" w:semiHidden="0" w:uiPriority="67" w:unhideWhenUsed="0"/>
-    <w:lsdException w:name="Medium Grid 2" w:semiHidden="0" w:uiPriority="68" w:unhideWhenUsed="0"/>
-    <w:lsdException w:name="Medium Grid 3" w:semiHidden="0" w:uiPriority="69" w:unhideWhenUsed="0"/>
-    <w:lsdException w:name="Dark List" w:semiHidden="0" w:uiPriority="70" w:unhideWhenUsed="0"/>
-    <w:lsdException w:name="Colorful Shading" w:semiHidden="0" w:uiPriority="71" w:unhideWhenUsed="0"/>
-    <w:lsdException w:name="Colorful List" w:semiHidden="0" w:uiPriority="72" w:unhideWhenUsed="0"/>
-    <w:lsdException w:name="Colorful Grid" w:semiHidden="0" w:uiPriority="73" w:unhideWhenUsed="0"/>
-    <w:lsdException w:name="Light Shading Accent 1" w:semiHidden="0" w:uiPriority="60" w:unhideWhenUsed="0"/>
-    <w:lsdException w:name="Light List Accent 1" w:semiHidden="0" w:uiPriority="61" w:unhideWhenUsed="0"/>
-    <w:lsdException w:name="Light Grid Accent 1" w:semiHidden="0" w:uiPriority="62" w:unhideWhenUsed="0"/>
-    <w:lsdException w:name="Medium Shading 1 Accent 1" w:semiHidden="0" w:uiPriority="63" w:unhideWhenUsed="0"/>
-    <w:lsdException w:name="Medium Shading 2 Accent 1" w:semiHidden="0" w:uiPriority="64" w:unhideWhenUsed="0"/>
-    <w:lsdException w:name="Medium List 1 Accent 1" w:semiHidden="0" w:uiPriority="65" w:unhideWhenUsed="0"/>
-    <w:lsdException w:name="Revision" w:uiPriority="99" w:unhideWhenUsed="0"/>
-    <w:lsdException w:name="List Paragraph" w:semiHidden="0" w:uiPriority="34" w:unhideWhenUsed="0" w:qFormat="1"/>
-    <w:lsdException w:name="Quote" w:semiHidden="0" w:uiPriority="29" w:unhideWhenUsed="0" w:qFormat="1"/>
-    <w:lsdException w:name="Intense Quote" w:semiHidden="0" w:uiPriority="30" w:unhideWhenUsed="0" w:qFormat="1"/>
-    <w:lsdException w:name="Medium List 2 Accent 1" w:semiHidden="0" w:uiPriority="66" w:unhideWhenUsed="0"/>
-    <w:lsdException w:name="Medium Grid 1 Accent 1" w:semiHidden="0" w:uiPriority="67" w:unhideWhenUsed="0"/>
-    <w:lsdException w:name="Medium Grid 2 Accent 1" w:semiHidden="0" w:uiPriority="68" w:unhideWhenUsed="0"/>
-    <w:lsdException w:name="Medium Grid 3 Accent 1" w:semiHidden="0" w:uiPriority="69" w:unhideWhenUsed="0"/>
-    <w:lsdException w:name="Dark List Accent 1" w:semiHidden="0" w:uiPriority="70" w:unhideWhenUsed="0"/>
-    <w:lsdException w:name="Colorful Shading Accent 1" w:semiHidden="0" w:uiPriority="71" w:unhideWhenUsed="0"/>
-    <w:lsdException w:name="Colorful List Accent 1" w:semiHidden="0" w:uiPriority="72" w:unhideWhenUsed="0"/>
-    <w:lsdException w:name="Colorful Grid Accent 1" w:semiHidden="0" w:uiPriority="73" w:unhideWhenUsed="0"/>
-    <w:lsdException w:name="Light Shading Accent 2" w:semiHidden="0" w:uiPriority="60" w:unhideWhenUsed="0"/>
-    <w:lsdException w:name="Light List Accent 2" w:semiHidden="0" w:uiPriority="61" w:unhideWhenUsed="0"/>
-    <w:lsdException w:name="Light Grid Accent 2" w:semiHidden="0" w:uiPriority="62" w:unhideWhenUsed="0"/>
-    <w:lsdException w:name="Medium Shading 1 Accent 2" w:semiHidden="0" w:uiPriority="63" w:unhideWhenUsed="0"/>
-    <w:lsdException w:name="Medium Shading 2 Accent 2" w:semiHidden="0" w:uiPriority="64" w:unhideWhenUsed="0"/>
-    <w:lsdException w:name="Medium List 1 Accent 2" w:semiHidden="0" w:uiPriority="65" w:unhideWhenUsed="0"/>
-    <w:lsdException w:name="Medium List 2 Accent 2" w:semiHidden="0" w:uiPriority="66" w:unhideWhenUsed="0"/>
-    <w:lsdException w:name="Medium Grid 1 Accent 2" w:semiHidden="0" w:uiPriority="67" w:unhideWhenUsed="0"/>
-    <w:lsdException w:name="Medium Grid 2 Accent 2" w:semiHidden="0" w:uiPriority="68" w:unhideWhenUsed="0"/>
-    <w:lsdException w:name="Medium Grid 3 Accent 2" w:semiHidden="0" w:uiPriority="69" w:unhideWhenUsed="0"/>
-    <w:lsdException w:name="Dark List Accent 2" w:semiHidden="0" w:uiPriority="70" w:unhideWhenUsed="0"/>
-    <w:lsdException w:name="Colorful Shading Accent 2" w:semiHidden="0" w:uiPriority="71" w:unhideWhenUsed="0"/>
-    <w:lsdException w:name="Colorful List Accent 2" w:semiHidden="0" w:uiPriority="72" w:unhideWhenUsed="0"/>
-    <w:lsdException w:name="Colorful Grid Accent 2" w:semiHidden="0" w:uiPriority="73" w:unhideWhenUsed="0"/>
-    <w:lsdException w:name="Light Shading Accent 3" w:semiHidden="0" w:uiPriority="60" w:unhideWhenUsed="0"/>
-    <w:lsdException w:name="Light List Accent 3" w:semiHidden="0" w:uiPriority="61" w:unhideWhenUsed="0"/>
-    <w:lsdException w:name="Light Grid Accent 3" w:semiHidden="0" w:uiPriority="62" w:unhideWhenUsed="0"/>
-    <w:lsdException w:name="Medium Shading 1 Accent 3" w:semiHidden="0" w:uiPriority="63" w:unhideWhenUsed="0"/>
-    <w:lsdException w:name="Medium Shading 2 Accent 3" w:semiHidden="0" w:uiPriority="64" w:unhideWhenUsed="0"/>
-    <w:lsdException w:name="Medium List 1 Accent 3" w:semiHidden="0" w:uiPriority="65" w:unhideWhenUsed="0"/>
-    <w:lsdException w:name="Medium List 2 Accent 3" w:semiHidden="0" w:uiPriority="66" w:unhideWhenUsed="0"/>
-    <w:lsdException w:name="Medium Grid 1 Accent 3" w:semiHidden="0" w:uiPriority="67" w:unhideWhenUsed="0"/>
-    <w:lsdException w:name="Medium Grid 2 Accent 3" w:semiHidden="0" w:uiPriority="68" w:unhideWhenUsed="0"/>
-    <w:lsdException w:name="Medium Grid 3 Accent 3" w:semiHidden="0" w:uiPriority="69" w:unhideWhenUsed="0"/>
-    <w:lsdException w:name="Dark List Accent 3" w:semiHidden="0" w:uiPriority="70" w:unhideWhenUsed="0"/>
-    <w:lsdException w:name="Colorful Shading Accent 3" w:semiHidden="0" w:uiPriority="71" w:unhideWhenUsed="0"/>
-    <w:lsdException w:name="Colorful List Accent 3" w:semiHidden="0" w:uiPriority="72" w:unhideWhenUsed="0"/>
-    <w:lsdException w:name="Colorful Grid Accent 3" w:semiHidden="0" w:uiPriority="73" w:unhideWhenUsed="0"/>
-    <w:lsdException w:name="Light Shading Accent 4" w:semiHidden="0" w:uiPriority="60" w:unhideWhenUsed="0"/>
-    <w:lsdException w:name="Light List Accent 4" w:semiHidden="0" w:uiPriority="61" w:unhideWhenUsed="0"/>
-    <w:lsdException w:name="Light Grid Accent 4" w:semiHidden="0" w:uiPriority="62" w:unhideWhenUsed="0"/>
-    <w:lsdException w:name="Medium Shading 1 Accent 4" w:semiHidden="0" w:uiPriority="63" w:unhideWhenUsed="0"/>
-    <w:lsdException w:name="Medium Shading 2 Accent 4" w:semiHidden="0" w:uiPriority="64" w:unhideWhenUsed="0"/>
-    <w:lsdException w:name="Medium List 1 Accent 4" w:semiHidden="0" w:uiPriority="65" w:unhideWhenUsed="0"/>
-    <w:lsdException w:name="Medium List 2 Accent 4" w:semiHidden="0" w:uiPriority="66" w:unhideWhenUsed="0"/>
-    <w:lsdException w:name="Medium Grid 1 Accent 4" w:semiHidden="0" w:uiPriority="67" w:unhideWhenUsed="0"/>
-    <w:lsdException w:name="Medium Grid 2 Accent 4" w:semiHidden="0" w:uiPriority="68" w:unhideWhenUsed="0"/>
-    <w:lsdException w:name="Medium Grid 3 Accent 4" w:semiHidden="0" w:uiPriority="69" w:unhideWhenUsed="0"/>
-    <w:lsdException w:name="Dark List Accent 4" w:semiHidden="0" w:uiPriority="70" w:unhideWhenUsed="0"/>
-    <w:lsdException w:name="Colorful Shading Accent 4" w:semiHidden="0" w:uiPriority="71" w:unhideWhenUsed="0"/>
-    <w:lsdException w:name="Colorful List Accent 4" w:semiHidden="0" w:uiPriority="72" w:unhideWhenUsed="0"/>
-    <w:lsdException w:name="Colorful Grid Accent 4" w:semiHidden="0" w:uiPriority="73" w:unhideWhenUsed="0"/>
-    <w:lsdException w:name="Light Shading Accent 5" w:semiHidden="0" w:uiPriority="60" w:unhideWhenUsed="0"/>
-    <w:lsdException w:name="Light List Accent 5" w:semiHidden="0" w:uiPriority="61" w:unhideWhenUsed="0"/>
-    <w:lsdException w:name="Light Grid Accent 5" w:semiHidden="0" w:uiPriority="62" w:unhideWhenUsed="0"/>
-    <w:lsdException w:name="Medium Shading 1 Accent 5" w:semiHidden="0" w:uiPriority="63" w:unhideWhenUsed="0"/>
-    <w:lsdException w:name="Medium Shading 2 Accent 5" w:semiHidden="0" w:uiPriority="64" w:unhideWhenUsed="0"/>
-    <w:lsdException w:name="Medium List 1 Accent 5" w:semiHidden="0" w:uiPriority="65" w:unhideWhenUsed="0"/>
-    <w:lsdException w:name="Medium List 2 Accent 5" w:semiHidden="0" w:uiPriority="66" w:unhideWhenUsed="0"/>
-    <w:lsdException w:name="Medium Grid 1 Accent 5" w:semiHidden="0" w:uiPriority="67" w:unhideWhenUsed="0"/>
-    <w:lsdException w:name="Medium Grid 2 Accent 5" w:semiHidden="0" w:uiPriority="68" w:unhideWhenUsed="0"/>
-    <w:lsdException w:name="Medium Grid 3 Accent 5" w:semiHidden="0" w:uiPriority="69" w:unhideWhenUsed="0"/>
-    <w:lsdException w:name="Dark List Accent 5" w:semiHidden="0" w:uiPriority="70" w:unhideWhenUsed="0"/>
-    <w:lsdException w:name="Colorful Shading Accent 5" w:semiHidden="0" w:uiPriority="71" w:unhideWhenUsed="0"/>
-    <w:lsdException w:name="Colorful List Accent 5" w:semiHidden="0" w:uiPriority="72" w:unhideWhenUsed="0"/>
-    <w:lsdException w:name="Colorful Grid Accent 5" w:semiHidden="0" w:uiPriority="73" w:unhideWhenUsed="0"/>
-    <w:lsdException w:name="Light Shading Accent 6" w:semiHidden="0" w:uiPriority="60" w:unhideWhenUsed="0"/>
-    <w:lsdException w:name="Light List Accent 6" w:semiHidden="0" w:uiPriority="61" w:unhideWhenUsed="0"/>
-    <w:lsdException w:name="Light Grid Accent 6" w:semiHidden="0" w:uiPriority="62" w:unhideWhenUsed="0"/>
-    <w:lsdException w:name="Medium Shading 1 Accent 6" w:semiHidden="0" w:uiPriority="63" w:unhideWhenUsed="0"/>
-    <w:lsdException w:name="Medium Shading 2 Accent 6" w:semiHidden="0" w:uiPriority="64" w:unhideWhenUsed="0"/>
-    <w:lsdException w:name="Medium List 1 Accent 6" w:semiHidden="0" w:uiPriority="65" w:unhideWhenUsed="0"/>
-    <w:lsdException w:name="Medium List 2 Accent 6" w:semiHidden="0" w:uiPriority="66" w:unhideWhenUsed="0"/>
-    <w:lsdException w:name="Medium Grid 1 Accent 6" w:semiHidden="0" w:uiPriority="67" w:unhideWhenUsed="0"/>
-    <w:lsdException w:name="Medium Grid 2 Accent 6" w:semiHidden="0" w:uiPriority="68" w:unhideWhenUsed="0"/>
-    <w:lsdException w:name="Medium Grid 3 Accent 6" w:semiHidden="0" w:uiPriority="69" w:unhideWhenUsed="0"/>
-    <w:lsdException w:name="Dark List Accent 6" w:semiHidden="0" w:uiPriority="70" w:unhideWhenUsed="0"/>
-    <w:lsdException w:name="Colorful Shading Accent 6" w:semiHidden="0" w:uiPriority="71" w:unhideWhenUsed="0"/>
-    <w:lsdException w:name="Colorful List Accent 6" w:semiHidden="0" w:uiPriority="72" w:unhideWhenUsed="0"/>
-    <w:lsdException w:name="Colorful Grid Accent 6" w:semiHidden="0" w:uiPriority="73" w:unhideWhenUsed="0"/>
-    <w:lsdException w:name="Subtle Emphasis" w:semiHidden="0" w:uiPriority="19" w:unhideWhenUsed="0" w:qFormat="1"/>
-    <w:lsdException w:name="Intense Emphasis" w:semiHidden="0" w:uiPriority="21" w:unhideWhenUsed="0" w:qFormat="1"/>
-    <w:lsdException w:name="Subtle Reference" w:semiHidden="0" w:uiPriority="31" w:unhideWhenUsed="0" w:qFormat="1"/>
-    <w:lsdException w:name="Intense Reference" w:semiHidden="0" w:uiPriority="32" w:unhideWhenUsed="0" w:qFormat="1"/>
-    <w:lsdException w:name="Book Title" w:semiHidden="0" w:uiPriority="33" w:unhideWhenUsed="0" w:qFormat="1"/>
-    <w:lsdException w:name="Bibliography" w:uiPriority="37"/>
-    <w:lsdException w:name="TOC Heading" w:uiPriority="39" w:qFormat="1"/>
-  </w:latentStyles>
-  <w:style w:type="paragraph" w:default="1" w:styleId="Normal">
-    <w:name w:val="Normal"/>
-    <w:qFormat/>
-    <w:rsid w:val="002D420E"/>
-  </w:style>
-  <w:style w:type="paragraph" w:styleId="Heading1">
-    <w:name w:val="heading 1"/>
-    <w:basedOn w:val="Normal"/>
-    <w:next w:val="BodyText"/>
-    <w:uiPriority w:val="9"/>
-    <w:qFormat/>
-    <w:rsid w:val="002D420E"/>
-    <w:pPr>
-      <w:keepNext/>
-      <w:numPr>
-        <w:numId w:val="2"/>
-      </w:numPr>
-      <w:spacing w:before="240" w:after="120"/>
-      <w:outlineLvl w:val="0"/>
-    </w:pPr>
-    <w:rPr>
-      <w:rFonts w:ascii="Arial" w:hAnsi="Arial"/>
-      <w:b/>
-      <w:kern w:val="28"/>
-      <w:sz w:val="36"/>
-    </w:rPr>
-  </w:style>
-  <w:style w:type="paragraph" w:styleId="Heading2">
-    <w:name w:val="heading 2"/>
-    <w:basedOn w:val="Normal"/>
-    <w:next w:val="BodyText"/>
-    <w:uiPriority w:val="9"/>
-    <w:qFormat/>
-    <w:rsid w:val="002D420E"/>
-    <w:pPr>
-      <w:keepNext/>
-      <w:numPr>
-        <w:ilvl w:val="1"/>
-        <w:numId w:val="2"/>
-      </w:numPr>
-      <w:spacing w:before="160" w:after="120"/>
-      <w:outlineLvl w:val="1"/>
-    </w:pPr>
-    <w:rPr>
-      <w:rFonts w:ascii="Arial" w:hAnsi="Arial"/>
-      <w:b/>
-      <w:i/>
-      <w:kern w:val="28"/>
-      <w:sz w:val="28"/>
-    </w:rPr>
-  </w:style>
-  <w:style w:type="paragraph" w:styleId="Heading3">
-    <w:name w:val="heading 3"/>
-    <w:basedOn w:val="Normal"/>
-    <w:next w:val="BodyText"/>
-    <w:uiPriority w:val="9"/>
-    <w:qFormat/>
-    <w:rsid w:val="00A16533"/>
-    <w:pPr>
-      <w:keepNext/>
-      <w:numPr>
-        <w:ilvl w:val="2"/>
-        <w:numId w:val="2"/>
-      </w:numPr>
-      <w:spacing w:before="120" w:after="80"/>
-      <w:outlineLvl w:val="2"/>
-    </w:pPr>
-    <w:rPr>
-      <w:b/>
-      <w:kern w:val="28"/>
-      <w:sz w:val="24"/>
-    </w:rPr>
-  </w:style>
-  <w:style w:type="paragraph" w:styleId="Heading4">
-    <w:name w:val="heading 4"/>
-    <w:basedOn w:val="Normal"/>
-    <w:next w:val="BodyText"/>
-    <w:uiPriority w:val="9"/>
-    <w:qFormat/>
-    <w:rsid w:val="002D420E"/>
-    <w:pPr>
-      <w:keepNext/>
-      <w:numPr>
-        <w:ilvl w:val="3"/>
-        <w:numId w:val="2"/>
-      </w:numPr>
-      <w:spacing w:before="120" w:after="80"/>
-      <w:outlineLvl w:val="3"/>
-    </w:pPr>
-    <w:rPr>
-      <w:b/>
-      <w:i/>
-      <w:kern w:val="28"/>
-      <w:sz w:val="24"/>
-    </w:rPr>
-  </w:style>
-  <w:style w:type="character" w:default="1" w:styleId="DefaultParagraphFont">
-    <w:name w:val="Default Paragraph Font"/>
-    <w:uiPriority w:val="1"/>
-    <w:semiHidden/>
-    <w:unhideWhenUsed/>
-  </w:style>
-  <w:style w:type="table" w:default="1" w:styleId="TableNormal">
-    <w:name w:val="Normal Table"/>
-    <w:uiPriority w:val="99"/>
-    <w:semiHidden/>
-    <w:unhideWhenUsed/>
-    <w:tblPr>
-      <w:tblInd w:w="0" w:type="dxa"/>
       <w:tblCellMar>
         <w:top w:w="0" w:type="dxa"/>
         <w:left w:w="108" w:type="dxa"/>
         <w:bottom w:w="0" w:type="dxa"/>
         <w:right w:w="108" w:type="dxa"/>
       </w:tblCellMar>
-    </w:tblPr>
-  </w:style>
-  <w:style w:type="numbering" w:default="1" w:styleId="NoList">
-    <w:name w:val="No List"/>
-    <w:uiPriority w:val="99"/>
-    <w:semiHidden/>
-    <w:unhideWhenUsed/>
-  </w:style>
-  <w:style w:type="paragraph" w:styleId="BodyText">
-    <w:name w:val="Body Text"/>
-    <w:basedOn w:val="Normal"/>
-    <w:link w:val="BodyTextChar"/>
-    <w:rsid w:val="002D420E"/>
-    <w:pPr>
-      <w:spacing w:after="160"/>
-    </w:pPr>
-  </w:style>
-  <w:style w:type="paragraph" w:styleId="Header">
-    <w:name w:val="header"/>
-    <w:basedOn w:val="Normal"/>
-    <w:rsid w:val="002D420E"/>
-    <w:pPr>
-      <w:keepLines/>
-      <w:tabs>
-        <w:tab w:val="center" w:pos="4320"/>
-        <w:tab w:val="right" w:pos="8640"/>
-      </w:tabs>
-    </w:pPr>
-  </w:style>
-  <w:style w:type="paragraph" w:styleId="Footer">
-    <w:name w:val="footer"/>
-    <w:basedOn w:val="Normal"/>
-    <w:rsid w:val="002D420E"/>
-    <w:pPr>
-      <w:keepLines/>
-      <w:tabs>
-        <w:tab w:val="center" w:pos="4320"/>
-        <w:tab w:val="right" w:pos="8640"/>
-      </w:tabs>
-    </w:pPr>
-  </w:style>
-  <w:style w:type="character" w:styleId="PageNumber">
-    <w:name w:val="page number"/>
-    <w:rsid w:val="002D420E"/>
-    <w:rPr>
-      <w:b/>
-    </w:rPr>
-  </w:style>
-  <w:style w:type="paragraph" w:styleId="TOC1">
-    <w:name w:val="toc 1"/>
-    <w:basedOn w:val="Normal"/>
-    <w:uiPriority w:val="39"/>
-    <w:rsid w:val="002D420E"/>
-    <w:pPr>
-      <w:tabs>
-        <w:tab w:val="right" w:leader="dot" w:pos="9000"/>
-      </w:tabs>
-      <w:spacing w:before="120" w:after="120"/>
-    </w:pPr>
-    <w:rPr>
-      <w:b/>
-      <w:caps/>
-    </w:rPr>
-  </w:style>
-  <w:style w:type="paragraph" w:styleId="TOC2">
-    <w:name w:val="toc 2"/>
-    <w:basedOn w:val="Normal"/>
-    <w:uiPriority w:val="39"/>
-    <w:rsid w:val="002D420E"/>
-    <w:pPr>
-      <w:tabs>
-        <w:tab w:val="right" w:leader="dot" w:pos="9000"/>
-      </w:tabs>
-      <w:ind w:left="200"/>
-    </w:pPr>
-    <w:rPr>
-      <w:smallCaps/>
-    </w:rPr>
-  </w:style>
-  <w:style w:type="paragraph" w:styleId="Title">
-    <w:name w:val="Title"/>
-    <w:basedOn w:val="Normal"/>
-    <w:qFormat/>
-    <w:rsid w:val="002D420E"/>
-    <w:pPr>
-      <w:keepNext/>
-      <w:keepLines/>
-      <w:spacing w:before="360" w:after="160"/>
-      <w:jc w:val="center"/>
-    </w:pPr>
-    <w:rPr>
-      <w:rFonts w:ascii="Arial" w:hAnsi="Arial"/>
-      <w:b/>
-      <w:kern w:val="28"/>
-      <w:sz w:val="40"/>
-    </w:rPr>
-  </w:style>
-  <w:style w:type="paragraph" w:customStyle="1" w:styleId="Paragraph1">
-    <w:name w:val="Paragraph1"/>
-    <w:basedOn w:val="Normal"/>
-    <w:rsid w:val="002D420E"/>
-    <w:pPr>
-      <w:widowControl w:val="0"/>
-      <w:spacing w:before="80"/>
-      <w:jc w:val="both"/>
-    </w:pPr>
-  </w:style>
-  <w:style w:type="paragraph" w:customStyle="1" w:styleId="RevHistory">
-    <w:name w:val="RevHistory"/>
-    <w:basedOn w:val="Normal"/>
-    <w:rsid w:val="002D420E"/>
-    <w:pPr>
-      <w:pageBreakBefore/>
-      <w:widowControl w:val="0"/>
-      <w:spacing w:before="1280"/>
-      <w:jc w:val="center"/>
-    </w:pPr>
-    <w:rPr>
-      <w:sz w:val="36"/>
-    </w:rPr>
-  </w:style>
-  <w:style w:type="paragraph" w:customStyle="1" w:styleId="TableText">
-    <w:name w:val="Table Text"/>
-    <w:rsid w:val="002D420E"/>
-    <w:pPr>
-      <w:widowControl w:val="0"/>
-      <w:spacing w:before="40" w:after="40"/>
-    </w:pPr>
-  </w:style>
-  <w:style w:type="paragraph" w:customStyle="1" w:styleId="Paragraph2">
-    <w:name w:val="Paragraph2"/>
-    <w:basedOn w:val="Paragraph1"/>
-    <w:rsid w:val="002D420E"/>
-    <w:pPr>
-      <w:widowControl/>
-      <w:ind w:left="720"/>
-    </w:pPr>
-    <w:rPr>
-      <w:color w:val="000080"/>
-    </w:rPr>
-  </w:style>
-  <w:style w:type="paragraph" w:customStyle="1" w:styleId="Paragraph3">
-    <w:name w:val="Paragraph3"/>
-    <w:basedOn w:val="Paragraph1"/>
-    <w:rsid w:val="002D420E"/>
-    <w:pPr>
-      <w:ind w:left="1530"/>
-    </w:pPr>
-  </w:style>
-  <w:style w:type="paragraph" w:customStyle="1" w:styleId="Paragraph4">
-    <w:name w:val="Paragraph4"/>
-    <w:basedOn w:val="Paragraph1"/>
-    <w:rsid w:val="002D420E"/>
-    <w:pPr>
-      <w:ind w:left="2250"/>
-    </w:pPr>
-  </w:style>
-  <w:style w:type="paragraph" w:customStyle="1" w:styleId="Bullet1">
-    <w:name w:val="Bullet1"/>
-    <w:basedOn w:val="Normal"/>
-    <w:rsid w:val="002D420E"/>
-    <w:pPr>
-      <w:widowControl w:val="0"/>
-      <w:ind w:left="720" w:hanging="432"/>
-    </w:pPr>
-  </w:style>
-  <w:style w:type="paragraph" w:customStyle="1" w:styleId="Bullet2">
-    <w:name w:val="Bullet2"/>
-    <w:basedOn w:val="Bullet1"/>
-    <w:rsid w:val="002D420E"/>
-    <w:pPr>
-      <w:ind w:left="1440" w:hanging="360"/>
-    </w:pPr>
-  </w:style>
-  <w:style w:type="paragraph" w:styleId="TOC3">
-    <w:name w:val="toc 3"/>
-    <w:basedOn w:val="Normal"/>
-    <w:next w:val="Normal"/>
-    <w:autoRedefine/>
-    <w:uiPriority w:val="39"/>
-    <w:rsid w:val="002D420E"/>
-    <w:pPr>
-      <w:ind w:left="400"/>
-    </w:pPr>
-  </w:style>
-  <w:style w:type="paragraph" w:styleId="BalloonText">
-    <w:name w:val="Balloon Text"/>
-    <w:basedOn w:val="Normal"/>
-    <w:semiHidden/>
-    <w:rsid w:val="002D420E"/>
-    <w:rPr>
-      <w:rFonts w:ascii="Tahoma" w:hAnsi="Tahoma" w:cs="Tahoma"/>
-      <w:sz w:val="16"/>
-      <w:szCs w:val="16"/>
-    </w:rPr>
-  </w:style>
-  <w:style w:type="paragraph" w:styleId="ListParagraph">
-    <w:name w:val="List Paragraph"/>
-    <w:basedOn w:val="Normal"/>
-    <w:uiPriority w:val="34"/>
-    <w:qFormat/>
-    <w:rsid w:val="00A16533"/>
-    <w:pPr>
-      <w:ind w:left="720"/>
-      <w:contextualSpacing/>
-    </w:pPr>
-  </w:style>
-  <w:style w:type="table" w:styleId="TableGrid">
-    <w:name w:val="Table Grid"/>
-    <w:basedOn w:val="TableNormal"/>
-    <w:uiPriority w:val="59"/>
-    <w:rsid w:val="00A16533"/>
-    <w:rPr>
-      <w:rFonts w:eastAsiaTheme="minorHAnsi"/>
-    </w:rPr>
-    <w:tblPr>
-      <w:tblBorders>
-        <w:top w:val="single" w:sz="4" w:space="0" w:color="auto"/>
-        <w:left w:val="single" w:sz="4" w:space="0" w:color="auto"/>
-        <w:bottom w:val="single" w:sz="4" w:space="0" w:color="auto"/>
-        <w:right w:val="single" w:sz="4" w:space="0" w:color="auto"/>
-        <w:insideH w:val="single" w:sz="4" w:space="0" w:color="auto"/>
-        <w:insideV w:val="single" w:sz="4" w:space="0" w:color="auto"/>
-      </w:tblBorders>
     </w:tblPr>
   </w:style>
   <w:style w:type="character" w:styleId="Hyperlink">
@@ -8595,6 +7988,21 @@
 </file>
 
 <file path=customXml/item1.xml><?xml version="1.0" encoding="utf-8"?>
+<p:properties xmlns:p="http://schemas.microsoft.com/office/2006/metadata/properties" xmlns:xsi="http://www.w3.org/2001/XMLSchema-instance">
+  <documentManagement/>
+</p:properties>
+</file>
+
+<file path=customXml/item2.xml><?xml version="1.0" encoding="utf-8"?>
+<?mso-contentType ?>
+<FormTemplates xmlns="http://schemas.microsoft.com/sharepoint/v3/contenttype/forms">
+  <Display>DocumentLibraryForm</Display>
+  <Edit>DocumentLibraryForm</Edit>
+  <New>DocumentLibraryForm</New>
+</FormTemplates>
+</file>
+
+<file path=customXml/item3.xml><?xml version="1.0" encoding="utf-8"?>
 <ct:contentTypeSchema xmlns:ct="http://schemas.microsoft.com/office/2006/metadata/contentType" xmlns:ma="http://schemas.microsoft.com/office/2006/metadata/properties/metaAttributes" ct:_="" ma:_="" ma:contentTypeName="Document" ma:contentTypeID="0x01010007B1D441ADEC8642ABD94220A12323FC" ma:contentTypeVersion="0" ma:contentTypeDescription="Create a new document." ma:contentTypeScope="" ma:versionID="004e9817178017d7dbe120b842248b7f">
   <xsd:schema xmlns:xsd="http://www.w3.org/2001/XMLSchema" xmlns:xs="http://www.w3.org/2001/XMLSchema" xmlns:p="http://schemas.microsoft.com/office/2006/metadata/properties" targetNamespace="http://schemas.microsoft.com/office/2006/metadata/properties" ma:root="true" ma:fieldsID="c64490b4aec6201516c3a874156f37b2">
     <xsd:element name="properties">
@@ -8708,26 +8116,27 @@
 </ct:contentTypeSchema>
 </file>
 
-<file path=customXml/item2.xml><?xml version="1.0" encoding="utf-8"?>
-<?mso-contentType ?>
-<FormTemplates xmlns="http://schemas.microsoft.com/sharepoint/v3/contenttype/forms">
-  <Display>DocumentLibraryForm</Display>
-  <Edit>DocumentLibraryForm</Edit>
-  <New>DocumentLibraryForm</New>
-</FormTemplates>
-</file>
-
-<file path=customXml/item3.xml><?xml version="1.0" encoding="utf-8"?>
-<p:properties xmlns:p="http://schemas.microsoft.com/office/2006/metadata/properties" xmlns:xsi="http://www.w3.org/2001/XMLSchema-instance">
-  <documentManagement/>
-</p:properties>
-</file>
-
 <file path=customXml/item4.xml><?xml version="1.0" encoding="utf-8"?>
 <b:Sources xmlns:b="http://schemas.openxmlformats.org/officeDocument/2006/bibliography" xmlns="http://schemas.openxmlformats.org/officeDocument/2006/bibliography" SelectedStyle="\APA.XSL" StyleName="APA"/>
 </file>
 
 <file path=customXml/itemProps1.xml><?xml version="1.0" encoding="utf-8"?>
+<ds:datastoreItem xmlns:ds="http://schemas.openxmlformats.org/officeDocument/2006/customXml" ds:itemID="{E5265DE5-3E8E-4120-8280-8EC419E03148}">
+  <ds:schemaRefs>
+    <ds:schemaRef ds:uri="http://schemas.microsoft.com/office/2006/metadata/properties"/>
+  </ds:schemaRefs>
+</ds:datastoreItem>
+</file>
+
+<file path=customXml/itemProps2.xml><?xml version="1.0" encoding="utf-8"?>
+<ds:datastoreItem xmlns:ds="http://schemas.openxmlformats.org/officeDocument/2006/customXml" ds:itemID="{3CBB50F0-8F85-42BF-AC23-9DA2DC66E259}">
+  <ds:schemaRefs>
+    <ds:schemaRef ds:uri="http://schemas.microsoft.com/sharepoint/v3/contenttype/forms"/>
+  </ds:schemaRefs>
+</ds:datastoreItem>
+</file>
+
+<file path=customXml/itemProps3.xml><?xml version="1.0" encoding="utf-8"?>
 <ds:datastoreItem xmlns:ds="http://schemas.openxmlformats.org/officeDocument/2006/customXml" ds:itemID="{BA7BD11F-C275-40DD-82C9-C791F093B530}">
   <ds:schemaRefs>
     <ds:schemaRef ds:uri="http://schemas.microsoft.com/office/2006/metadata/contentType"/>
@@ -8743,24 +8152,8 @@
 </ds:datastoreItem>
 </file>
 
-<file path=customXml/itemProps2.xml><?xml version="1.0" encoding="utf-8"?>
-<ds:datastoreItem xmlns:ds="http://schemas.openxmlformats.org/officeDocument/2006/customXml" ds:itemID="{3CBB50F0-8F85-42BF-AC23-9DA2DC66E259}">
-  <ds:schemaRefs>
-    <ds:schemaRef ds:uri="http://schemas.microsoft.com/sharepoint/v3/contenttype/forms"/>
-  </ds:schemaRefs>
-</ds:datastoreItem>
-</file>
-
-<file path=customXml/itemProps3.xml><?xml version="1.0" encoding="utf-8"?>
-<ds:datastoreItem xmlns:ds="http://schemas.openxmlformats.org/officeDocument/2006/customXml" ds:itemID="{E5265DE5-3E8E-4120-8280-8EC419E03148}">
-  <ds:schemaRefs>
-    <ds:schemaRef ds:uri="http://schemas.microsoft.com/office/2006/metadata/properties"/>
-  </ds:schemaRefs>
-</ds:datastoreItem>
-</file>
-
 <file path=customXml/itemProps4.xml><?xml version="1.0" encoding="utf-8"?>
-<ds:datastoreItem xmlns:ds="http://schemas.openxmlformats.org/officeDocument/2006/customXml" ds:itemID="{0B728D5C-03FD-4911-8D92-6D3B15C21AF9}">
+<ds:datastoreItem xmlns:ds="http://schemas.openxmlformats.org/officeDocument/2006/customXml" ds:itemID="{30A6205C-010B-4E6C-9BDD-8201BB181A78}">
   <ds:schemaRefs>
     <ds:schemaRef ds:uri="http://schemas.openxmlformats.org/officeDocument/2006/bibliography"/>
   </ds:schemaRefs>

</xml_diff>

<commit_message>
#573 - Fixed Fee percentage in the header and CSA.
</commit_message>
<xml_diff>
--- a/design/Design Specification - Capture - July2015 GH573 Customer and Office CSAs no longer showing Fixed Fee% only text indicating Fixed Fee.docx
+++ b/design/Design Specification - Capture - July2015 GH573 Customer and Office CSAs no longer showing Fixed Fee% only text indicating Fixed Fee.docx
@@ -1,6 +1,6 @@
 
 <file path=word/document.xml><?xml version="1.0" encoding="utf-8"?>
-<w:document xmlns:wpc="http://schemas.microsoft.com/office/word/2010/wordprocessingCanvas" xmlns:mc="http://schemas.openxmlformats.org/markup-compatibility/2006" xmlns:o="urn:schemas-microsoft-com:office:office" xmlns:r="http://schemas.openxmlformats.org/officeDocument/2006/relationships" xmlns:m="http://schemas.openxmlformats.org/officeDocument/2006/math" xmlns:v="urn:schemas-microsoft-com:vml" xmlns:wp14="http://schemas.microsoft.com/office/word/2010/wordprocessingDrawing" xmlns:wp="http://schemas.openxmlformats.org/drawingml/2006/wordprocessingDrawing" xmlns:w10="urn:schemas-microsoft-com:office:word" xmlns:w="http://schemas.openxmlformats.org/wordprocessingml/2006/main" xmlns:w14="http://schemas.microsoft.com/office/word/2010/wordml" xmlns:w15="http://schemas.microsoft.com/office/word/2012/wordml" xmlns:wpg="http://schemas.microsoft.com/office/word/2010/wordprocessingGroup" xmlns:wpi="http://schemas.microsoft.com/office/word/2010/wordprocessingInk" xmlns:wne="http://schemas.microsoft.com/office/word/2006/wordml" xmlns:wps="http://schemas.microsoft.com/office/word/2010/wordprocessingShape" mc:Ignorable="w14 w15 wp14">
+<w:document xmlns:wpc="http://schemas.microsoft.com/office/word/2010/wordprocessingCanvas" xmlns:mc="http://schemas.openxmlformats.org/markup-compatibility/2006" xmlns:o="urn:schemas-microsoft-com:office:office" xmlns:r="http://schemas.openxmlformats.org/officeDocument/2006/relationships" xmlns:m="http://schemas.openxmlformats.org/officeDocument/2006/math" xmlns:v="urn:schemas-microsoft-com:vml" xmlns:wp14="http://schemas.microsoft.com/office/word/2010/wordprocessingDrawing" xmlns:wp="http://schemas.openxmlformats.org/drawingml/2006/wordprocessingDrawing" xmlns:w10="urn:schemas-microsoft-com:office:word" xmlns:w="http://schemas.openxmlformats.org/wordprocessingml/2006/main" xmlns:w14="http://schemas.microsoft.com/office/word/2010/wordml" xmlns:wpg="http://schemas.microsoft.com/office/word/2010/wordprocessingGroup" xmlns:wpi="http://schemas.microsoft.com/office/word/2010/wordprocessingInk" xmlns:wne="http://schemas.microsoft.com/office/word/2006/wordml" xmlns:wps="http://schemas.microsoft.com/office/word/2010/wordprocessingShape" mc:Ignorable="w14 wp14">
   <w:body>
     <w:p>
       <w:pPr>
@@ -293,10 +293,10 @@
           <w:rFonts w:asciiTheme="minorHAnsi" w:hAnsiTheme="minorHAnsi" w:cs="Arial"/>
         </w:rPr>
         <w:sectPr>
-          <w:headerReference w:type="default" r:id="rId11"/>
-          <w:footerReference w:type="even" r:id="rId12"/>
-          <w:footerReference w:type="default" r:id="rId13"/>
-          <w:headerReference w:type="first" r:id="rId14"/>
+          <w:headerReference w:type="default" r:id="rId12"/>
+          <w:footerReference w:type="even" r:id="rId13"/>
+          <w:footerReference w:type="default" r:id="rId14"/>
+          <w:headerReference w:type="first" r:id="rId15"/>
           <w:pgSz w:w="12240" w:h="15840"/>
           <w:pgMar w:top="720" w:right="720" w:bottom="720" w:left="720" w:header="720" w:footer="720" w:gutter="0"/>
           <w:pgNumType w:fmt="lowerRoman" w:start="2" w:chapSep="emDash"/>
@@ -994,12 +994,14 @@
                                 <w:rFonts w:ascii="Arial" w:hAnsi="Arial" w:cs="Arial"/>
                               </w:rPr>
                             </w:pPr>
+                            <w:proofErr w:type="gramStart"/>
                             <w:r>
                               <w:rPr>
                                 <w:rFonts w:ascii="Arial" w:hAnsi="Arial" w:cs="Arial"/>
                               </w:rPr>
                               <w:t>© Copyright 2012, Republic Services Inc. - All rights reserved.</w:t>
                             </w:r>
+                            <w:proofErr w:type="gramEnd"/>
                           </w:p>
                           <w:p>
                             <w:pPr>
@@ -1023,7 +1025,7 @@
               </wp:anchor>
             </w:drawing>
           </mc:Choice>
-          <mc:Fallback>
+          <mc:Fallback xmlns:w15="http://schemas.microsoft.com/office/word/2012/wordml">
             <w:pict>
               <v:shapetype w14:anchorId="3CA008B8" id="_x0000_t202" coordsize="21600,21600" o:spt="202" path="m,l,21600r21600,l21600,xe">
                 <v:stroke joinstyle="miter"/>
@@ -2149,11 +2151,19 @@
                 <w:rFonts w:asciiTheme="minorHAnsi" w:hAnsiTheme="minorHAnsi"/>
               </w:rPr>
             </w:pPr>
+            <w:proofErr w:type="spellStart"/>
             <w:r>
               <w:rPr>
                 <w:rFonts w:asciiTheme="minorHAnsi" w:hAnsiTheme="minorHAnsi"/>
               </w:rPr>
-              <w:t>GitHub Item</w:t>
+              <w:t>GitHub</w:t>
+            </w:r>
+            <w:proofErr w:type="spellEnd"/>
+            <w:r>
+              <w:rPr>
+                <w:rFonts w:asciiTheme="minorHAnsi" w:hAnsiTheme="minorHAnsi"/>
+              </w:rPr>
+              <w:t xml:space="preserve"> Item</w:t>
             </w:r>
           </w:p>
           <w:p>
@@ -2331,7 +2341,85 @@
         <w:rPr>
           <w:rFonts w:asciiTheme="minorHAnsi" w:hAnsiTheme="minorHAnsi"/>
         </w:rPr>
-        <w:t>Since the Header which use to dynamically change based on the inputs on the pricing page is now fixed to be static for existing customers and FRF and ERF readonly variables do not contain the % values for Fixed FRF and ERF anymore, we have to create new variables to hold these values % values from account status table, so that these values can be used as an output to print in CSA.</w:t>
+        <w:t xml:space="preserve">Since the Header which use to dynamically change based on the inputs on the pricing page is now fixed to be static for existing customers and FRF and ERF </w:t>
+      </w:r>
+      <w:proofErr w:type="spellStart"/>
+      <w:r>
+        <w:rPr>
+          <w:rFonts w:asciiTheme="minorHAnsi" w:hAnsiTheme="minorHAnsi"/>
+        </w:rPr>
+        <w:t>readonly</w:t>
+      </w:r>
+      <w:proofErr w:type="spellEnd"/>
+      <w:r>
+        <w:rPr>
+          <w:rFonts w:asciiTheme="minorHAnsi" w:hAnsiTheme="minorHAnsi"/>
+        </w:rPr>
+        <w:t xml:space="preserve"> variables do not contain the % values for Fixed FRF and ERF </w:t>
+      </w:r>
+      <w:proofErr w:type="gramStart"/>
+      <w:r>
+        <w:rPr>
+          <w:rFonts w:asciiTheme="minorHAnsi" w:hAnsiTheme="minorHAnsi"/>
+        </w:rPr>
+        <w:t>anymore</w:t>
+      </w:r>
+      <w:r>
+        <w:rPr>
+          <w:rFonts w:asciiTheme="minorHAnsi" w:hAnsiTheme="minorHAnsi"/>
+        </w:rPr>
+        <w:t>(</w:t>
+      </w:r>
+      <w:proofErr w:type="gramEnd"/>
+      <w:r>
+        <w:rPr>
+          <w:rFonts w:asciiTheme="minorHAnsi" w:hAnsiTheme="minorHAnsi"/>
+        </w:rPr>
+        <w:t>which is a bug)</w:t>
+      </w:r>
+      <w:r>
+        <w:rPr>
+          <w:rFonts w:asciiTheme="minorHAnsi" w:hAnsiTheme="minorHAnsi"/>
+        </w:rPr>
+        <w:t xml:space="preserve">, we have to </w:t>
+      </w:r>
+      <w:r>
+        <w:rPr>
+          <w:rFonts w:asciiTheme="minorHAnsi" w:hAnsiTheme="minorHAnsi"/>
+        </w:rPr>
+        <w:t xml:space="preserve">fix the header </w:t>
+      </w:r>
+      <w:proofErr w:type="spellStart"/>
+      <w:r>
+        <w:rPr>
+          <w:rFonts w:asciiTheme="minorHAnsi" w:hAnsiTheme="minorHAnsi"/>
+        </w:rPr>
+        <w:t>tohave</w:t>
+      </w:r>
+      <w:proofErr w:type="spellEnd"/>
+      <w:r>
+        <w:rPr>
+          <w:rFonts w:asciiTheme="minorHAnsi" w:hAnsiTheme="minorHAnsi"/>
+        </w:rPr>
+        <w:t xml:space="preserve"> Fixed FRF and ERF %s if an existing account has Fixed Fees applied to it,</w:t>
+      </w:r>
+      <w:r>
+        <w:rPr>
+          <w:rFonts w:asciiTheme="minorHAnsi" w:hAnsiTheme="minorHAnsi"/>
+        </w:rPr>
+        <w:t xml:space="preserve"> </w:t>
+      </w:r>
+      <w:r>
+        <w:rPr>
+          <w:rFonts w:asciiTheme="minorHAnsi" w:hAnsiTheme="minorHAnsi"/>
+        </w:rPr>
+        <w:t>S</w:t>
+      </w:r>
+      <w:r>
+        <w:rPr>
+          <w:rFonts w:asciiTheme="minorHAnsi" w:hAnsiTheme="minorHAnsi"/>
+        </w:rPr>
+        <w:t>o that these values can be used as an output to print in CSA.</w:t>
       </w:r>
     </w:p>
     <w:p>
@@ -2404,7 +2492,23 @@
           <w:rStyle w:val="HTMLCode"/>
           <w:rFonts w:asciiTheme="minorHAnsi" w:hAnsiTheme="minorHAnsi" w:cs="Consolas"/>
         </w:rPr>
-        <w:t>% value for fixed FRF and ERF to be displayed in CSA for the existing customers having an option of Fixed fees.</w:t>
+        <w:t xml:space="preserve">% value for fixed FRF and ERF to be displayed in CSA for the existing customers having an option of </w:t>
+      </w:r>
+      <w:proofErr w:type="gramStart"/>
+      <w:r>
+        <w:rPr>
+          <w:rStyle w:val="HTMLCode"/>
+          <w:rFonts w:asciiTheme="minorHAnsi" w:hAnsiTheme="minorHAnsi" w:cs="Consolas"/>
+        </w:rPr>
+        <w:t>Fixed</w:t>
+      </w:r>
+      <w:proofErr w:type="gramEnd"/>
+      <w:r>
+        <w:rPr>
+          <w:rStyle w:val="HTMLCode"/>
+          <w:rFonts w:asciiTheme="minorHAnsi" w:hAnsiTheme="minorHAnsi" w:cs="Consolas"/>
+        </w:rPr>
+        <w:t xml:space="preserve"> fees.</w:t>
       </w:r>
     </w:p>
     <w:p>
@@ -2418,71 +2522,55 @@
       <w:pPr>
         <w:pStyle w:val="NoSpacing"/>
       </w:pPr>
-      <w:r>
-        <w:rPr>
-          <w:rFonts w:cs="Helvetica"/>
-        </w:rPr>
-        <w:t>Create 2</w:t>
-      </w:r>
-      <w:r>
-        <w:rPr>
-          <w:rFonts w:cs="Helvetica"/>
-        </w:rPr>
-        <w:t xml:space="preserve"> new variables </w:t>
-      </w:r>
-      <w:r>
-        <w:rPr>
-          <w:rFonts w:cs="Helvetica"/>
-        </w:rPr>
-        <w:t xml:space="preserve">to store the </w:t>
-      </w:r>
-      <w:r>
-        <w:rPr>
-          <w:rFonts w:cs="Helvetica"/>
-        </w:rPr>
-        <w:t>fixed % values of FRF and ERF fees pulled from account staus</w:t>
-      </w:r>
-      <w:r>
-        <w:rPr>
-          <w:rFonts w:cs="Helvetica"/>
-        </w:rPr>
-        <w:t xml:space="preserve"> (CSA)</w:t>
-      </w:r>
+      <w:proofErr w:type="gramStart"/>
+      <w:r>
+        <w:t>we</w:t>
+      </w:r>
+      <w:proofErr w:type="gramEnd"/>
+      <w:r>
+        <w:t xml:space="preserve"> have to fix the header </w:t>
+      </w:r>
+      <w:proofErr w:type="spellStart"/>
+      <w:r>
+        <w:t>tohave</w:t>
+      </w:r>
+      <w:proofErr w:type="spellEnd"/>
+      <w:r>
+        <w:t xml:space="preserve"> Fixed FRF and ERF %s if an existing account has Fixed Fees applied to it, So that these values can be used as an output to print in CSA.</w:t>
+      </w:r>
+      <w:r>
+        <w:t xml:space="preserve"> This change will be made to the values </w:t>
+      </w:r>
+      <w:proofErr w:type="gramStart"/>
+      <w:r>
+        <w:t>of :</w:t>
+      </w:r>
+      <w:proofErr w:type="gramEnd"/>
     </w:p>
     <w:p>
       <w:pPr>
         <w:pStyle w:val="NoSpacing"/>
-        <w:rPr>
-          <w:rFonts w:cs="Helvetica"/>
-        </w:rPr>
       </w:pPr>
     </w:p>
     <w:p>
       <w:pPr>
         <w:pStyle w:val="NoSpacing"/>
-        <w:numPr>
-          <w:ilvl w:val="0"/>
-          <w:numId w:val="29"/>
-        </w:numPr>
-      </w:pPr>
-      <w:r>
-        <w:t>fixedFrfPercent</w:t>
-      </w:r>
-      <w:r>
-        <w:t>_quote</w:t>
-      </w:r>
+      </w:pPr>
+      <w:proofErr w:type="spellStart"/>
+      <w:r>
+        <w:t>eRFreadOnly_quote</w:t>
+      </w:r>
+      <w:proofErr w:type="spellEnd"/>
     </w:p>
     <w:p>
       <w:pPr>
         <w:pStyle w:val="NoSpacing"/>
-        <w:numPr>
-          <w:ilvl w:val="0"/>
-          <w:numId w:val="29"/>
-        </w:numPr>
-      </w:pPr>
-      <w:r>
-        <w:t>fixedErfPercent_quote</w:t>
-      </w:r>
+      </w:pPr>
+      <w:proofErr w:type="spellStart"/>
+      <w:r>
+        <w:t>fRF_readOnly_quote</w:t>
+      </w:r>
+      <w:proofErr w:type="spellEnd"/>
     </w:p>
     <w:p>
       <w:pPr>
@@ -2493,8 +2581,72 @@
       <w:pPr>
         <w:pStyle w:val="NoSpacing"/>
       </w:pPr>
-      <w:r>
-        <w:t>These variables will be updated in after formulas on “NEXT” action which takes quote from Config to pricing page.</w:t>
+      <w:proofErr w:type="gramStart"/>
+      <w:r>
+        <w:t>in</w:t>
+      </w:r>
+      <w:proofErr w:type="gramEnd"/>
+      <w:r>
+        <w:t xml:space="preserve"> “</w:t>
+      </w:r>
+      <w:proofErr w:type="spellStart"/>
+      <w:r>
+        <w:t>setSiteCustomerReadOnlyAttributes</w:t>
+      </w:r>
+      <w:proofErr w:type="spellEnd"/>
+      <w:r>
+        <w:t>” commerce library function.</w:t>
+      </w:r>
+    </w:p>
+    <w:p>
+      <w:pPr>
+        <w:pStyle w:val="NoSpacing"/>
+      </w:pPr>
+    </w:p>
+    <w:p>
+      <w:pPr>
+        <w:pStyle w:val="NoSpacing"/>
+      </w:pPr>
+      <w:r>
+        <w:rPr>
+          <w:noProof/>
+        </w:rPr>
+        <w:lastRenderedPageBreak/>
+        <w:drawing>
+          <wp:inline distT="0" distB="0" distL="0" distR="0" wp14:anchorId="3AC81EC7" wp14:editId="001449FB">
+            <wp:extent cx="5715000" cy="2526567"/>
+            <wp:effectExtent l="0" t="0" r="0" b="7620"/>
+            <wp:docPr id="2" name="Picture 2"/>
+            <wp:cNvGraphicFramePr>
+              <a:graphicFrameLocks xmlns:a="http://schemas.openxmlformats.org/drawingml/2006/main" noChangeAspect="1"/>
+            </wp:cNvGraphicFramePr>
+            <a:graphic xmlns:a="http://schemas.openxmlformats.org/drawingml/2006/main">
+              <a:graphicData uri="http://schemas.openxmlformats.org/drawingml/2006/picture">
+                <pic:pic xmlns:pic="http://schemas.openxmlformats.org/drawingml/2006/picture">
+                  <pic:nvPicPr>
+                    <pic:cNvPr id="0" name=""/>
+                    <pic:cNvPicPr/>
+                  </pic:nvPicPr>
+                  <pic:blipFill>
+                    <a:blip r:embed="rId16"/>
+                    <a:stretch>
+                      <a:fillRect/>
+                    </a:stretch>
+                  </pic:blipFill>
+                  <pic:spPr>
+                    <a:xfrm>
+                      <a:off x="0" y="0"/>
+                      <a:ext cx="5715000" cy="2526567"/>
+                    </a:xfrm>
+                    <a:prstGeom prst="rect">
+                      <a:avLst/>
+                    </a:prstGeom>
+                  </pic:spPr>
+                </pic:pic>
+              </a:graphicData>
+            </a:graphic>
+          </wp:inline>
+        </w:drawing>
       </w:r>
     </w:p>
     <w:p>
@@ -2513,7 +2665,6 @@
         <w:rPr>
           <w:noProof/>
         </w:rPr>
-        <w:lastRenderedPageBreak/>
         <w:drawing>
           <wp:inline distT="0" distB="0" distL="0" distR="0" wp14:anchorId="159A654F" wp14:editId="672F88E7">
             <wp:extent cx="5715000" cy="4020038"/>
@@ -2530,7 +2681,7 @@
                     <pic:cNvPicPr/>
                   </pic:nvPicPr>
                   <pic:blipFill>
-                    <a:blip r:embed="rId15"/>
+                    <a:blip r:embed="rId17"/>
                     <a:stretch>
                       <a:fillRect/>
                     </a:stretch>
@@ -2561,25 +2712,81 @@
           <w:rFonts w:asciiTheme="minorHAnsi" w:hAnsiTheme="minorHAnsi"/>
         </w:rPr>
       </w:pPr>
+    </w:p>
+    <w:p>
+      <w:pPr>
+        <w:pStyle w:val="Heading1"/>
+        <w:rPr>
+          <w:rFonts w:asciiTheme="minorHAnsi" w:hAnsiTheme="minorHAnsi"/>
+        </w:rPr>
+      </w:pPr>
+      <w:r>
+        <w:rPr>
+          <w:rFonts w:asciiTheme="minorHAnsi" w:hAnsiTheme="minorHAnsi"/>
+        </w:rPr>
+        <w:t>Impacted Systems (InfoPro, TIBCO and BI)</w:t>
+      </w:r>
+    </w:p>
+    <w:p>
+      <w:pPr>
+        <w:pStyle w:val="BodyText"/>
+        <w:ind w:left="432"/>
+      </w:pPr>
+      <w:r>
+        <w:rPr>
+          <w:rFonts w:asciiTheme="minorHAnsi" w:hAnsiTheme="minorHAnsi"/>
+          <w:sz w:val="22"/>
+          <w:szCs w:val="22"/>
+        </w:rPr>
+        <w:t xml:space="preserve">No new variables were created </w:t>
+      </w:r>
+      <w:proofErr w:type="gramStart"/>
+      <w:r>
+        <w:rPr>
+          <w:rFonts w:asciiTheme="minorHAnsi" w:hAnsiTheme="minorHAnsi"/>
+          <w:sz w:val="22"/>
+          <w:szCs w:val="22"/>
+        </w:rPr>
+        <w:t xml:space="preserve">hence </w:t>
+      </w:r>
+      <w:r>
+        <w:rPr>
+          <w:rFonts w:asciiTheme="minorHAnsi" w:hAnsiTheme="minorHAnsi"/>
+          <w:sz w:val="22"/>
+          <w:szCs w:val="22"/>
+        </w:rPr>
+        <w:t xml:space="preserve"> </w:t>
+      </w:r>
+      <w:r>
+        <w:rPr>
+          <w:rFonts w:asciiTheme="minorHAnsi" w:hAnsiTheme="minorHAnsi"/>
+          <w:sz w:val="22"/>
+          <w:szCs w:val="22"/>
+        </w:rPr>
+        <w:t>should</w:t>
+      </w:r>
+      <w:proofErr w:type="gramEnd"/>
+      <w:r>
+        <w:rPr>
+          <w:rFonts w:asciiTheme="minorHAnsi" w:hAnsiTheme="minorHAnsi"/>
+          <w:sz w:val="22"/>
+          <w:szCs w:val="22"/>
+        </w:rPr>
+        <w:t xml:space="preserve"> not affect InfoPro AAE process</w:t>
+      </w:r>
+      <w:r>
+        <w:rPr>
+          <w:rFonts w:asciiTheme="minorHAnsi" w:hAnsiTheme="minorHAnsi"/>
+          <w:sz w:val="22"/>
+          <w:szCs w:val="22"/>
+        </w:rPr>
+        <w:t>.</w:t>
+      </w:r>
       <w:bookmarkStart w:id="21" w:name="_GoBack"/>
       <w:bookmarkEnd w:id="21"/>
     </w:p>
     <w:p>
       <w:pPr>
-        <w:pStyle w:val="Heading1"/>
-        <w:rPr>
-          <w:rFonts w:asciiTheme="minorHAnsi" w:hAnsiTheme="minorHAnsi"/>
-        </w:rPr>
-      </w:pPr>
-      <w:r>
-        <w:rPr>
-          <w:rFonts w:asciiTheme="minorHAnsi" w:hAnsiTheme="minorHAnsi"/>
-        </w:rPr>
-        <w:t>Impacted Systems (InfoPro, TIBCO and BI)</w:t>
-      </w:r>
-    </w:p>
-    <w:p>
-      <w:pPr>
         <w:pStyle w:val="BodyText"/>
         <w:ind w:left="432"/>
         <w:rPr>
@@ -2588,68 +2795,6 @@
           <w:szCs w:val="22"/>
         </w:rPr>
       </w:pPr>
-      <w:r>
-        <w:rPr>
-          <w:rFonts w:asciiTheme="minorHAnsi" w:hAnsiTheme="minorHAnsi"/>
-          <w:sz w:val="22"/>
-          <w:szCs w:val="22"/>
-        </w:rPr>
-        <w:t xml:space="preserve">New variables </w:t>
-      </w:r>
-      <w:r>
-        <w:rPr>
-          <w:rFonts w:asciiTheme="minorHAnsi" w:hAnsiTheme="minorHAnsi"/>
-          <w:sz w:val="22"/>
-          <w:szCs w:val="22"/>
-        </w:rPr>
-        <w:t xml:space="preserve">(below) </w:t>
-      </w:r>
-      <w:r>
-        <w:rPr>
-          <w:rFonts w:asciiTheme="minorHAnsi" w:hAnsiTheme="minorHAnsi"/>
-          <w:sz w:val="22"/>
-          <w:szCs w:val="22"/>
-        </w:rPr>
-        <w:t>should not affect InfoPro AAE process but will include InfoPro team on testing.</w:t>
-      </w:r>
-    </w:p>
-    <w:p>
-      <w:pPr>
-        <w:pStyle w:val="NoSpacing"/>
-        <w:numPr>
-          <w:ilvl w:val="0"/>
-          <w:numId w:val="29"/>
-        </w:numPr>
-      </w:pPr>
-      <w:r>
-        <w:t>fixedFrfPercent</w:t>
-      </w:r>
-      <w:r>
-        <w:t>_quote</w:t>
-      </w:r>
-    </w:p>
-    <w:p>
-      <w:pPr>
-        <w:pStyle w:val="NoSpacing"/>
-        <w:numPr>
-          <w:ilvl w:val="0"/>
-          <w:numId w:val="29"/>
-        </w:numPr>
-      </w:pPr>
-      <w:r>
-        <w:t>fixedErfPercent_quote</w:t>
-      </w:r>
-    </w:p>
-    <w:p>
-      <w:pPr>
-        <w:pStyle w:val="BodyText"/>
-        <w:ind w:left="432"/>
-        <w:rPr>
-          <w:rFonts w:asciiTheme="minorHAnsi" w:hAnsiTheme="minorHAnsi"/>
-          <w:sz w:val="22"/>
-          <w:szCs w:val="22"/>
-        </w:rPr>
-      </w:pPr>
     </w:p>
     <w:p>
       <w:pPr>
@@ -2664,6 +2809,7 @@
         <w:rPr>
           <w:rFonts w:asciiTheme="minorHAnsi" w:hAnsiTheme="minorHAnsi"/>
         </w:rPr>
+        <w:lastRenderedPageBreak/>
         <w:t>Report Changes</w:t>
       </w:r>
       <w:bookmarkEnd w:id="22"/>
@@ -2746,8 +2892,8 @@
       </w:pPr>
     </w:p>
     <w:sectPr>
-      <w:headerReference w:type="default" r:id="rId16"/>
-      <w:footerReference w:type="default" r:id="rId17"/>
+      <w:headerReference w:type="default" r:id="rId18"/>
+      <w:footerReference w:type="default" r:id="rId19"/>
       <w:pgSz w:w="12240" w:h="15840" w:code="1"/>
       <w:pgMar w:top="1440" w:right="1440" w:bottom="1440" w:left="1800" w:header="720" w:footer="720" w:gutter="0"/>
       <w:pgNumType w:start="4"/>
@@ -2759,7 +2905,7 @@
 </file>
 
 <file path=word/endnotes.xml><?xml version="1.0" encoding="utf-8"?>
-<w:endnotes xmlns:wpc="http://schemas.microsoft.com/office/word/2010/wordprocessingCanvas" xmlns:mc="http://schemas.openxmlformats.org/markup-compatibility/2006" xmlns:o="urn:schemas-microsoft-com:office:office" xmlns:r="http://schemas.openxmlformats.org/officeDocument/2006/relationships" xmlns:m="http://schemas.openxmlformats.org/officeDocument/2006/math" xmlns:v="urn:schemas-microsoft-com:vml" xmlns:wp14="http://schemas.microsoft.com/office/word/2010/wordprocessingDrawing" xmlns:wp="http://schemas.openxmlformats.org/drawingml/2006/wordprocessingDrawing" xmlns:w10="urn:schemas-microsoft-com:office:word" xmlns:w="http://schemas.openxmlformats.org/wordprocessingml/2006/main" xmlns:w14="http://schemas.microsoft.com/office/word/2010/wordml" xmlns:w15="http://schemas.microsoft.com/office/word/2012/wordml" xmlns:wpg="http://schemas.microsoft.com/office/word/2010/wordprocessingGroup" xmlns:wpi="http://schemas.microsoft.com/office/word/2010/wordprocessingInk" xmlns:wne="http://schemas.microsoft.com/office/word/2006/wordml" xmlns:wps="http://schemas.microsoft.com/office/word/2010/wordprocessingShape" mc:Ignorable="w14 w15 wp14">
+<w:endnotes xmlns:wpc="http://schemas.microsoft.com/office/word/2010/wordprocessingCanvas" xmlns:mc="http://schemas.openxmlformats.org/markup-compatibility/2006" xmlns:o="urn:schemas-microsoft-com:office:office" xmlns:r="http://schemas.openxmlformats.org/officeDocument/2006/relationships" xmlns:m="http://schemas.openxmlformats.org/officeDocument/2006/math" xmlns:v="urn:schemas-microsoft-com:vml" xmlns:wp14="http://schemas.microsoft.com/office/word/2010/wordprocessingDrawing" xmlns:wp="http://schemas.openxmlformats.org/drawingml/2006/wordprocessingDrawing" xmlns:w10="urn:schemas-microsoft-com:office:word" xmlns:w="http://schemas.openxmlformats.org/wordprocessingml/2006/main" xmlns:w14="http://schemas.microsoft.com/office/word/2010/wordml" xmlns:wpg="http://schemas.microsoft.com/office/word/2010/wordprocessingGroup" xmlns:wpi="http://schemas.microsoft.com/office/word/2010/wordprocessingInk" xmlns:wne="http://schemas.microsoft.com/office/word/2006/wordml" xmlns:wps="http://schemas.microsoft.com/office/word/2010/wordprocessingShape" mc:Ignorable="w14 wp14">
   <w:endnote w:type="separator" w:id="-1">
     <w:p>
       <w:r>
@@ -2781,7 +2927,7 @@
 </file>
 
 <file path=word/footer1.xml><?xml version="1.0" encoding="utf-8"?>
-<w:ftr xmlns:wpc="http://schemas.microsoft.com/office/word/2010/wordprocessingCanvas" xmlns:mc="http://schemas.openxmlformats.org/markup-compatibility/2006" xmlns:o="urn:schemas-microsoft-com:office:office" xmlns:r="http://schemas.openxmlformats.org/officeDocument/2006/relationships" xmlns:m="http://schemas.openxmlformats.org/officeDocument/2006/math" xmlns:v="urn:schemas-microsoft-com:vml" xmlns:wp14="http://schemas.microsoft.com/office/word/2010/wordprocessingDrawing" xmlns:wp="http://schemas.openxmlformats.org/drawingml/2006/wordprocessingDrawing" xmlns:w10="urn:schemas-microsoft-com:office:word" xmlns:w="http://schemas.openxmlformats.org/wordprocessingml/2006/main" xmlns:w14="http://schemas.microsoft.com/office/word/2010/wordml" xmlns:w15="http://schemas.microsoft.com/office/word/2012/wordml" xmlns:wpg="http://schemas.microsoft.com/office/word/2010/wordprocessingGroup" xmlns:wpi="http://schemas.microsoft.com/office/word/2010/wordprocessingInk" xmlns:wne="http://schemas.microsoft.com/office/word/2006/wordml" xmlns:wps="http://schemas.microsoft.com/office/word/2010/wordprocessingShape" mc:Ignorable="w14 w15 wp14">
+<w:ftr xmlns:wpc="http://schemas.microsoft.com/office/word/2010/wordprocessingCanvas" xmlns:mc="http://schemas.openxmlformats.org/markup-compatibility/2006" xmlns:o="urn:schemas-microsoft-com:office:office" xmlns:r="http://schemas.openxmlformats.org/officeDocument/2006/relationships" xmlns:m="http://schemas.openxmlformats.org/officeDocument/2006/math" xmlns:v="urn:schemas-microsoft-com:vml" xmlns:wp14="http://schemas.microsoft.com/office/word/2010/wordprocessingDrawing" xmlns:wp="http://schemas.openxmlformats.org/drawingml/2006/wordprocessingDrawing" xmlns:w10="urn:schemas-microsoft-com:office:word" xmlns:w="http://schemas.openxmlformats.org/wordprocessingml/2006/main" xmlns:w14="http://schemas.microsoft.com/office/word/2010/wordml" xmlns:wpg="http://schemas.microsoft.com/office/word/2010/wordprocessingGroup" xmlns:wpi="http://schemas.microsoft.com/office/word/2010/wordprocessingInk" xmlns:wne="http://schemas.microsoft.com/office/word/2006/wordml" xmlns:wps="http://schemas.microsoft.com/office/word/2010/wordprocessingShape" mc:Ignorable="w14 wp14">
   <w:p>
     <w:pPr>
       <w:pStyle w:val="Footer"/>
@@ -2832,7 +2978,7 @@
 </file>
 
 <file path=word/footer2.xml><?xml version="1.0" encoding="utf-8"?>
-<w:ftr xmlns:wpc="http://schemas.microsoft.com/office/word/2010/wordprocessingCanvas" xmlns:mc="http://schemas.openxmlformats.org/markup-compatibility/2006" xmlns:o="urn:schemas-microsoft-com:office:office" xmlns:r="http://schemas.openxmlformats.org/officeDocument/2006/relationships" xmlns:m="http://schemas.openxmlformats.org/officeDocument/2006/math" xmlns:v="urn:schemas-microsoft-com:vml" xmlns:wp14="http://schemas.microsoft.com/office/word/2010/wordprocessingDrawing" xmlns:wp="http://schemas.openxmlformats.org/drawingml/2006/wordprocessingDrawing" xmlns:w10="urn:schemas-microsoft-com:office:word" xmlns:w="http://schemas.openxmlformats.org/wordprocessingml/2006/main" xmlns:w14="http://schemas.microsoft.com/office/word/2010/wordml" xmlns:w15="http://schemas.microsoft.com/office/word/2012/wordml" xmlns:wpg="http://schemas.microsoft.com/office/word/2010/wordprocessingGroup" xmlns:wpi="http://schemas.microsoft.com/office/word/2010/wordprocessingInk" xmlns:wne="http://schemas.microsoft.com/office/word/2006/wordml" xmlns:wps="http://schemas.microsoft.com/office/word/2010/wordprocessingShape" mc:Ignorable="w14 w15 wp14">
+<w:ftr xmlns:wpc="http://schemas.microsoft.com/office/word/2010/wordprocessingCanvas" xmlns:mc="http://schemas.openxmlformats.org/markup-compatibility/2006" xmlns:o="urn:schemas-microsoft-com:office:office" xmlns:r="http://schemas.openxmlformats.org/officeDocument/2006/relationships" xmlns:m="http://schemas.openxmlformats.org/officeDocument/2006/math" xmlns:v="urn:schemas-microsoft-com:vml" xmlns:wp14="http://schemas.microsoft.com/office/word/2010/wordprocessingDrawing" xmlns:wp="http://schemas.openxmlformats.org/drawingml/2006/wordprocessingDrawing" xmlns:w10="urn:schemas-microsoft-com:office:word" xmlns:w="http://schemas.openxmlformats.org/wordprocessingml/2006/main" xmlns:w14="http://schemas.microsoft.com/office/word/2010/wordml" xmlns:wpg="http://schemas.microsoft.com/office/word/2010/wordprocessingGroup" xmlns:wpi="http://schemas.microsoft.com/office/word/2010/wordprocessingInk" xmlns:wne="http://schemas.microsoft.com/office/word/2006/wordml" xmlns:wps="http://schemas.microsoft.com/office/word/2010/wordprocessingShape" mc:Ignorable="w14 wp14">
   <w:p>
     <w:pPr>
       <w:pStyle w:val="Footer"/>
@@ -2892,7 +3038,7 @@
 </file>
 
 <file path=word/footer3.xml><?xml version="1.0" encoding="utf-8"?>
-<w:ftr xmlns:wpc="http://schemas.microsoft.com/office/word/2010/wordprocessingCanvas" xmlns:mc="http://schemas.openxmlformats.org/markup-compatibility/2006" xmlns:o="urn:schemas-microsoft-com:office:office" xmlns:r="http://schemas.openxmlformats.org/officeDocument/2006/relationships" xmlns:m="http://schemas.openxmlformats.org/officeDocument/2006/math" xmlns:v="urn:schemas-microsoft-com:vml" xmlns:wp14="http://schemas.microsoft.com/office/word/2010/wordprocessingDrawing" xmlns:wp="http://schemas.openxmlformats.org/drawingml/2006/wordprocessingDrawing" xmlns:w10="urn:schemas-microsoft-com:office:word" xmlns:w="http://schemas.openxmlformats.org/wordprocessingml/2006/main" xmlns:w14="http://schemas.microsoft.com/office/word/2010/wordml" xmlns:w15="http://schemas.microsoft.com/office/word/2012/wordml" xmlns:wpg="http://schemas.microsoft.com/office/word/2010/wordprocessingGroup" xmlns:wpi="http://schemas.microsoft.com/office/word/2010/wordprocessingInk" xmlns:wne="http://schemas.microsoft.com/office/word/2006/wordml" xmlns:wps="http://schemas.microsoft.com/office/word/2010/wordprocessingShape" mc:Ignorable="w14 w15 wp14">
+<w:ftr xmlns:wpc="http://schemas.microsoft.com/office/word/2010/wordprocessingCanvas" xmlns:mc="http://schemas.openxmlformats.org/markup-compatibility/2006" xmlns:o="urn:schemas-microsoft-com:office:office" xmlns:r="http://schemas.openxmlformats.org/officeDocument/2006/relationships" xmlns:m="http://schemas.openxmlformats.org/officeDocument/2006/math" xmlns:v="urn:schemas-microsoft-com:vml" xmlns:wp14="http://schemas.microsoft.com/office/word/2010/wordprocessingDrawing" xmlns:wp="http://schemas.openxmlformats.org/drawingml/2006/wordprocessingDrawing" xmlns:w10="urn:schemas-microsoft-com:office:word" xmlns:w="http://schemas.openxmlformats.org/wordprocessingml/2006/main" xmlns:w14="http://schemas.microsoft.com/office/word/2010/wordml" xmlns:wpg="http://schemas.microsoft.com/office/word/2010/wordprocessingGroup" xmlns:wpi="http://schemas.microsoft.com/office/word/2010/wordprocessingInk" xmlns:wne="http://schemas.microsoft.com/office/word/2006/wordml" xmlns:wps="http://schemas.microsoft.com/office/word/2010/wordprocessingShape" mc:Ignorable="w14 wp14">
   <w:p>
     <w:pPr>
       <w:pStyle w:val="Footer"/>
@@ -2936,7 +3082,7 @@
       <w:rPr>
         <w:noProof/>
       </w:rPr>
-      <w:t>5/21/2015 4:08:58 PM</w:t>
+      <w:t>5/26/2015 9:01:36 AM</w:t>
     </w:r>
     <w:r>
       <w:rPr>
@@ -3017,7 +3163,7 @@
 </file>
 
 <file path=word/footnotes.xml><?xml version="1.0" encoding="utf-8"?>
-<w:footnotes xmlns:wpc="http://schemas.microsoft.com/office/word/2010/wordprocessingCanvas" xmlns:mc="http://schemas.openxmlformats.org/markup-compatibility/2006" xmlns:o="urn:schemas-microsoft-com:office:office" xmlns:r="http://schemas.openxmlformats.org/officeDocument/2006/relationships" xmlns:m="http://schemas.openxmlformats.org/officeDocument/2006/math" xmlns:v="urn:schemas-microsoft-com:vml" xmlns:wp14="http://schemas.microsoft.com/office/word/2010/wordprocessingDrawing" xmlns:wp="http://schemas.openxmlformats.org/drawingml/2006/wordprocessingDrawing" xmlns:w10="urn:schemas-microsoft-com:office:word" xmlns:w="http://schemas.openxmlformats.org/wordprocessingml/2006/main" xmlns:w14="http://schemas.microsoft.com/office/word/2010/wordml" xmlns:w15="http://schemas.microsoft.com/office/word/2012/wordml" xmlns:wpg="http://schemas.microsoft.com/office/word/2010/wordprocessingGroup" xmlns:wpi="http://schemas.microsoft.com/office/word/2010/wordprocessingInk" xmlns:wne="http://schemas.microsoft.com/office/word/2006/wordml" xmlns:wps="http://schemas.microsoft.com/office/word/2010/wordprocessingShape" mc:Ignorable="w14 w15 wp14">
+<w:footnotes xmlns:wpc="http://schemas.microsoft.com/office/word/2010/wordprocessingCanvas" xmlns:mc="http://schemas.openxmlformats.org/markup-compatibility/2006" xmlns:o="urn:schemas-microsoft-com:office:office" xmlns:r="http://schemas.openxmlformats.org/officeDocument/2006/relationships" xmlns:m="http://schemas.openxmlformats.org/officeDocument/2006/math" xmlns:v="urn:schemas-microsoft-com:vml" xmlns:wp14="http://schemas.microsoft.com/office/word/2010/wordprocessingDrawing" xmlns:wp="http://schemas.openxmlformats.org/drawingml/2006/wordprocessingDrawing" xmlns:w10="urn:schemas-microsoft-com:office:word" xmlns:w="http://schemas.openxmlformats.org/wordprocessingml/2006/main" xmlns:w14="http://schemas.microsoft.com/office/word/2010/wordml" xmlns:wpg="http://schemas.microsoft.com/office/word/2010/wordprocessingGroup" xmlns:wpi="http://schemas.microsoft.com/office/word/2010/wordprocessingInk" xmlns:wne="http://schemas.microsoft.com/office/word/2006/wordml" xmlns:wps="http://schemas.microsoft.com/office/word/2010/wordprocessingShape" mc:Ignorable="w14 wp14">
   <w:footnote w:type="separator" w:id="-1">
     <w:p>
       <w:r>
@@ -3039,7 +3185,7 @@
 </file>
 
 <file path=word/header1.xml><?xml version="1.0" encoding="utf-8"?>
-<w:hdr xmlns:wpc="http://schemas.microsoft.com/office/word/2010/wordprocessingCanvas" xmlns:mc="http://schemas.openxmlformats.org/markup-compatibility/2006" xmlns:o="urn:schemas-microsoft-com:office:office" xmlns:r="http://schemas.openxmlformats.org/officeDocument/2006/relationships" xmlns:m="http://schemas.openxmlformats.org/officeDocument/2006/math" xmlns:v="urn:schemas-microsoft-com:vml" xmlns:wp14="http://schemas.microsoft.com/office/word/2010/wordprocessingDrawing" xmlns:wp="http://schemas.openxmlformats.org/drawingml/2006/wordprocessingDrawing" xmlns:w10="urn:schemas-microsoft-com:office:word" xmlns:w="http://schemas.openxmlformats.org/wordprocessingml/2006/main" xmlns:w14="http://schemas.microsoft.com/office/word/2010/wordml" xmlns:w15="http://schemas.microsoft.com/office/word/2012/wordml" xmlns:wpg="http://schemas.microsoft.com/office/word/2010/wordprocessingGroup" xmlns:wpi="http://schemas.microsoft.com/office/word/2010/wordprocessingInk" xmlns:wne="http://schemas.microsoft.com/office/word/2006/wordml" xmlns:wps="http://schemas.microsoft.com/office/word/2010/wordprocessingShape" mc:Ignorable="w14 w15 wp14">
+<w:hdr xmlns:wpc="http://schemas.microsoft.com/office/word/2010/wordprocessingCanvas" xmlns:mc="http://schemas.openxmlformats.org/markup-compatibility/2006" xmlns:o="urn:schemas-microsoft-com:office:office" xmlns:r="http://schemas.openxmlformats.org/officeDocument/2006/relationships" xmlns:m="http://schemas.openxmlformats.org/officeDocument/2006/math" xmlns:v="urn:schemas-microsoft-com:vml" xmlns:wp14="http://schemas.microsoft.com/office/word/2010/wordprocessingDrawing" xmlns:wp="http://schemas.openxmlformats.org/drawingml/2006/wordprocessingDrawing" xmlns:w10="urn:schemas-microsoft-com:office:word" xmlns:w="http://schemas.openxmlformats.org/wordprocessingml/2006/main" xmlns:w14="http://schemas.microsoft.com/office/word/2010/wordml" xmlns:wpg="http://schemas.microsoft.com/office/word/2010/wordprocessingGroup" xmlns:wpi="http://schemas.microsoft.com/office/word/2010/wordprocessingInk" xmlns:wne="http://schemas.microsoft.com/office/word/2006/wordml" xmlns:wps="http://schemas.microsoft.com/office/word/2010/wordprocessingShape" mc:Ignorable="w14 wp14">
   <w:p>
     <w:pPr>
       <w:pStyle w:val="Header"/>
@@ -3103,7 +3249,7 @@
 </file>
 
 <file path=word/header2.xml><?xml version="1.0" encoding="utf-8"?>
-<w:hdr xmlns:wpc="http://schemas.microsoft.com/office/word/2010/wordprocessingCanvas" xmlns:mc="http://schemas.openxmlformats.org/markup-compatibility/2006" xmlns:o="urn:schemas-microsoft-com:office:office" xmlns:r="http://schemas.openxmlformats.org/officeDocument/2006/relationships" xmlns:m="http://schemas.openxmlformats.org/officeDocument/2006/math" xmlns:v="urn:schemas-microsoft-com:vml" xmlns:wp14="http://schemas.microsoft.com/office/word/2010/wordprocessingDrawing" xmlns:wp="http://schemas.openxmlformats.org/drawingml/2006/wordprocessingDrawing" xmlns:w10="urn:schemas-microsoft-com:office:word" xmlns:w="http://schemas.openxmlformats.org/wordprocessingml/2006/main" xmlns:w14="http://schemas.microsoft.com/office/word/2010/wordml" xmlns:w15="http://schemas.microsoft.com/office/word/2012/wordml" xmlns:wpg="http://schemas.microsoft.com/office/word/2010/wordprocessingGroup" xmlns:wpi="http://schemas.microsoft.com/office/word/2010/wordprocessingInk" xmlns:wne="http://schemas.microsoft.com/office/word/2006/wordml" xmlns:wps="http://schemas.microsoft.com/office/word/2010/wordprocessingShape" mc:Ignorable="w14 w15 wp14">
+<w:hdr xmlns:wpc="http://schemas.microsoft.com/office/word/2010/wordprocessingCanvas" xmlns:mc="http://schemas.openxmlformats.org/markup-compatibility/2006" xmlns:o="urn:schemas-microsoft-com:office:office" xmlns:r="http://schemas.openxmlformats.org/officeDocument/2006/relationships" xmlns:m="http://schemas.openxmlformats.org/officeDocument/2006/math" xmlns:v="urn:schemas-microsoft-com:vml" xmlns:wp14="http://schemas.microsoft.com/office/word/2010/wordprocessingDrawing" xmlns:wp="http://schemas.openxmlformats.org/drawingml/2006/wordprocessingDrawing" xmlns:w10="urn:schemas-microsoft-com:office:word" xmlns:w="http://schemas.openxmlformats.org/wordprocessingml/2006/main" xmlns:w14="http://schemas.microsoft.com/office/word/2010/wordml" xmlns:wpg="http://schemas.microsoft.com/office/word/2010/wordprocessingGroup" xmlns:wpi="http://schemas.microsoft.com/office/word/2010/wordprocessingInk" xmlns:wne="http://schemas.microsoft.com/office/word/2006/wordml" xmlns:wps="http://schemas.microsoft.com/office/word/2010/wordprocessingShape" mc:Ignorable="w14 wp14">
   <w:p>
     <w:pPr>
       <w:pStyle w:val="Header"/>
@@ -3230,7 +3376,7 @@
 </file>
 
 <file path=word/header3.xml><?xml version="1.0" encoding="utf-8"?>
-<w:hdr xmlns:wpc="http://schemas.microsoft.com/office/word/2010/wordprocessingCanvas" xmlns:mc="http://schemas.openxmlformats.org/markup-compatibility/2006" xmlns:o="urn:schemas-microsoft-com:office:office" xmlns:r="http://schemas.openxmlformats.org/officeDocument/2006/relationships" xmlns:m="http://schemas.openxmlformats.org/officeDocument/2006/math" xmlns:v="urn:schemas-microsoft-com:vml" xmlns:wp14="http://schemas.microsoft.com/office/word/2010/wordprocessingDrawing" xmlns:wp="http://schemas.openxmlformats.org/drawingml/2006/wordprocessingDrawing" xmlns:w10="urn:schemas-microsoft-com:office:word" xmlns:w="http://schemas.openxmlformats.org/wordprocessingml/2006/main" xmlns:w14="http://schemas.microsoft.com/office/word/2010/wordml" xmlns:w15="http://schemas.microsoft.com/office/word/2012/wordml" xmlns:wpg="http://schemas.microsoft.com/office/word/2010/wordprocessingGroup" xmlns:wpi="http://schemas.microsoft.com/office/word/2010/wordprocessingInk" xmlns:wne="http://schemas.microsoft.com/office/word/2006/wordml" xmlns:wps="http://schemas.microsoft.com/office/word/2010/wordprocessingShape" mc:Ignorable="w14 w15 wp14">
+<w:hdr xmlns:wpc="http://schemas.microsoft.com/office/word/2010/wordprocessingCanvas" xmlns:mc="http://schemas.openxmlformats.org/markup-compatibility/2006" xmlns:o="urn:schemas-microsoft-com:office:office" xmlns:r="http://schemas.openxmlformats.org/officeDocument/2006/relationships" xmlns:m="http://schemas.openxmlformats.org/officeDocument/2006/math" xmlns:v="urn:schemas-microsoft-com:vml" xmlns:wp14="http://schemas.microsoft.com/office/word/2010/wordprocessingDrawing" xmlns:wp="http://schemas.openxmlformats.org/drawingml/2006/wordprocessingDrawing" xmlns:w10="urn:schemas-microsoft-com:office:word" xmlns:w="http://schemas.openxmlformats.org/wordprocessingml/2006/main" xmlns:w14="http://schemas.microsoft.com/office/word/2010/wordml" xmlns:wpg="http://schemas.microsoft.com/office/word/2010/wordprocessingGroup" xmlns:wpi="http://schemas.microsoft.com/office/word/2010/wordprocessingInk" xmlns:wne="http://schemas.microsoft.com/office/word/2006/wordml" xmlns:wps="http://schemas.microsoft.com/office/word/2010/wordprocessingShape" mc:Ignorable="w14 wp14">
   <w:p>
     <w:pPr>
       <w:pStyle w:val="Header"/>
@@ -3306,7 +3452,7 @@
 </file>
 
 <file path=word/numbering.xml><?xml version="1.0" encoding="utf-8"?>
-<w:numbering xmlns:wpc="http://schemas.microsoft.com/office/word/2010/wordprocessingCanvas" xmlns:mc="http://schemas.openxmlformats.org/markup-compatibility/2006" xmlns:o="urn:schemas-microsoft-com:office:office" xmlns:r="http://schemas.openxmlformats.org/officeDocument/2006/relationships" xmlns:m="http://schemas.openxmlformats.org/officeDocument/2006/math" xmlns:v="urn:schemas-microsoft-com:vml" xmlns:wp14="http://schemas.microsoft.com/office/word/2010/wordprocessingDrawing" xmlns:wp="http://schemas.openxmlformats.org/drawingml/2006/wordprocessingDrawing" xmlns:w10="urn:schemas-microsoft-com:office:word" xmlns:w="http://schemas.openxmlformats.org/wordprocessingml/2006/main" xmlns:w14="http://schemas.microsoft.com/office/word/2010/wordml" xmlns:w15="http://schemas.microsoft.com/office/word/2012/wordml" xmlns:wpg="http://schemas.microsoft.com/office/word/2010/wordprocessingGroup" xmlns:wpi="http://schemas.microsoft.com/office/word/2010/wordprocessingInk" xmlns:wne="http://schemas.microsoft.com/office/word/2006/wordml" xmlns:wps="http://schemas.microsoft.com/office/word/2010/wordprocessingShape" mc:Ignorable="w14 w15 wp14">
+<w:numbering xmlns:wpc="http://schemas.microsoft.com/office/word/2010/wordprocessingCanvas" xmlns:mc="http://schemas.openxmlformats.org/markup-compatibility/2006" xmlns:o="urn:schemas-microsoft-com:office:office" xmlns:r="http://schemas.openxmlformats.org/officeDocument/2006/relationships" xmlns:m="http://schemas.openxmlformats.org/officeDocument/2006/math" xmlns:v="urn:schemas-microsoft-com:vml" xmlns:wp14="http://schemas.microsoft.com/office/word/2010/wordprocessingDrawing" xmlns:wp="http://schemas.openxmlformats.org/drawingml/2006/wordprocessingDrawing" xmlns:w10="urn:schemas-microsoft-com:office:word" xmlns:w="http://schemas.openxmlformats.org/wordprocessingml/2006/main" xmlns:w14="http://schemas.microsoft.com/office/word/2010/wordml" xmlns:wpg="http://schemas.microsoft.com/office/word/2010/wordprocessingGroup" xmlns:wpi="http://schemas.microsoft.com/office/word/2010/wordprocessingInk" xmlns:wne="http://schemas.microsoft.com/office/word/2006/wordml" xmlns:wps="http://schemas.microsoft.com/office/word/2010/wordprocessingShape" mc:Ignorable="w14 wp14">
   <w:abstractNum w:abstractNumId="0">
     <w:nsid w:val="02772D54"/>
     <w:multiLevelType w:val="hybridMultilevel"/>
@@ -6744,7 +6890,7 @@
 </file>
 
 <file path=word/styles.xml><?xml version="1.0" encoding="utf-8"?>
-<w:styles xmlns:mc="http://schemas.openxmlformats.org/markup-compatibility/2006" xmlns:r="http://schemas.openxmlformats.org/officeDocument/2006/relationships" xmlns:w="http://schemas.openxmlformats.org/wordprocessingml/2006/main" xmlns:w14="http://schemas.microsoft.com/office/word/2010/wordml" xmlns:w15="http://schemas.microsoft.com/office/word/2012/wordml" mc:Ignorable="w14 w15">
+<w:styles xmlns:mc="http://schemas.openxmlformats.org/markup-compatibility/2006" xmlns:r="http://schemas.openxmlformats.org/officeDocument/2006/relationships" xmlns:w="http://schemas.openxmlformats.org/wordprocessingml/2006/main" xmlns:w14="http://schemas.microsoft.com/office/word/2010/wordml" mc:Ignorable="w14">
   <w:docDefaults>
     <w:rPrDefault>
       <w:rPr>
@@ -6754,372 +6900,150 @@
     </w:rPrDefault>
     <w:pPrDefault/>
   </w:docDefaults>
-  <w:latentStyles w:defLockedState="0" w:defUIPriority="0" w:defSemiHidden="0" w:defUnhideWhenUsed="0" w:defQFormat="0" w:count="371">
-    <w:lsdException w:name="Normal" w:qFormat="1"/>
-    <w:lsdException w:name="heading 1" w:uiPriority="9" w:qFormat="1"/>
-    <w:lsdException w:name="heading 2" w:uiPriority="9" w:qFormat="1"/>
-    <w:lsdException w:name="heading 3" w:uiPriority="9" w:qFormat="1"/>
-    <w:lsdException w:name="heading 4" w:uiPriority="9" w:qFormat="1"/>
-    <w:lsdException w:name="heading 5" w:semiHidden="1" w:unhideWhenUsed="1" w:qFormat="1"/>
-    <w:lsdException w:name="heading 6" w:semiHidden="1" w:unhideWhenUsed="1" w:qFormat="1"/>
-    <w:lsdException w:name="heading 7" w:semiHidden="1" w:unhideWhenUsed="1" w:qFormat="1"/>
-    <w:lsdException w:name="heading 8" w:semiHidden="1" w:unhideWhenUsed="1" w:qFormat="1"/>
-    <w:lsdException w:name="heading 9" w:semiHidden="1" w:unhideWhenUsed="1" w:qFormat="1"/>
-    <w:lsdException w:name="index 1" w:semiHidden="1" w:unhideWhenUsed="1"/>
-    <w:lsdException w:name="index 2" w:semiHidden="1" w:unhideWhenUsed="1"/>
-    <w:lsdException w:name="index 3" w:semiHidden="1" w:unhideWhenUsed="1"/>
-    <w:lsdException w:name="index 4" w:semiHidden="1" w:unhideWhenUsed="1"/>
-    <w:lsdException w:name="index 5" w:semiHidden="1" w:unhideWhenUsed="1"/>
-    <w:lsdException w:name="index 6" w:semiHidden="1" w:unhideWhenUsed="1"/>
-    <w:lsdException w:name="index 7" w:semiHidden="1" w:unhideWhenUsed="1"/>
-    <w:lsdException w:name="index 8" w:semiHidden="1" w:unhideWhenUsed="1"/>
-    <w:lsdException w:name="index 9" w:semiHidden="1" w:unhideWhenUsed="1"/>
-    <w:lsdException w:name="toc 1" w:semiHidden="1" w:uiPriority="39" w:unhideWhenUsed="1"/>
-    <w:lsdException w:name="toc 2" w:semiHidden="1" w:uiPriority="39" w:unhideWhenUsed="1"/>
-    <w:lsdException w:name="toc 3" w:semiHidden="1" w:uiPriority="39" w:unhideWhenUsed="1"/>
-    <w:lsdException w:name="toc 4" w:semiHidden="1" w:unhideWhenUsed="1"/>
-    <w:lsdException w:name="toc 5" w:semiHidden="1" w:unhideWhenUsed="1"/>
-    <w:lsdException w:name="toc 6" w:semiHidden="1" w:unhideWhenUsed="1"/>
-    <w:lsdException w:name="toc 7" w:semiHidden="1" w:unhideWhenUsed="1"/>
-    <w:lsdException w:name="toc 8" w:semiHidden="1" w:unhideWhenUsed="1"/>
-    <w:lsdException w:name="toc 9" w:semiHidden="1" w:unhideWhenUsed="1"/>
-    <w:lsdException w:name="Normal Indent" w:semiHidden="1" w:unhideWhenUsed="1"/>
-    <w:lsdException w:name="footnote text" w:semiHidden="1" w:unhideWhenUsed="1"/>
-    <w:lsdException w:name="annotation text" w:semiHidden="1" w:unhideWhenUsed="1"/>
-    <w:lsdException w:name="header" w:semiHidden="1" w:unhideWhenUsed="1"/>
-    <w:lsdException w:name="footer" w:semiHidden="1" w:unhideWhenUsed="1"/>
-    <w:lsdException w:name="index heading" w:semiHidden="1" w:unhideWhenUsed="1"/>
-    <w:lsdException w:name="caption" w:semiHidden="1" w:unhideWhenUsed="1" w:qFormat="1"/>
-    <w:lsdException w:name="table of figures" w:semiHidden="1" w:unhideWhenUsed="1"/>
-    <w:lsdException w:name="envelope address" w:semiHidden="1" w:unhideWhenUsed="1"/>
-    <w:lsdException w:name="envelope return" w:semiHidden="1" w:unhideWhenUsed="1"/>
-    <w:lsdException w:name="footnote reference" w:semiHidden="1" w:unhideWhenUsed="1"/>
-    <w:lsdException w:name="annotation reference" w:semiHidden="1" w:unhideWhenUsed="1"/>
-    <w:lsdException w:name="line number" w:semiHidden="1" w:unhideWhenUsed="1"/>
-    <w:lsdException w:name="page number" w:semiHidden="1" w:unhideWhenUsed="1"/>
-    <w:lsdException w:name="endnote reference" w:semiHidden="1" w:unhideWhenUsed="1"/>
-    <w:lsdException w:name="endnote text" w:semiHidden="1" w:unhideWhenUsed="1"/>
-    <w:lsdException w:name="table of authorities" w:semiHidden="1" w:unhideWhenUsed="1"/>
-    <w:lsdException w:name="macro" w:semiHidden="1" w:unhideWhenUsed="1"/>
-    <w:lsdException w:name="toa heading" w:semiHidden="1" w:unhideWhenUsed="1"/>
-    <w:lsdException w:name="List" w:semiHidden="1" w:unhideWhenUsed="1"/>
-    <w:lsdException w:name="List Bullet" w:semiHidden="1" w:unhideWhenUsed="1"/>
-    <w:lsdException w:name="List 2" w:semiHidden="1" w:unhideWhenUsed="1"/>
-    <w:lsdException w:name="List 3" w:semiHidden="1" w:unhideWhenUsed="1"/>
-    <w:lsdException w:name="List Bullet 2" w:semiHidden="1" w:unhideWhenUsed="1"/>
-    <w:lsdException w:name="List Bullet 3" w:semiHidden="1" w:unhideWhenUsed="1"/>
-    <w:lsdException w:name="List Bullet 4" w:semiHidden="1" w:unhideWhenUsed="1"/>
-    <w:lsdException w:name="List Bullet 5" w:semiHidden="1" w:unhideWhenUsed="1"/>
-    <w:lsdException w:name="List Number 2" w:semiHidden="1" w:unhideWhenUsed="1"/>
-    <w:lsdException w:name="List Number 3" w:semiHidden="1" w:unhideWhenUsed="1"/>
-    <w:lsdException w:name="List Number 4" w:semiHidden="1" w:unhideWhenUsed="1"/>
-    <w:lsdException w:name="List Number 5" w:semiHidden="1" w:unhideWhenUsed="1"/>
-    <w:lsdException w:name="Title" w:qFormat="1"/>
-    <w:lsdException w:name="Closing" w:semiHidden="1" w:unhideWhenUsed="1"/>
-    <w:lsdException w:name="Signature" w:semiHidden="1" w:unhideWhenUsed="1"/>
-    <w:lsdException w:name="Default Paragraph Font" w:semiHidden="1" w:uiPriority="1" w:unhideWhenUsed="1"/>
-    <w:lsdException w:name="Body Text" w:semiHidden="1" w:unhideWhenUsed="1"/>
-    <w:lsdException w:name="Body Text Indent" w:semiHidden="1" w:unhideWhenUsed="1"/>
-    <w:lsdException w:name="List Continue" w:semiHidden="1" w:unhideWhenUsed="1"/>
-    <w:lsdException w:name="List Continue 2" w:semiHidden="1" w:unhideWhenUsed="1"/>
-    <w:lsdException w:name="List Continue 3" w:semiHidden="1" w:unhideWhenUsed="1"/>
-    <w:lsdException w:name="List Continue 4" w:semiHidden="1" w:unhideWhenUsed="1"/>
-    <w:lsdException w:name="List Continue 5" w:semiHidden="1" w:unhideWhenUsed="1"/>
-    <w:lsdException w:name="Message Header" w:semiHidden="1" w:unhideWhenUsed="1"/>
-    <w:lsdException w:name="Subtitle" w:qFormat="1"/>
-    <w:lsdException w:name="Body Text First Indent 2" w:semiHidden="1" w:unhideWhenUsed="1"/>
-    <w:lsdException w:name="Note Heading" w:semiHidden="1" w:unhideWhenUsed="1"/>
-    <w:lsdException w:name="Body Text 2" w:semiHidden="1" w:unhideWhenUsed="1"/>
-    <w:lsdException w:name="Body Text 3" w:semiHidden="1" w:unhideWhenUsed="1"/>
-    <w:lsdException w:name="Body Text Indent 2" w:semiHidden="1" w:unhideWhenUsed="1"/>
-    <w:lsdException w:name="Body Text Indent 3" w:semiHidden="1" w:unhideWhenUsed="1"/>
-    <w:lsdException w:name="Block Text" w:semiHidden="1" w:unhideWhenUsed="1"/>
-    <w:lsdException w:name="Hyperlink" w:semiHidden="1" w:uiPriority="99" w:unhideWhenUsed="1"/>
-    <w:lsdException w:name="FollowedHyperlink" w:semiHidden="1" w:uiPriority="99" w:unhideWhenUsed="1"/>
-    <w:lsdException w:name="Strong" w:uiPriority="22" w:qFormat="1"/>
-    <w:lsdException w:name="Emphasis" w:uiPriority="20" w:qFormat="1"/>
-    <w:lsdException w:name="Document Map" w:semiHidden="1" w:unhideWhenUsed="1"/>
-    <w:lsdException w:name="Plain Text" w:semiHidden="1" w:unhideWhenUsed="1"/>
-    <w:lsdException w:name="E-mail Signature" w:semiHidden="1" w:unhideWhenUsed="1"/>
-    <w:lsdException w:name="HTML Top of Form" w:semiHidden="1" w:unhideWhenUsed="1"/>
-    <w:lsdException w:name="HTML Bottom of Form" w:semiHidden="1" w:unhideWhenUsed="1"/>
-    <w:lsdException w:name="Normal (Web)" w:semiHidden="1" w:uiPriority="99" w:unhideWhenUsed="1"/>
-    <w:lsdException w:name="HTML Acronym" w:semiHidden="1" w:unhideWhenUsed="1"/>
-    <w:lsdException w:name="HTML Address" w:semiHidden="1" w:unhideWhenUsed="1"/>
-    <w:lsdException w:name="HTML Cite" w:semiHidden="1" w:unhideWhenUsed="1"/>
-    <w:lsdException w:name="HTML Code" w:semiHidden="1" w:uiPriority="99" w:unhideWhenUsed="1"/>
-    <w:lsdException w:name="HTML Definition" w:semiHidden="1" w:unhideWhenUsed="1"/>
-    <w:lsdException w:name="HTML Keyboard" w:semiHidden="1" w:unhideWhenUsed="1"/>
-    <w:lsdException w:name="HTML Preformatted" w:semiHidden="1" w:uiPriority="99" w:unhideWhenUsed="1"/>
-    <w:lsdException w:name="HTML Sample" w:semiHidden="1" w:unhideWhenUsed="1"/>
-    <w:lsdException w:name="HTML Typewriter" w:semiHidden="1" w:unhideWhenUsed="1"/>
-    <w:lsdException w:name="HTML Variable" w:semiHidden="1" w:unhideWhenUsed="1"/>
-    <w:lsdException w:name="Normal Table" w:semiHidden="1" w:unhideWhenUsed="1"/>
-    <w:lsdException w:name="annotation subject" w:semiHidden="1" w:unhideWhenUsed="1"/>
-    <w:lsdException w:name="No List" w:semiHidden="1" w:uiPriority="99" w:unhideWhenUsed="1"/>
-    <w:lsdException w:name="Outline List 1" w:semiHidden="1" w:unhideWhenUsed="1"/>
-    <w:lsdException w:name="Outline List 2" w:semiHidden="1" w:unhideWhenUsed="1"/>
-    <w:lsdException w:name="Outline List 3" w:semiHidden="1" w:unhideWhenUsed="1"/>
-    <w:lsdException w:name="Table Simple 1" w:semiHidden="1" w:unhideWhenUsed="1"/>
-    <w:lsdException w:name="Table Simple 2" w:semiHidden="1" w:unhideWhenUsed="1"/>
-    <w:lsdException w:name="Table Simple 3" w:semiHidden="1" w:unhideWhenUsed="1"/>
-    <w:lsdException w:name="Table Classic 1" w:semiHidden="1" w:unhideWhenUsed="1"/>
-    <w:lsdException w:name="Table Classic 2" w:semiHidden="1" w:unhideWhenUsed="1"/>
-    <w:lsdException w:name="Table Classic 3" w:semiHidden="1" w:unhideWhenUsed="1"/>
-    <w:lsdException w:name="Table Classic 4" w:semiHidden="1" w:unhideWhenUsed="1"/>
-    <w:lsdException w:name="Table Colorful 1" w:semiHidden="1" w:unhideWhenUsed="1"/>
-    <w:lsdException w:name="Table Colorful 2" w:semiHidden="1" w:unhideWhenUsed="1"/>
-    <w:lsdException w:name="Table Colorful 3" w:semiHidden="1" w:unhideWhenUsed="1"/>
-    <w:lsdException w:name="Table Columns 1" w:semiHidden="1" w:unhideWhenUsed="1"/>
-    <w:lsdException w:name="Table Columns 2" w:semiHidden="1" w:unhideWhenUsed="1"/>
-    <w:lsdException w:name="Table Columns 3" w:semiHidden="1" w:unhideWhenUsed="1"/>
-    <w:lsdException w:name="Table Columns 4" w:semiHidden="1" w:unhideWhenUsed="1"/>
-    <w:lsdException w:name="Table Columns 5" w:semiHidden="1" w:unhideWhenUsed="1"/>
-    <w:lsdException w:name="Table Grid 1" w:semiHidden="1" w:unhideWhenUsed="1"/>
-    <w:lsdException w:name="Table Grid 2" w:semiHidden="1" w:unhideWhenUsed="1"/>
-    <w:lsdException w:name="Table Grid 3" w:semiHidden="1" w:unhideWhenUsed="1"/>
-    <w:lsdException w:name="Table Grid 4" w:semiHidden="1" w:unhideWhenUsed="1"/>
-    <w:lsdException w:name="Table Grid 5" w:semiHidden="1" w:unhideWhenUsed="1"/>
-    <w:lsdException w:name="Table Grid 6" w:semiHidden="1" w:unhideWhenUsed="1"/>
-    <w:lsdException w:name="Table Grid 7" w:semiHidden="1" w:unhideWhenUsed="1"/>
-    <w:lsdException w:name="Table Grid 8" w:semiHidden="1" w:unhideWhenUsed="1"/>
-    <w:lsdException w:name="Table List 1" w:semiHidden="1" w:unhideWhenUsed="1"/>
-    <w:lsdException w:name="Table List 2" w:semiHidden="1" w:unhideWhenUsed="1"/>
-    <w:lsdException w:name="Table List 3" w:semiHidden="1" w:unhideWhenUsed="1"/>
-    <w:lsdException w:name="Table List 4" w:semiHidden="1" w:unhideWhenUsed="1"/>
-    <w:lsdException w:name="Table List 5" w:semiHidden="1" w:unhideWhenUsed="1"/>
-    <w:lsdException w:name="Table List 6" w:semiHidden="1" w:unhideWhenUsed="1"/>
-    <w:lsdException w:name="Table List 7" w:semiHidden="1" w:unhideWhenUsed="1"/>
-    <w:lsdException w:name="Table List 8" w:semiHidden="1" w:unhideWhenUsed="1"/>
-    <w:lsdException w:name="Table 3D effects 1" w:semiHidden="1" w:unhideWhenUsed="1"/>
-    <w:lsdException w:name="Table 3D effects 2" w:semiHidden="1" w:unhideWhenUsed="1"/>
-    <w:lsdException w:name="Table 3D effects 3" w:semiHidden="1" w:unhideWhenUsed="1"/>
-    <w:lsdException w:name="Table Contemporary" w:semiHidden="1" w:unhideWhenUsed="1"/>
-    <w:lsdException w:name="Table Elegant" w:semiHidden="1" w:unhideWhenUsed="1"/>
-    <w:lsdException w:name="Table Professional" w:semiHidden="1" w:unhideWhenUsed="1"/>
-    <w:lsdException w:name="Table Subtle 1" w:semiHidden="1" w:unhideWhenUsed="1"/>
-    <w:lsdException w:name="Table Subtle 2" w:semiHidden="1" w:unhideWhenUsed="1"/>
-    <w:lsdException w:name="Table Web 1" w:semiHidden="1" w:unhideWhenUsed="1"/>
-    <w:lsdException w:name="Table Web 2" w:semiHidden="1" w:unhideWhenUsed="1"/>
-    <w:lsdException w:name="Table Web 3" w:semiHidden="1" w:unhideWhenUsed="1"/>
-    <w:lsdException w:name="Balloon Text" w:semiHidden="1" w:unhideWhenUsed="1"/>
-    <w:lsdException w:name="Table Grid" w:uiPriority="59"/>
-    <w:lsdException w:name="Table Theme" w:semiHidden="1" w:unhideWhenUsed="1"/>
-    <w:lsdException w:name="Placeholder Text" w:semiHidden="1" w:uiPriority="99"/>
-    <w:lsdException w:name="No Spacing" w:uiPriority="1" w:qFormat="1"/>
-    <w:lsdException w:name="Light Shading" w:uiPriority="60"/>
-    <w:lsdException w:name="Light List" w:uiPriority="61"/>
-    <w:lsdException w:name="Light Grid" w:uiPriority="62"/>
-    <w:lsdException w:name="Medium Shading 1" w:uiPriority="63"/>
-    <w:lsdException w:name="Medium Shading 2" w:uiPriority="64"/>
-    <w:lsdException w:name="Medium List 1" w:uiPriority="65"/>
-    <w:lsdException w:name="Medium List 2" w:uiPriority="66"/>
-    <w:lsdException w:name="Medium Grid 1" w:uiPriority="67"/>
-    <w:lsdException w:name="Medium Grid 2" w:uiPriority="68"/>
-    <w:lsdException w:name="Medium Grid 3" w:uiPriority="69"/>
-    <w:lsdException w:name="Dark List" w:uiPriority="70"/>
-    <w:lsdException w:name="Colorful Shading" w:uiPriority="71"/>
-    <w:lsdException w:name="Colorful List" w:uiPriority="72"/>
-    <w:lsdException w:name="Colorful Grid" w:uiPriority="73"/>
-    <w:lsdException w:name="Light Shading Accent 1" w:uiPriority="60"/>
-    <w:lsdException w:name="Light List Accent 1" w:uiPriority="61"/>
-    <w:lsdException w:name="Light Grid Accent 1" w:uiPriority="62"/>
-    <w:lsdException w:name="Medium Shading 1 Accent 1" w:uiPriority="63"/>
-    <w:lsdException w:name="Medium Shading 2 Accent 1" w:uiPriority="64"/>
-    <w:lsdException w:name="Medium List 1 Accent 1" w:uiPriority="65"/>
-    <w:lsdException w:name="Revision" w:semiHidden="1" w:uiPriority="99"/>
-    <w:lsdException w:name="List Paragraph" w:uiPriority="34" w:qFormat="1"/>
-    <w:lsdException w:name="Quote" w:uiPriority="29" w:qFormat="1"/>
-    <w:lsdException w:name="Intense Quote" w:uiPriority="30" w:qFormat="1"/>
-    <w:lsdException w:name="Medium List 2 Accent 1" w:uiPriority="66"/>
-    <w:lsdException w:name="Medium Grid 1 Accent 1" w:uiPriority="67"/>
-    <w:lsdException w:name="Medium Grid 2 Accent 1" w:uiPriority="68"/>
-    <w:lsdException w:name="Medium Grid 3 Accent 1" w:uiPriority="69"/>
-    <w:lsdException w:name="Dark List Accent 1" w:uiPriority="70"/>
-    <w:lsdException w:name="Colorful Shading Accent 1" w:uiPriority="71"/>
-    <w:lsdException w:name="Colorful List Accent 1" w:uiPriority="72"/>
-    <w:lsdException w:name="Colorful Grid Accent 1" w:uiPriority="73"/>
-    <w:lsdException w:name="Light Shading Accent 2" w:uiPriority="60"/>
-    <w:lsdException w:name="Light List Accent 2" w:uiPriority="61"/>
-    <w:lsdException w:name="Light Grid Accent 2" w:uiPriority="62"/>
-    <w:lsdException w:name="Medium Shading 1 Accent 2" w:uiPriority="63"/>
-    <w:lsdException w:name="Medium Shading 2 Accent 2" w:uiPriority="64"/>
-    <w:lsdException w:name="Medium List 1 Accent 2" w:uiPriority="65"/>
-    <w:lsdException w:name="Medium List 2 Accent 2" w:uiPriority="66"/>
-    <w:lsdException w:name="Medium Grid 1 Accent 2" w:uiPriority="67"/>
-    <w:lsdException w:name="Medium Grid 2 Accent 2" w:uiPriority="68"/>
-    <w:lsdException w:name="Medium Grid 3 Accent 2" w:uiPriority="69"/>
-    <w:lsdException w:name="Dark List Accent 2" w:uiPriority="70"/>
-    <w:lsdException w:name="Colorful Shading Accent 2" w:uiPriority="71"/>
-    <w:lsdException w:name="Colorful List Accent 2" w:uiPriority="72"/>
-    <w:lsdException w:name="Colorful Grid Accent 2" w:uiPriority="73"/>
-    <w:lsdException w:name="Light Shading Accent 3" w:uiPriority="60"/>
-    <w:lsdException w:name="Light List Accent 3" w:uiPriority="61"/>
-    <w:lsdException w:name="Light Grid Accent 3" w:uiPriority="62"/>
-    <w:lsdException w:name="Medium Shading 1 Accent 3" w:uiPriority="63"/>
-    <w:lsdException w:name="Medium Shading 2 Accent 3" w:uiPriority="64"/>
-    <w:lsdException w:name="Medium List 1 Accent 3" w:uiPriority="65"/>
-    <w:lsdException w:name="Medium List 2 Accent 3" w:uiPriority="66"/>
-    <w:lsdException w:name="Medium Grid 1 Accent 3" w:uiPriority="67"/>
-    <w:lsdException w:name="Medium Grid 2 Accent 3" w:uiPriority="68"/>
-    <w:lsdException w:name="Medium Grid 3 Accent 3" w:uiPriority="69"/>
-    <w:lsdException w:name="Dark List Accent 3" w:uiPriority="70"/>
-    <w:lsdException w:name="Colorful Shading Accent 3" w:uiPriority="71"/>
-    <w:lsdException w:name="Colorful List Accent 3" w:uiPriority="72"/>
-    <w:lsdException w:name="Colorful Grid Accent 3" w:uiPriority="73"/>
-    <w:lsdException w:name="Light Shading Accent 4" w:uiPriority="60"/>
-    <w:lsdException w:name="Light List Accent 4" w:uiPriority="61"/>
-    <w:lsdException w:name="Light Grid Accent 4" w:uiPriority="62"/>
-    <w:lsdException w:name="Medium Shading 1 Accent 4" w:uiPriority="63"/>
-    <w:lsdException w:name="Medium Shading 2 Accent 4" w:uiPriority="64"/>
-    <w:lsdException w:name="Medium List 1 Accent 4" w:uiPriority="65"/>
-    <w:lsdException w:name="Medium List 2 Accent 4" w:uiPriority="66"/>
-    <w:lsdException w:name="Medium Grid 1 Accent 4" w:uiPriority="67"/>
-    <w:lsdException w:name="Medium Grid 2 Accent 4" w:uiPriority="68"/>
-    <w:lsdException w:name="Medium Grid 3 Accent 4" w:uiPriority="69"/>
-    <w:lsdException w:name="Dark List Accent 4" w:uiPriority="70"/>
-    <w:lsdException w:name="Colorful Shading Accent 4" w:uiPriority="71"/>
-    <w:lsdException w:name="Colorful List Accent 4" w:uiPriority="72"/>
-    <w:lsdException w:name="Colorful Grid Accent 4" w:uiPriority="73"/>
-    <w:lsdException w:name="Light Shading Accent 5" w:uiPriority="60"/>
-    <w:lsdException w:name="Light List Accent 5" w:uiPriority="61"/>
-    <w:lsdException w:name="Light Grid Accent 5" w:uiPriority="62"/>
-    <w:lsdException w:name="Medium Shading 1 Accent 5" w:uiPriority="63"/>
-    <w:lsdException w:name="Medium Shading 2 Accent 5" w:uiPriority="64"/>
-    <w:lsdException w:name="Medium List 1 Accent 5" w:uiPriority="65"/>
-    <w:lsdException w:name="Medium List 2 Accent 5" w:uiPriority="66"/>
-    <w:lsdException w:name="Medium Grid 1 Accent 5" w:uiPriority="67"/>
-    <w:lsdException w:name="Medium Grid 2 Accent 5" w:uiPriority="68"/>
-    <w:lsdException w:name="Medium Grid 3 Accent 5" w:uiPriority="69"/>
-    <w:lsdException w:name="Dark List Accent 5" w:uiPriority="70"/>
-    <w:lsdException w:name="Colorful Shading Accent 5" w:uiPriority="71"/>
-    <w:lsdException w:name="Colorful List Accent 5" w:uiPriority="72"/>
-    <w:lsdException w:name="Colorful Grid Accent 5" w:uiPriority="73"/>
-    <w:lsdException w:name="Light Shading Accent 6" w:uiPriority="60"/>
-    <w:lsdException w:name="Light List Accent 6" w:uiPriority="61"/>
-    <w:lsdException w:name="Light Grid Accent 6" w:uiPriority="62"/>
-    <w:lsdException w:name="Medium Shading 1 Accent 6" w:uiPriority="63"/>
-    <w:lsdException w:name="Medium Shading 2 Accent 6" w:uiPriority="64"/>
-    <w:lsdException w:name="Medium List 1 Accent 6" w:uiPriority="65"/>
-    <w:lsdException w:name="Medium List 2 Accent 6" w:uiPriority="66"/>
-    <w:lsdException w:name="Medium Grid 1 Accent 6" w:uiPriority="67"/>
-    <w:lsdException w:name="Medium Grid 2 Accent 6" w:uiPriority="68"/>
-    <w:lsdException w:name="Medium Grid 3 Accent 6" w:uiPriority="69"/>
-    <w:lsdException w:name="Dark List Accent 6" w:uiPriority="70"/>
-    <w:lsdException w:name="Colorful Shading Accent 6" w:uiPriority="71"/>
-    <w:lsdException w:name="Colorful List Accent 6" w:uiPriority="72"/>
-    <w:lsdException w:name="Colorful Grid Accent 6" w:uiPriority="73"/>
-    <w:lsdException w:name="Subtle Emphasis" w:uiPriority="19" w:qFormat="1"/>
-    <w:lsdException w:name="Intense Emphasis" w:uiPriority="21" w:qFormat="1"/>
-    <w:lsdException w:name="Subtle Reference" w:uiPriority="31" w:qFormat="1"/>
-    <w:lsdException w:name="Intense Reference" w:uiPriority="32" w:qFormat="1"/>
-    <w:lsdException w:name="Book Title" w:uiPriority="33" w:qFormat="1"/>
-    <w:lsdException w:name="Bibliography" w:semiHidden="1" w:uiPriority="37" w:unhideWhenUsed="1"/>
-    <w:lsdException w:name="TOC Heading" w:semiHidden="1" w:uiPriority="39" w:unhideWhenUsed="1" w:qFormat="1"/>
-    <w:lsdException w:name="Plain Table 1" w:uiPriority="41"/>
-    <w:lsdException w:name="Plain Table 2" w:uiPriority="42"/>
-    <w:lsdException w:name="Plain Table 3" w:uiPriority="43"/>
-    <w:lsdException w:name="Plain Table 4" w:uiPriority="44"/>
-    <w:lsdException w:name="Plain Table 5" w:uiPriority="45"/>
-    <w:lsdException w:name="Grid Table Light" w:uiPriority="40"/>
-    <w:lsdException w:name="Grid Table 1 Light" w:uiPriority="46"/>
-    <w:lsdException w:name="Grid Table 2" w:uiPriority="47"/>
-    <w:lsdException w:name="Grid Table 3" w:uiPriority="48"/>
-    <w:lsdException w:name="Grid Table 4" w:uiPriority="49"/>
-    <w:lsdException w:name="Grid Table 5 Dark" w:uiPriority="50"/>
-    <w:lsdException w:name="Grid Table 6 Colorful" w:uiPriority="51"/>
-    <w:lsdException w:name="Grid Table 7 Colorful" w:uiPriority="52"/>
-    <w:lsdException w:name="Grid Table 1 Light Accent 1" w:uiPriority="46"/>
-    <w:lsdException w:name="Grid Table 2 Accent 1" w:uiPriority="47"/>
-    <w:lsdException w:name="Grid Table 3 Accent 1" w:uiPriority="48"/>
-    <w:lsdException w:name="Grid Table 4 Accent 1" w:uiPriority="49"/>
-    <w:lsdException w:name="Grid Table 5 Dark Accent 1" w:uiPriority="50"/>
-    <w:lsdException w:name="Grid Table 6 Colorful Accent 1" w:uiPriority="51"/>
-    <w:lsdException w:name="Grid Table 7 Colorful Accent 1" w:uiPriority="52"/>
-    <w:lsdException w:name="Grid Table 1 Light Accent 2" w:uiPriority="46"/>
-    <w:lsdException w:name="Grid Table 2 Accent 2" w:uiPriority="47"/>
-    <w:lsdException w:name="Grid Table 3 Accent 2" w:uiPriority="48"/>
-    <w:lsdException w:name="Grid Table 4 Accent 2" w:uiPriority="49"/>
-    <w:lsdException w:name="Grid Table 5 Dark Accent 2" w:uiPriority="50"/>
-    <w:lsdException w:name="Grid Table 6 Colorful Accent 2" w:uiPriority="51"/>
-    <w:lsdException w:name="Grid Table 7 Colorful Accent 2" w:uiPriority="52"/>
-    <w:lsdException w:name="Grid Table 1 Light Accent 3" w:uiPriority="46"/>
-    <w:lsdException w:name="Grid Table 2 Accent 3" w:uiPriority="47"/>
-    <w:lsdException w:name="Grid Table 3 Accent 3" w:uiPriority="48"/>
-    <w:lsdException w:name="Grid Table 4 Accent 3" w:uiPriority="49"/>
-    <w:lsdException w:name="Grid Table 5 Dark Accent 3" w:uiPriority="50"/>
-    <w:lsdException w:name="Grid Table 6 Colorful Accent 3" w:uiPriority="51"/>
-    <w:lsdException w:name="Grid Table 7 Colorful Accent 3" w:uiPriority="52"/>
-    <w:lsdException w:name="Grid Table 1 Light Accent 4" w:uiPriority="46"/>
-    <w:lsdException w:name="Grid Table 2 Accent 4" w:uiPriority="47"/>
-    <w:lsdException w:name="Grid Table 3 Accent 4" w:uiPriority="48"/>
-    <w:lsdException w:name="Grid Table 4 Accent 4" w:uiPriority="49"/>
-    <w:lsdException w:name="Grid Table 5 Dark Accent 4" w:uiPriority="50"/>
-    <w:lsdException w:name="Grid Table 6 Colorful Accent 4" w:uiPriority="51"/>
-    <w:lsdException w:name="Grid Table 7 Colorful Accent 4" w:uiPriority="52"/>
-    <w:lsdException w:name="Grid Table 1 Light Accent 5" w:uiPriority="46"/>
-    <w:lsdException w:name="Grid Table 2 Accent 5" w:uiPriority="47"/>
-    <w:lsdException w:name="Grid Table 3 Accent 5" w:uiPriority="48"/>
-    <w:lsdException w:name="Grid Table 4 Accent 5" w:uiPriority="49"/>
-    <w:lsdException w:name="Grid Table 5 Dark Accent 5" w:uiPriority="50"/>
-    <w:lsdException w:name="Grid Table 6 Colorful Accent 5" w:uiPriority="51"/>
-    <w:lsdException w:name="Grid Table 7 Colorful Accent 5" w:uiPriority="52"/>
-    <w:lsdException w:name="Grid Table 1 Light Accent 6" w:uiPriority="46"/>
-    <w:lsdException w:name="Grid Table 2 Accent 6" w:uiPriority="47"/>
-    <w:lsdException w:name="Grid Table 3 Accent 6" w:uiPriority="48"/>
-    <w:lsdException w:name="Grid Table 4 Accent 6" w:uiPriority="49"/>
-    <w:lsdException w:name="Grid Table 5 Dark Accent 6" w:uiPriority="50"/>
-    <w:lsdException w:name="Grid Table 6 Colorful Accent 6" w:uiPriority="51"/>
-    <w:lsdException w:name="Grid Table 7 Colorful Accent 6" w:uiPriority="52"/>
-    <w:lsdException w:name="List Table 1 Light" w:uiPriority="46"/>
-    <w:lsdException w:name="List Table 2" w:uiPriority="47"/>
-    <w:lsdException w:name="List Table 3" w:uiPriority="48"/>
-    <w:lsdException w:name="List Table 4" w:uiPriority="49"/>
-    <w:lsdException w:name="List Table 5 Dark" w:uiPriority="50"/>
-    <w:lsdException w:name="List Table 6 Colorful" w:uiPriority="51"/>
-    <w:lsdException w:name="List Table 7 Colorful" w:uiPriority="52"/>
-    <w:lsdException w:name="List Table 1 Light Accent 1" w:uiPriority="46"/>
-    <w:lsdException w:name="List Table 2 Accent 1" w:uiPriority="47"/>
-    <w:lsdException w:name="List Table 3 Accent 1" w:uiPriority="48"/>
-    <w:lsdException w:name="List Table 4 Accent 1" w:uiPriority="49"/>
-    <w:lsdException w:name="List Table 5 Dark Accent 1" w:uiPriority="50"/>
-    <w:lsdException w:name="List Table 6 Colorful Accent 1" w:uiPriority="51"/>
-    <w:lsdException w:name="List Table 7 Colorful Accent 1" w:uiPriority="52"/>
-    <w:lsdException w:name="List Table 1 Light Accent 2" w:uiPriority="46"/>
-    <w:lsdException w:name="List Table 2 Accent 2" w:uiPriority="47"/>
-    <w:lsdException w:name="List Table 3 Accent 2" w:uiPriority="48"/>
-    <w:lsdException w:name="List Table 4 Accent 2" w:uiPriority="49"/>
-    <w:lsdException w:name="List Table 5 Dark Accent 2" w:uiPriority="50"/>
-    <w:lsdException w:name="List Table 6 Colorful Accent 2" w:uiPriority="51"/>
-    <w:lsdException w:name="List Table 7 Colorful Accent 2" w:uiPriority="52"/>
-    <w:lsdException w:name="List Table 1 Light Accent 3" w:uiPriority="46"/>
-    <w:lsdException w:name="List Table 2 Accent 3" w:uiPriority="47"/>
-    <w:lsdException w:name="List Table 3 Accent 3" w:uiPriority="48"/>
-    <w:lsdException w:name="List Table 4 Accent 3" w:uiPriority="49"/>
-    <w:lsdException w:name="List Table 5 Dark Accent 3" w:uiPriority="50"/>
-    <w:lsdException w:name="List Table 6 Colorful Accent 3" w:uiPriority="51"/>
-    <w:lsdException w:name="List Table 7 Colorful Accent 3" w:uiPriority="52"/>
-    <w:lsdException w:name="List Table 1 Light Accent 4" w:uiPriority="46"/>
-    <w:lsdException w:name="List Table 2 Accent 4" w:uiPriority="47"/>
-    <w:lsdException w:name="List Table 3 Accent 4" w:uiPriority="48"/>
-    <w:lsdException w:name="List Table 4 Accent 4" w:uiPriority="49"/>
-    <w:lsdException w:name="List Table 5 Dark Accent 4" w:uiPriority="50"/>
-    <w:lsdException w:name="List Table 6 Colorful Accent 4" w:uiPriority="51"/>
-    <w:lsdException w:name="List Table 7 Colorful Accent 4" w:uiPriority="52"/>
-    <w:lsdException w:name="List Table 1 Light Accent 5" w:uiPriority="46"/>
-    <w:lsdException w:name="List Table 2 Accent 5" w:uiPriority="47"/>
-    <w:lsdException w:name="List Table 3 Accent 5" w:uiPriority="48"/>
-    <w:lsdException w:name="List Table 4 Accent 5" w:uiPriority="49"/>
-    <w:lsdException w:name="List Table 5 Dark Accent 5" w:uiPriority="50"/>
-    <w:lsdException w:name="List Table 6 Colorful Accent 5" w:uiPriority="51"/>
-    <w:lsdException w:name="List Table 7 Colorful Accent 5" w:uiPriority="52"/>
-    <w:lsdException w:name="List Table 1 Light Accent 6" w:uiPriority="46"/>
-    <w:lsdException w:name="List Table 2 Accent 6" w:uiPriority="47"/>
-    <w:lsdException w:name="List Table 3 Accent 6" w:uiPriority="48"/>
-    <w:lsdException w:name="List Table 4 Accent 6" w:uiPriority="49"/>
-    <w:lsdException w:name="List Table 5 Dark Accent 6" w:uiPriority="50"/>
-    <w:lsdException w:name="List Table 6 Colorful Accent 6" w:uiPriority="51"/>
-    <w:lsdException w:name="List Table 7 Colorful Accent 6" w:uiPriority="52"/>
+  <w:latentStyles w:defLockedState="0" w:defUIPriority="0" w:defSemiHidden="1" w:defUnhideWhenUsed="1" w:defQFormat="0" w:count="267">
+    <w:lsdException w:name="Normal" w:semiHidden="0" w:unhideWhenUsed="0" w:qFormat="1"/>
+    <w:lsdException w:name="heading 1" w:semiHidden="0" w:uiPriority="9" w:unhideWhenUsed="0" w:qFormat="1"/>
+    <w:lsdException w:name="heading 2" w:semiHidden="0" w:uiPriority="9" w:unhideWhenUsed="0" w:qFormat="1"/>
+    <w:lsdException w:name="heading 3" w:semiHidden="0" w:uiPriority="9" w:unhideWhenUsed="0" w:qFormat="1"/>
+    <w:lsdException w:name="heading 4" w:semiHidden="0" w:uiPriority="9" w:unhideWhenUsed="0" w:qFormat="1"/>
+    <w:lsdException w:name="heading 5" w:qFormat="1"/>
+    <w:lsdException w:name="heading 6" w:qFormat="1"/>
+    <w:lsdException w:name="heading 7" w:qFormat="1"/>
+    <w:lsdException w:name="heading 8" w:qFormat="1"/>
+    <w:lsdException w:name="heading 9" w:qFormat="1"/>
+    <w:lsdException w:name="toc 1" w:uiPriority="39"/>
+    <w:lsdException w:name="toc 2" w:uiPriority="39"/>
+    <w:lsdException w:name="toc 3" w:uiPriority="39"/>
+    <w:lsdException w:name="caption" w:qFormat="1"/>
+    <w:lsdException w:name="List Number" w:semiHidden="0" w:unhideWhenUsed="0"/>
+    <w:lsdException w:name="List 4" w:semiHidden="0" w:unhideWhenUsed="0"/>
+    <w:lsdException w:name="List 5" w:semiHidden="0" w:unhideWhenUsed="0"/>
+    <w:lsdException w:name="Title" w:semiHidden="0" w:unhideWhenUsed="0" w:qFormat="1"/>
+    <w:lsdException w:name="Default Paragraph Font" w:uiPriority="1"/>
+    <w:lsdException w:name="Subtitle" w:semiHidden="0" w:unhideWhenUsed="0" w:qFormat="1"/>
+    <w:lsdException w:name="Salutation" w:semiHidden="0" w:unhideWhenUsed="0"/>
+    <w:lsdException w:name="Date" w:semiHidden="0" w:unhideWhenUsed="0"/>
+    <w:lsdException w:name="Body Text First Indent" w:semiHidden="0" w:unhideWhenUsed="0"/>
+    <w:lsdException w:name="Hyperlink" w:uiPriority="99"/>
+    <w:lsdException w:name="FollowedHyperlink" w:uiPriority="99"/>
+    <w:lsdException w:name="Strong" w:semiHidden="0" w:uiPriority="22" w:unhideWhenUsed="0" w:qFormat="1"/>
+    <w:lsdException w:name="Emphasis" w:semiHidden="0" w:uiPriority="20" w:unhideWhenUsed="0" w:qFormat="1"/>
+    <w:lsdException w:name="Normal (Web)" w:uiPriority="99"/>
+    <w:lsdException w:name="HTML Code" w:uiPriority="99"/>
+    <w:lsdException w:name="HTML Preformatted" w:uiPriority="99"/>
+    <w:lsdException w:name="No List" w:uiPriority="99"/>
+    <w:lsdException w:name="Table Grid" w:semiHidden="0" w:uiPriority="59" w:unhideWhenUsed="0"/>
+    <w:lsdException w:name="Placeholder Text" w:uiPriority="99" w:unhideWhenUsed="0"/>
+    <w:lsdException w:name="No Spacing" w:semiHidden="0" w:uiPriority="1" w:unhideWhenUsed="0" w:qFormat="1"/>
+    <w:lsdException w:name="Light Shading" w:semiHidden="0" w:uiPriority="60" w:unhideWhenUsed="0"/>
+    <w:lsdException w:name="Light List" w:semiHidden="0" w:uiPriority="61" w:unhideWhenUsed="0"/>
+    <w:lsdException w:name="Light Grid" w:semiHidden="0" w:uiPriority="62" w:unhideWhenUsed="0"/>
+    <w:lsdException w:name="Medium Shading 1" w:semiHidden="0" w:uiPriority="63" w:unhideWhenUsed="0"/>
+    <w:lsdException w:name="Medium Shading 2" w:semiHidden="0" w:uiPriority="64" w:unhideWhenUsed="0"/>
+    <w:lsdException w:name="Medium List 1" w:semiHidden="0" w:uiPriority="65" w:unhideWhenUsed="0"/>
+    <w:lsdException w:name="Medium List 2" w:semiHidden="0" w:uiPriority="66" w:unhideWhenUsed="0"/>
+    <w:lsdException w:name="Medium Grid 1" w:semiHidden="0" w:uiPriority="67" w:unhideWhenUsed="0"/>
+    <w:lsdException w:name="Medium Grid 2" w:semiHidden="0" w:uiPriority="68" w:unhideWhenUsed="0"/>
+    <w:lsdException w:name="Medium Grid 3" w:semiHidden="0" w:uiPriority="69" w:unhideWhenUsed="0"/>
+    <w:lsdException w:name="Dark List" w:semiHidden="0" w:uiPriority="70" w:unhideWhenUsed="0"/>
+    <w:lsdException w:name="Colorful Shading" w:semiHidden="0" w:uiPriority="71" w:unhideWhenUsed="0"/>
+    <w:lsdException w:name="Colorful List" w:semiHidden="0" w:uiPriority="72" w:unhideWhenUsed="0"/>
+    <w:lsdException w:name="Colorful Grid" w:semiHidden="0" w:uiPriority="73" w:unhideWhenUsed="0"/>
+    <w:lsdException w:name="Light Shading Accent 1" w:semiHidden="0" w:uiPriority="60" w:unhideWhenUsed="0"/>
+    <w:lsdException w:name="Light List Accent 1" w:semiHidden="0" w:uiPriority="61" w:unhideWhenUsed="0"/>
+    <w:lsdException w:name="Light Grid Accent 1" w:semiHidden="0" w:uiPriority="62" w:unhideWhenUsed="0"/>
+    <w:lsdException w:name="Medium Shading 1 Accent 1" w:semiHidden="0" w:uiPriority="63" w:unhideWhenUsed="0"/>
+    <w:lsdException w:name="Medium Shading 2 Accent 1" w:semiHidden="0" w:uiPriority="64" w:unhideWhenUsed="0"/>
+    <w:lsdException w:name="Medium List 1 Accent 1" w:semiHidden="0" w:uiPriority="65" w:unhideWhenUsed="0"/>
+    <w:lsdException w:name="Revision" w:uiPriority="99" w:unhideWhenUsed="0"/>
+    <w:lsdException w:name="List Paragraph" w:semiHidden="0" w:uiPriority="34" w:unhideWhenUsed="0" w:qFormat="1"/>
+    <w:lsdException w:name="Quote" w:semiHidden="0" w:uiPriority="29" w:unhideWhenUsed="0" w:qFormat="1"/>
+    <w:lsdException w:name="Intense Quote" w:semiHidden="0" w:uiPriority="30" w:unhideWhenUsed="0" w:qFormat="1"/>
+    <w:lsdException w:name="Medium List 2 Accent 1" w:semiHidden="0" w:uiPriority="66" w:unhideWhenUsed="0"/>
+    <w:lsdException w:name="Medium Grid 1 Accent 1" w:semiHidden="0" w:uiPriority="67" w:unhideWhenUsed="0"/>
+    <w:lsdException w:name="Medium Grid 2 Accent 1" w:semiHidden="0" w:uiPriority="68" w:unhideWhenUsed="0"/>
+    <w:lsdException w:name="Medium Grid 3 Accent 1" w:semiHidden="0" w:uiPriority="69" w:unhideWhenUsed="0"/>
+    <w:lsdException w:name="Dark List Accent 1" w:semiHidden="0" w:uiPriority="70" w:unhideWhenUsed="0"/>
+    <w:lsdException w:name="Colorful Shading Accent 1" w:semiHidden="0" w:uiPriority="71" w:unhideWhenUsed="0"/>
+    <w:lsdException w:name="Colorful List Accent 1" w:semiHidden="0" w:uiPriority="72" w:unhideWhenUsed="0"/>
+    <w:lsdException w:name="Colorful Grid Accent 1" w:semiHidden="0" w:uiPriority="73" w:unhideWhenUsed="0"/>
+    <w:lsdException w:name="Light Shading Accent 2" w:semiHidden="0" w:uiPriority="60" w:unhideWhenUsed="0"/>
+    <w:lsdException w:name="Light List Accent 2" w:semiHidden="0" w:uiPriority="61" w:unhideWhenUsed="0"/>
+    <w:lsdException w:name="Light Grid Accent 2" w:semiHidden="0" w:uiPriority="62" w:unhideWhenUsed="0"/>
+    <w:lsdException w:name="Medium Shading 1 Accent 2" w:semiHidden="0" w:uiPriority="63" w:unhideWhenUsed="0"/>
+    <w:lsdException w:name="Medium Shading 2 Accent 2" w:semiHidden="0" w:uiPriority="64" w:unhideWhenUsed="0"/>
+    <w:lsdException w:name="Medium List 1 Accent 2" w:semiHidden="0" w:uiPriority="65" w:unhideWhenUsed="0"/>
+    <w:lsdException w:name="Medium List 2 Accent 2" w:semiHidden="0" w:uiPriority="66" w:unhideWhenUsed="0"/>
+    <w:lsdException w:name="Medium Grid 1 Accent 2" w:semiHidden="0" w:uiPriority="67" w:unhideWhenUsed="0"/>
+    <w:lsdException w:name="Medium Grid 2 Accent 2" w:semiHidden="0" w:uiPriority="68" w:unhideWhenUsed="0"/>
+    <w:lsdException w:name="Medium Grid 3 Accent 2" w:semiHidden="0" w:uiPriority="69" w:unhideWhenUsed="0"/>
+    <w:lsdException w:name="Dark List Accent 2" w:semiHidden="0" w:uiPriority="70" w:unhideWhenUsed="0"/>
+    <w:lsdException w:name="Colorful Shading Accent 2" w:semiHidden="0" w:uiPriority="71" w:unhideWhenUsed="0"/>
+    <w:lsdException w:name="Colorful List Accent 2" w:semiHidden="0" w:uiPriority="72" w:unhideWhenUsed="0"/>
+    <w:lsdException w:name="Colorful Grid Accent 2" w:semiHidden="0" w:uiPriority="73" w:unhideWhenUsed="0"/>
+    <w:lsdException w:name="Light Shading Accent 3" w:semiHidden="0" w:uiPriority="60" w:unhideWhenUsed="0"/>
+    <w:lsdException w:name="Light List Accent 3" w:semiHidden="0" w:uiPriority="61" w:unhideWhenUsed="0"/>
+    <w:lsdException w:name="Light Grid Accent 3" w:semiHidden="0" w:uiPriority="62" w:unhideWhenUsed="0"/>
+    <w:lsdException w:name="Medium Shading 1 Accent 3" w:semiHidden="0" w:uiPriority="63" w:unhideWhenUsed="0"/>
+    <w:lsdException w:name="Medium Shading 2 Accent 3" w:semiHidden="0" w:uiPriority="64" w:unhideWhenUsed="0"/>
+    <w:lsdException w:name="Medium List 1 Accent 3" w:semiHidden="0" w:uiPriority="65" w:unhideWhenUsed="0"/>
+    <w:lsdException w:name="Medium List 2 Accent 3" w:semiHidden="0" w:uiPriority="66" w:unhideWhenUsed="0"/>
+    <w:lsdException w:name="Medium Grid 1 Accent 3" w:semiHidden="0" w:uiPriority="67" w:unhideWhenUsed="0"/>
+    <w:lsdException w:name="Medium Grid 2 Accent 3" w:semiHidden="0" w:uiPriority="68" w:unhideWhenUsed="0"/>
+    <w:lsdException w:name="Medium Grid 3 Accent 3" w:semiHidden="0" w:uiPriority="69" w:unhideWhenUsed="0"/>
+    <w:lsdException w:name="Dark List Accent 3" w:semiHidden="0" w:uiPriority="70" w:unhideWhenUsed="0"/>
+    <w:lsdException w:name="Colorful Shading Accent 3" w:semiHidden="0" w:uiPriority="71" w:unhideWhenUsed="0"/>
+    <w:lsdException w:name="Colorful List Accent 3" w:semiHidden="0" w:uiPriority="72" w:unhideWhenUsed="0"/>
+    <w:lsdException w:name="Colorful Grid Accent 3" w:semiHidden="0" w:uiPriority="73" w:unhideWhenUsed="0"/>
+    <w:lsdException w:name="Light Shading Accent 4" w:semiHidden="0" w:uiPriority="60" w:unhideWhenUsed="0"/>
+    <w:lsdException w:name="Light List Accent 4" w:semiHidden="0" w:uiPriority="61" w:unhideWhenUsed="0"/>
+    <w:lsdException w:name="Light Grid Accent 4" w:semiHidden="0" w:uiPriority="62" w:unhideWhenUsed="0"/>
+    <w:lsdException w:name="Medium Shading 1 Accent 4" w:semiHidden="0" w:uiPriority="63" w:unhideWhenUsed="0"/>
+    <w:lsdException w:name="Medium Shading 2 Accent 4" w:semiHidden="0" w:uiPriority="64" w:unhideWhenUsed="0"/>
+    <w:lsdException w:name="Medium List 1 Accent 4" w:semiHidden="0" w:uiPriority="65" w:unhideWhenUsed="0"/>
+    <w:lsdException w:name="Medium List 2 Accent 4" w:semiHidden="0" w:uiPriority="66" w:unhideWhenUsed="0"/>
+    <w:lsdException w:name="Medium Grid 1 Accent 4" w:semiHidden="0" w:uiPriority="67" w:unhideWhenUsed="0"/>
+    <w:lsdException w:name="Medium Grid 2 Accent 4" w:semiHidden="0" w:uiPriority="68" w:unhideWhenUsed="0"/>
+    <w:lsdException w:name="Medium Grid 3 Accent 4" w:semiHidden="0" w:uiPriority="69" w:unhideWhenUsed="0"/>
+    <w:lsdException w:name="Dark List Accent 4" w:semiHidden="0" w:uiPriority="70" w:unhideWhenUsed="0"/>
+    <w:lsdException w:name="Colorful Shading Accent 4" w:semiHidden="0" w:uiPriority="71" w:unhideWhenUsed="0"/>
+    <w:lsdException w:name="Colorful List Accent 4" w:semiHidden="0" w:uiPriority="72" w:unhideWhenUsed="0"/>
+    <w:lsdException w:name="Colorful Grid Accent 4" w:semiHidden="0" w:uiPriority="73" w:unhideWhenUsed="0"/>
+    <w:lsdException w:name="Light Shading Accent 5" w:semiHidden="0" w:uiPriority="60" w:unhideWhenUsed="0"/>
+    <w:lsdException w:name="Light List Accent 5" w:semiHidden="0" w:uiPriority="61" w:unhideWhenUsed="0"/>
+    <w:lsdException w:name="Light Grid Accent 5" w:semiHidden="0" w:uiPriority="62" w:unhideWhenUsed="0"/>
+    <w:lsdException w:name="Medium Shading 1 Accent 5" w:semiHidden="0" w:uiPriority="63" w:unhideWhenUsed="0"/>
+    <w:lsdException w:name="Medium Shading 2 Accent 5" w:semiHidden="0" w:uiPriority="64" w:unhideWhenUsed="0"/>
+    <w:lsdException w:name="Medium List 1 Accent 5" w:semiHidden="0" w:uiPriority="65" w:unhideWhenUsed="0"/>
+    <w:lsdException w:name="Medium List 2 Accent 5" w:semiHidden="0" w:uiPriority="66" w:unhideWhenUsed="0"/>
+    <w:lsdException w:name="Medium Grid 1 Accent 5" w:semiHidden="0" w:uiPriority="67" w:unhideWhenUsed="0"/>
+    <w:lsdException w:name="Medium Grid 2 Accent 5" w:semiHidden="0" w:uiPriority="68" w:unhideWhenUsed="0"/>
+    <w:lsdException w:name="Medium Grid 3 Accent 5" w:semiHidden="0" w:uiPriority="69" w:unhideWhenUsed="0"/>
+    <w:lsdException w:name="Dark List Accent 5" w:semiHidden="0" w:uiPriority="70" w:unhideWhenUsed="0"/>
+    <w:lsdException w:name="Colorful Shading Accent 5" w:semiHidden="0" w:uiPriority="71" w:unhideWhenUsed="0"/>
+    <w:lsdException w:name="Colorful List Accent 5" w:semiHidden="0" w:uiPriority="72" w:unhideWhenUsed="0"/>
+    <w:lsdException w:name="Colorful Grid Accent 5" w:semiHidden="0" w:uiPriority="73" w:unhideWhenUsed="0"/>
+    <w:lsdException w:name="Light Shading Accent 6" w:semiHidden="0" w:uiPriority="60" w:unhideWhenUsed="0"/>
+    <w:lsdException w:name="Light List Accent 6" w:semiHidden="0" w:uiPriority="61" w:unhideWhenUsed="0"/>
+    <w:lsdException w:name="Light Grid Accent 6" w:semiHidden="0" w:uiPriority="62" w:unhideWhenUsed="0"/>
+    <w:lsdException w:name="Medium Shading 1 Accent 6" w:semiHidden="0" w:uiPriority="63" w:unhideWhenUsed="0"/>
+    <w:lsdException w:name="Medium Shading 2 Accent 6" w:semiHidden="0" w:uiPriority="64" w:unhideWhenUsed="0"/>
+    <w:lsdException w:name="Medium List 1 Accent 6" w:semiHidden="0" w:uiPriority="65" w:unhideWhenUsed="0"/>
+    <w:lsdException w:name="Medium List 2 Accent 6" w:semiHidden="0" w:uiPriority="66" w:unhideWhenUsed="0"/>
+    <w:lsdException w:name="Medium Grid 1 Accent 6" w:semiHidden="0" w:uiPriority="67" w:unhideWhenUsed="0"/>
+    <w:lsdException w:name="Medium Grid 2 Accent 6" w:semiHidden="0" w:uiPriority="68" w:unhideWhenUsed="0"/>
+    <w:lsdException w:name="Medium Grid 3 Accent 6" w:semiHidden="0" w:uiPriority="69" w:unhideWhenUsed="0"/>
+    <w:lsdException w:name="Dark List Accent 6" w:semiHidden="0" w:uiPriority="70" w:unhideWhenUsed="0"/>
+    <w:lsdException w:name="Colorful Shading Accent 6" w:semiHidden="0" w:uiPriority="71" w:unhideWhenUsed="0"/>
+    <w:lsdException w:name="Colorful List Accent 6" w:semiHidden="0" w:uiPriority="72" w:unhideWhenUsed="0"/>
+    <w:lsdException w:name="Colorful Grid Accent 6" w:semiHidden="0" w:uiPriority="73" w:unhideWhenUsed="0"/>
+    <w:lsdException w:name="Subtle Emphasis" w:semiHidden="0" w:uiPriority="19" w:unhideWhenUsed="0" w:qFormat="1"/>
+    <w:lsdException w:name="Intense Emphasis" w:semiHidden="0" w:uiPriority="21" w:unhideWhenUsed="0" w:qFormat="1"/>
+    <w:lsdException w:name="Subtle Reference" w:semiHidden="0" w:uiPriority="31" w:unhideWhenUsed="0" w:qFormat="1"/>
+    <w:lsdException w:name="Intense Reference" w:semiHidden="0" w:uiPriority="32" w:unhideWhenUsed="0" w:qFormat="1"/>
+    <w:lsdException w:name="Book Title" w:semiHidden="0" w:uiPriority="33" w:unhideWhenUsed="0" w:qFormat="1"/>
+    <w:lsdException w:name="Bibliography" w:uiPriority="37"/>
+    <w:lsdException w:name="TOC Heading" w:uiPriority="39" w:qFormat="1"/>
   </w:latentStyles>
   <w:style w:type="paragraph" w:default="1" w:styleId="Normal">
     <w:name w:val="Normal"/>
@@ -7452,7 +7376,6 @@
       <w:rFonts w:eastAsiaTheme="minorHAnsi"/>
     </w:rPr>
     <w:tblPr>
-      <w:tblInd w:w="0" w:type="dxa"/>
       <w:tblBorders>
         <w:top w:val="single" w:sz="4" w:space="0" w:color="auto"/>
         <w:left w:val="single" w:sz="4" w:space="0" w:color="auto"/>
@@ -7461,12 +7384,738 @@
         <w:insideH w:val="single" w:sz="4" w:space="0" w:color="auto"/>
         <w:insideV w:val="single" w:sz="4" w:space="0" w:color="auto"/>
       </w:tblBorders>
+    </w:tblPr>
+  </w:style>
+  <w:style w:type="character" w:styleId="Hyperlink">
+    <w:name w:val="Hyperlink"/>
+    <w:basedOn w:val="DefaultParagraphFont"/>
+    <w:uiPriority w:val="99"/>
+    <w:rsid w:val="00F02575"/>
+    <w:rPr>
+      <w:color w:val="0000FF" w:themeColor="hyperlink"/>
+      <w:u w:val="single"/>
+    </w:rPr>
+  </w:style>
+  <w:style w:type="character" w:styleId="FollowedHyperlink">
+    <w:name w:val="FollowedHyperlink"/>
+    <w:basedOn w:val="DefaultParagraphFont"/>
+    <w:uiPriority w:val="99"/>
+    <w:rsid w:val="001B1C30"/>
+    <w:rPr>
+      <w:color w:val="800080" w:themeColor="followedHyperlink"/>
+      <w:u w:val="single"/>
+    </w:rPr>
+  </w:style>
+  <w:style w:type="paragraph" w:styleId="NoSpacing">
+    <w:name w:val="No Spacing"/>
+    <w:uiPriority w:val="1"/>
+    <w:qFormat/>
+    <w:rsid w:val="0095165B"/>
+    <w:rPr>
+      <w:rFonts w:asciiTheme="minorHAnsi" w:hAnsiTheme="minorHAnsi"/>
+    </w:rPr>
+  </w:style>
+  <w:style w:type="character" w:customStyle="1" w:styleId="BodyTextChar">
+    <w:name w:val="Body Text Char"/>
+    <w:basedOn w:val="DefaultParagraphFont"/>
+    <w:link w:val="BodyText"/>
+    <w:rsid w:val="0078420B"/>
+  </w:style>
+  <w:style w:type="character" w:styleId="PlaceholderText">
+    <w:name w:val="Placeholder Text"/>
+    <w:basedOn w:val="DefaultParagraphFont"/>
+    <w:uiPriority w:val="99"/>
+    <w:semiHidden/>
+    <w:rsid w:val="003229E0"/>
+    <w:rPr>
+      <w:color w:val="808080"/>
+    </w:rPr>
+  </w:style>
+  <w:style w:type="paragraph" w:styleId="HTMLPreformatted">
+    <w:name w:val="HTML Preformatted"/>
+    <w:basedOn w:val="Normal"/>
+    <w:link w:val="HTMLPreformattedChar"/>
+    <w:uiPriority w:val="99"/>
+    <w:semiHidden/>
+    <w:unhideWhenUsed/>
+    <w:rsid w:val="00855467"/>
+    <w:pPr>
+      <w:tabs>
+        <w:tab w:val="left" w:pos="916"/>
+        <w:tab w:val="left" w:pos="1832"/>
+        <w:tab w:val="left" w:pos="2748"/>
+        <w:tab w:val="left" w:pos="3664"/>
+        <w:tab w:val="left" w:pos="4580"/>
+        <w:tab w:val="left" w:pos="5496"/>
+        <w:tab w:val="left" w:pos="6412"/>
+        <w:tab w:val="left" w:pos="7328"/>
+        <w:tab w:val="left" w:pos="8244"/>
+        <w:tab w:val="left" w:pos="9160"/>
+        <w:tab w:val="left" w:pos="10076"/>
+        <w:tab w:val="left" w:pos="10992"/>
+        <w:tab w:val="left" w:pos="11908"/>
+        <w:tab w:val="left" w:pos="12824"/>
+        <w:tab w:val="left" w:pos="13740"/>
+        <w:tab w:val="left" w:pos="14656"/>
+      </w:tabs>
+    </w:pPr>
+    <w:rPr>
+      <w:rFonts w:ascii="Courier New" w:eastAsiaTheme="minorHAnsi" w:hAnsi="Courier New" w:cs="Courier New"/>
+    </w:rPr>
+  </w:style>
+  <w:style w:type="character" w:customStyle="1" w:styleId="HTMLPreformattedChar">
+    <w:name w:val="HTML Preformatted Char"/>
+    <w:basedOn w:val="DefaultParagraphFont"/>
+    <w:link w:val="HTMLPreformatted"/>
+    <w:uiPriority w:val="99"/>
+    <w:semiHidden/>
+    <w:rsid w:val="00855467"/>
+    <w:rPr>
+      <w:rFonts w:ascii="Courier New" w:eastAsiaTheme="minorHAnsi" w:hAnsi="Courier New" w:cs="Courier New"/>
+    </w:rPr>
+  </w:style>
+  <w:style w:type="character" w:customStyle="1" w:styleId="json-open-bracket">
+    <w:name w:val="json-open-bracket"/>
+    <w:basedOn w:val="DefaultParagraphFont"/>
+    <w:rsid w:val="00855467"/>
+  </w:style>
+  <w:style w:type="character" w:customStyle="1" w:styleId="json-collapse-1">
+    <w:name w:val="json-collapse-1"/>
+    <w:basedOn w:val="DefaultParagraphFont"/>
+    <w:rsid w:val="00855467"/>
+  </w:style>
+  <w:style w:type="character" w:customStyle="1" w:styleId="json-indent">
+    <w:name w:val="json-indent"/>
+    <w:basedOn w:val="DefaultParagraphFont"/>
+    <w:rsid w:val="00855467"/>
+  </w:style>
+  <w:style w:type="character" w:customStyle="1" w:styleId="json-property">
+    <w:name w:val="json-property"/>
+    <w:basedOn w:val="DefaultParagraphFont"/>
+    <w:rsid w:val="00855467"/>
+  </w:style>
+  <w:style w:type="character" w:customStyle="1" w:styleId="json-semi-colon">
+    <w:name w:val="json-semi-colon"/>
+    <w:basedOn w:val="DefaultParagraphFont"/>
+    <w:rsid w:val="00855467"/>
+  </w:style>
+  <w:style w:type="character" w:customStyle="1" w:styleId="json-value">
+    <w:name w:val="json-value"/>
+    <w:basedOn w:val="DefaultParagraphFont"/>
+    <w:rsid w:val="00855467"/>
+  </w:style>
+  <w:style w:type="character" w:customStyle="1" w:styleId="json-comma">
+    <w:name w:val="json-comma"/>
+    <w:basedOn w:val="DefaultParagraphFont"/>
+    <w:rsid w:val="00855467"/>
+  </w:style>
+  <w:style w:type="character" w:customStyle="1" w:styleId="json-collapse-2">
+    <w:name w:val="json-collapse-2"/>
+    <w:basedOn w:val="DefaultParagraphFont"/>
+    <w:rsid w:val="00855467"/>
+  </w:style>
+  <w:style w:type="character" w:customStyle="1" w:styleId="json-close-bracket">
+    <w:name w:val="json-close-bracket"/>
+    <w:basedOn w:val="DefaultParagraphFont"/>
+    <w:rsid w:val="00855467"/>
+  </w:style>
+  <w:style w:type="character" w:customStyle="1" w:styleId="textitem">
+    <w:name w:val="textitem"/>
+    <w:basedOn w:val="DefaultParagraphFont"/>
+    <w:rsid w:val="00E6367F"/>
+  </w:style>
+  <w:style w:type="paragraph" w:styleId="NormalWeb">
+    <w:name w:val="Normal (Web)"/>
+    <w:basedOn w:val="Normal"/>
+    <w:uiPriority w:val="99"/>
+    <w:unhideWhenUsed/>
+    <w:rsid w:val="00AF1B4B"/>
+    <w:pPr>
+      <w:spacing w:before="100" w:beforeAutospacing="1" w:after="100" w:afterAutospacing="1"/>
+    </w:pPr>
+    <w:rPr>
+      <w:sz w:val="24"/>
+      <w:szCs w:val="24"/>
+    </w:rPr>
+  </w:style>
+  <w:style w:type="character" w:customStyle="1" w:styleId="description">
+    <w:name w:val="description"/>
+    <w:basedOn w:val="DefaultParagraphFont"/>
+    <w:rsid w:val="00541A64"/>
+  </w:style>
+  <w:style w:type="character" w:customStyle="1" w:styleId="emailstyle17">
+    <w:name w:val="emailstyle17"/>
+    <w:basedOn w:val="DefaultParagraphFont"/>
+    <w:semiHidden/>
+    <w:rsid w:val="0062123C"/>
+    <w:rPr>
+      <w:rFonts w:ascii="Calibri" w:hAnsi="Calibri" w:cs="Calibri" w:hint="default"/>
+      <w:color w:val="auto"/>
+    </w:rPr>
+  </w:style>
+  <w:style w:type="character" w:customStyle="1" w:styleId="emailstyle18">
+    <w:name w:val="emailstyle18"/>
+    <w:basedOn w:val="DefaultParagraphFont"/>
+    <w:semiHidden/>
+    <w:rsid w:val="0062123C"/>
+    <w:rPr>
+      <w:rFonts w:ascii="Calibri" w:hAnsi="Calibri" w:cs="Calibri" w:hint="default"/>
+      <w:color w:val="1F497D"/>
+    </w:rPr>
+  </w:style>
+  <w:style w:type="character" w:customStyle="1" w:styleId="webkit-html-tag">
+    <w:name w:val="webkit-html-tag"/>
+    <w:basedOn w:val="DefaultParagraphFont"/>
+    <w:rsid w:val="00346929"/>
+  </w:style>
+  <w:style w:type="character" w:customStyle="1" w:styleId="text">
+    <w:name w:val="text"/>
+    <w:basedOn w:val="DefaultParagraphFont"/>
+    <w:rsid w:val="00346929"/>
+  </w:style>
+  <w:style w:type="character" w:customStyle="1" w:styleId="apple-converted-space">
+    <w:name w:val="apple-converted-space"/>
+    <w:basedOn w:val="DefaultParagraphFont"/>
+    <w:rsid w:val="00DF161D"/>
+  </w:style>
+  <w:style w:type="character" w:styleId="Strong">
+    <w:name w:val="Strong"/>
+    <w:basedOn w:val="DefaultParagraphFont"/>
+    <w:uiPriority w:val="22"/>
+    <w:qFormat/>
+    <w:rsid w:val="00DF161D"/>
+    <w:rPr>
+      <w:b/>
+      <w:bCs/>
+    </w:rPr>
+  </w:style>
+  <w:style w:type="character" w:styleId="Emphasis">
+    <w:name w:val="Emphasis"/>
+    <w:basedOn w:val="DefaultParagraphFont"/>
+    <w:uiPriority w:val="20"/>
+    <w:qFormat/>
+    <w:rsid w:val="00DF161D"/>
+    <w:rPr>
+      <w:i/>
+      <w:iCs/>
+    </w:rPr>
+  </w:style>
+  <w:style w:type="character" w:styleId="HTMLCode">
+    <w:name w:val="HTML Code"/>
+    <w:basedOn w:val="DefaultParagraphFont"/>
+    <w:uiPriority w:val="99"/>
+    <w:semiHidden/>
+    <w:unhideWhenUsed/>
+    <w:rsid w:val="00B50DFB"/>
+    <w:rPr>
+      <w:rFonts w:ascii="Courier New" w:eastAsia="Times New Roman" w:hAnsi="Courier New" w:cs="Courier New"/>
+      <w:sz w:val="20"/>
+      <w:szCs w:val="20"/>
+    </w:rPr>
+  </w:style>
+  <w:style w:type="character" w:customStyle="1" w:styleId="hidden-text-expander">
+    <w:name w:val="hidden-text-expander"/>
+    <w:basedOn w:val="DefaultParagraphFont"/>
+    <w:rsid w:val="00B50DFB"/>
+  </w:style>
+</w:styles>
+</file>
+
+<file path=word/stylesWithEffects.xml><?xml version="1.0" encoding="utf-8"?>
+<w:styles xmlns:wpc="http://schemas.microsoft.com/office/word/2010/wordprocessingCanvas" xmlns:mc="http://schemas.openxmlformats.org/markup-compatibility/2006" xmlns:o="urn:schemas-microsoft-com:office:office" xmlns:r="http://schemas.openxmlformats.org/officeDocument/2006/relationships" xmlns:m="http://schemas.openxmlformats.org/officeDocument/2006/math" xmlns:v="urn:schemas-microsoft-com:vml" xmlns:wp14="http://schemas.microsoft.com/office/word/2010/wordprocessingDrawing" xmlns:wp="http://schemas.openxmlformats.org/drawingml/2006/wordprocessingDrawing" xmlns:w10="urn:schemas-microsoft-com:office:word" xmlns:w="http://schemas.openxmlformats.org/wordprocessingml/2006/main" xmlns:w14="http://schemas.microsoft.com/office/word/2010/wordml" xmlns:wpg="http://schemas.microsoft.com/office/word/2010/wordprocessingGroup" xmlns:wpi="http://schemas.microsoft.com/office/word/2010/wordprocessingInk" xmlns:wne="http://schemas.microsoft.com/office/word/2006/wordml" xmlns:wps="http://schemas.microsoft.com/office/word/2010/wordprocessingShape" mc:Ignorable="w14 wp14">
+  <w:docDefaults>
+    <w:rPrDefault>
+      <w:rPr>
+        <w:rFonts w:ascii="Times New Roman" w:eastAsia="Times New Roman" w:hAnsi="Times New Roman" w:cs="Times New Roman"/>
+        <w:lang w:val="en-US" w:eastAsia="en-US" w:bidi="ar-SA"/>
+      </w:rPr>
+    </w:rPrDefault>
+    <w:pPrDefault/>
+  </w:docDefaults>
+  <w:latentStyles w:defLockedState="0" w:defUIPriority="0" w:defSemiHidden="1" w:defUnhideWhenUsed="1" w:defQFormat="0" w:count="267">
+    <w:lsdException w:name="Normal" w:semiHidden="0" w:unhideWhenUsed="0" w:qFormat="1"/>
+    <w:lsdException w:name="heading 1" w:semiHidden="0" w:uiPriority="9" w:unhideWhenUsed="0" w:qFormat="1"/>
+    <w:lsdException w:name="heading 2" w:semiHidden="0" w:uiPriority="9" w:unhideWhenUsed="0" w:qFormat="1"/>
+    <w:lsdException w:name="heading 3" w:semiHidden="0" w:uiPriority="9" w:unhideWhenUsed="0" w:qFormat="1"/>
+    <w:lsdException w:name="heading 4" w:semiHidden="0" w:uiPriority="9" w:unhideWhenUsed="0" w:qFormat="1"/>
+    <w:lsdException w:name="heading 5" w:qFormat="1"/>
+    <w:lsdException w:name="heading 6" w:qFormat="1"/>
+    <w:lsdException w:name="heading 7" w:qFormat="1"/>
+    <w:lsdException w:name="heading 8" w:qFormat="1"/>
+    <w:lsdException w:name="heading 9" w:qFormat="1"/>
+    <w:lsdException w:name="toc 1" w:uiPriority="39"/>
+    <w:lsdException w:name="toc 2" w:uiPriority="39"/>
+    <w:lsdException w:name="toc 3" w:uiPriority="39"/>
+    <w:lsdException w:name="caption" w:qFormat="1"/>
+    <w:lsdException w:name="List Number" w:semiHidden="0" w:unhideWhenUsed="0"/>
+    <w:lsdException w:name="List 4" w:semiHidden="0" w:unhideWhenUsed="0"/>
+    <w:lsdException w:name="List 5" w:semiHidden="0" w:unhideWhenUsed="0"/>
+    <w:lsdException w:name="Title" w:semiHidden="0" w:unhideWhenUsed="0" w:qFormat="1"/>
+    <w:lsdException w:name="Default Paragraph Font" w:uiPriority="1"/>
+    <w:lsdException w:name="Subtitle" w:semiHidden="0" w:unhideWhenUsed="0" w:qFormat="1"/>
+    <w:lsdException w:name="Salutation" w:semiHidden="0" w:unhideWhenUsed="0"/>
+    <w:lsdException w:name="Date" w:semiHidden="0" w:unhideWhenUsed="0"/>
+    <w:lsdException w:name="Body Text First Indent" w:semiHidden="0" w:unhideWhenUsed="0"/>
+    <w:lsdException w:name="Hyperlink" w:uiPriority="99"/>
+    <w:lsdException w:name="FollowedHyperlink" w:uiPriority="99"/>
+    <w:lsdException w:name="Strong" w:semiHidden="0" w:uiPriority="22" w:unhideWhenUsed="0" w:qFormat="1"/>
+    <w:lsdException w:name="Emphasis" w:semiHidden="0" w:uiPriority="20" w:unhideWhenUsed="0" w:qFormat="1"/>
+    <w:lsdException w:name="Normal (Web)" w:uiPriority="99"/>
+    <w:lsdException w:name="HTML Code" w:uiPriority="99"/>
+    <w:lsdException w:name="HTML Preformatted" w:uiPriority="99"/>
+    <w:lsdException w:name="No List" w:uiPriority="99"/>
+    <w:lsdException w:name="Table Grid" w:semiHidden="0" w:uiPriority="59" w:unhideWhenUsed="0"/>
+    <w:lsdException w:name="Placeholder Text" w:uiPriority="99" w:unhideWhenUsed="0"/>
+    <w:lsdException w:name="No Spacing" w:semiHidden="0" w:uiPriority="1" w:unhideWhenUsed="0" w:qFormat="1"/>
+    <w:lsdException w:name="Light Shading" w:semiHidden="0" w:uiPriority="60" w:unhideWhenUsed="0"/>
+    <w:lsdException w:name="Light List" w:semiHidden="0" w:uiPriority="61" w:unhideWhenUsed="0"/>
+    <w:lsdException w:name="Light Grid" w:semiHidden="0" w:uiPriority="62" w:unhideWhenUsed="0"/>
+    <w:lsdException w:name="Medium Shading 1" w:semiHidden="0" w:uiPriority="63" w:unhideWhenUsed="0"/>
+    <w:lsdException w:name="Medium Shading 2" w:semiHidden="0" w:uiPriority="64" w:unhideWhenUsed="0"/>
+    <w:lsdException w:name="Medium List 1" w:semiHidden="0" w:uiPriority="65" w:unhideWhenUsed="0"/>
+    <w:lsdException w:name="Medium List 2" w:semiHidden="0" w:uiPriority="66" w:unhideWhenUsed="0"/>
+    <w:lsdException w:name="Medium Grid 1" w:semiHidden="0" w:uiPriority="67" w:unhideWhenUsed="0"/>
+    <w:lsdException w:name="Medium Grid 2" w:semiHidden="0" w:uiPriority="68" w:unhideWhenUsed="0"/>
+    <w:lsdException w:name="Medium Grid 3" w:semiHidden="0" w:uiPriority="69" w:unhideWhenUsed="0"/>
+    <w:lsdException w:name="Dark List" w:semiHidden="0" w:uiPriority="70" w:unhideWhenUsed="0"/>
+    <w:lsdException w:name="Colorful Shading" w:semiHidden="0" w:uiPriority="71" w:unhideWhenUsed="0"/>
+    <w:lsdException w:name="Colorful List" w:semiHidden="0" w:uiPriority="72" w:unhideWhenUsed="0"/>
+    <w:lsdException w:name="Colorful Grid" w:semiHidden="0" w:uiPriority="73" w:unhideWhenUsed="0"/>
+    <w:lsdException w:name="Light Shading Accent 1" w:semiHidden="0" w:uiPriority="60" w:unhideWhenUsed="0"/>
+    <w:lsdException w:name="Light List Accent 1" w:semiHidden="0" w:uiPriority="61" w:unhideWhenUsed="0"/>
+    <w:lsdException w:name="Light Grid Accent 1" w:semiHidden="0" w:uiPriority="62" w:unhideWhenUsed="0"/>
+    <w:lsdException w:name="Medium Shading 1 Accent 1" w:semiHidden="0" w:uiPriority="63" w:unhideWhenUsed="0"/>
+    <w:lsdException w:name="Medium Shading 2 Accent 1" w:semiHidden="0" w:uiPriority="64" w:unhideWhenUsed="0"/>
+    <w:lsdException w:name="Medium List 1 Accent 1" w:semiHidden="0" w:uiPriority="65" w:unhideWhenUsed="0"/>
+    <w:lsdException w:name="Revision" w:uiPriority="99" w:unhideWhenUsed="0"/>
+    <w:lsdException w:name="List Paragraph" w:semiHidden="0" w:uiPriority="34" w:unhideWhenUsed="0" w:qFormat="1"/>
+    <w:lsdException w:name="Quote" w:semiHidden="0" w:uiPriority="29" w:unhideWhenUsed="0" w:qFormat="1"/>
+    <w:lsdException w:name="Intense Quote" w:semiHidden="0" w:uiPriority="30" w:unhideWhenUsed="0" w:qFormat="1"/>
+    <w:lsdException w:name="Medium List 2 Accent 1" w:semiHidden="0" w:uiPriority="66" w:unhideWhenUsed="0"/>
+    <w:lsdException w:name="Medium Grid 1 Accent 1" w:semiHidden="0" w:uiPriority="67" w:unhideWhenUsed="0"/>
+    <w:lsdException w:name="Medium Grid 2 Accent 1" w:semiHidden="0" w:uiPriority="68" w:unhideWhenUsed="0"/>
+    <w:lsdException w:name="Medium Grid 3 Accent 1" w:semiHidden="0" w:uiPriority="69" w:unhideWhenUsed="0"/>
+    <w:lsdException w:name="Dark List Accent 1" w:semiHidden="0" w:uiPriority="70" w:unhideWhenUsed="0"/>
+    <w:lsdException w:name="Colorful Shading Accent 1" w:semiHidden="0" w:uiPriority="71" w:unhideWhenUsed="0"/>
+    <w:lsdException w:name="Colorful List Accent 1" w:semiHidden="0" w:uiPriority="72" w:unhideWhenUsed="0"/>
+    <w:lsdException w:name="Colorful Grid Accent 1" w:semiHidden="0" w:uiPriority="73" w:unhideWhenUsed="0"/>
+    <w:lsdException w:name="Light Shading Accent 2" w:semiHidden="0" w:uiPriority="60" w:unhideWhenUsed="0"/>
+    <w:lsdException w:name="Light List Accent 2" w:semiHidden="0" w:uiPriority="61" w:unhideWhenUsed="0"/>
+    <w:lsdException w:name="Light Grid Accent 2" w:semiHidden="0" w:uiPriority="62" w:unhideWhenUsed="0"/>
+    <w:lsdException w:name="Medium Shading 1 Accent 2" w:semiHidden="0" w:uiPriority="63" w:unhideWhenUsed="0"/>
+    <w:lsdException w:name="Medium Shading 2 Accent 2" w:semiHidden="0" w:uiPriority="64" w:unhideWhenUsed="0"/>
+    <w:lsdException w:name="Medium List 1 Accent 2" w:semiHidden="0" w:uiPriority="65" w:unhideWhenUsed="0"/>
+    <w:lsdException w:name="Medium List 2 Accent 2" w:semiHidden="0" w:uiPriority="66" w:unhideWhenUsed="0"/>
+    <w:lsdException w:name="Medium Grid 1 Accent 2" w:semiHidden="0" w:uiPriority="67" w:unhideWhenUsed="0"/>
+    <w:lsdException w:name="Medium Grid 2 Accent 2" w:semiHidden="0" w:uiPriority="68" w:unhideWhenUsed="0"/>
+    <w:lsdException w:name="Medium Grid 3 Accent 2" w:semiHidden="0" w:uiPriority="69" w:unhideWhenUsed="0"/>
+    <w:lsdException w:name="Dark List Accent 2" w:semiHidden="0" w:uiPriority="70" w:unhideWhenUsed="0"/>
+    <w:lsdException w:name="Colorful Shading Accent 2" w:semiHidden="0" w:uiPriority="71" w:unhideWhenUsed="0"/>
+    <w:lsdException w:name="Colorful List Accent 2" w:semiHidden="0" w:uiPriority="72" w:unhideWhenUsed="0"/>
+    <w:lsdException w:name="Colorful Grid Accent 2" w:semiHidden="0" w:uiPriority="73" w:unhideWhenUsed="0"/>
+    <w:lsdException w:name="Light Shading Accent 3" w:semiHidden="0" w:uiPriority="60" w:unhideWhenUsed="0"/>
+    <w:lsdException w:name="Light List Accent 3" w:semiHidden="0" w:uiPriority="61" w:unhideWhenUsed="0"/>
+    <w:lsdException w:name="Light Grid Accent 3" w:semiHidden="0" w:uiPriority="62" w:unhideWhenUsed="0"/>
+    <w:lsdException w:name="Medium Shading 1 Accent 3" w:semiHidden="0" w:uiPriority="63" w:unhideWhenUsed="0"/>
+    <w:lsdException w:name="Medium Shading 2 Accent 3" w:semiHidden="0" w:uiPriority="64" w:unhideWhenUsed="0"/>
+    <w:lsdException w:name="Medium List 1 Accent 3" w:semiHidden="0" w:uiPriority="65" w:unhideWhenUsed="0"/>
+    <w:lsdException w:name="Medium List 2 Accent 3" w:semiHidden="0" w:uiPriority="66" w:unhideWhenUsed="0"/>
+    <w:lsdException w:name="Medium Grid 1 Accent 3" w:semiHidden="0" w:uiPriority="67" w:unhideWhenUsed="0"/>
+    <w:lsdException w:name="Medium Grid 2 Accent 3" w:semiHidden="0" w:uiPriority="68" w:unhideWhenUsed="0"/>
+    <w:lsdException w:name="Medium Grid 3 Accent 3" w:semiHidden="0" w:uiPriority="69" w:unhideWhenUsed="0"/>
+    <w:lsdException w:name="Dark List Accent 3" w:semiHidden="0" w:uiPriority="70" w:unhideWhenUsed="0"/>
+    <w:lsdException w:name="Colorful Shading Accent 3" w:semiHidden="0" w:uiPriority="71" w:unhideWhenUsed="0"/>
+    <w:lsdException w:name="Colorful List Accent 3" w:semiHidden="0" w:uiPriority="72" w:unhideWhenUsed="0"/>
+    <w:lsdException w:name="Colorful Grid Accent 3" w:semiHidden="0" w:uiPriority="73" w:unhideWhenUsed="0"/>
+    <w:lsdException w:name="Light Shading Accent 4" w:semiHidden="0" w:uiPriority="60" w:unhideWhenUsed="0"/>
+    <w:lsdException w:name="Light List Accent 4" w:semiHidden="0" w:uiPriority="61" w:unhideWhenUsed="0"/>
+    <w:lsdException w:name="Light Grid Accent 4" w:semiHidden="0" w:uiPriority="62" w:unhideWhenUsed="0"/>
+    <w:lsdException w:name="Medium Shading 1 Accent 4" w:semiHidden="0" w:uiPriority="63" w:unhideWhenUsed="0"/>
+    <w:lsdException w:name="Medium Shading 2 Accent 4" w:semiHidden="0" w:uiPriority="64" w:unhideWhenUsed="0"/>
+    <w:lsdException w:name="Medium List 1 Accent 4" w:semiHidden="0" w:uiPriority="65" w:unhideWhenUsed="0"/>
+    <w:lsdException w:name="Medium List 2 Accent 4" w:semiHidden="0" w:uiPriority="66" w:unhideWhenUsed="0"/>
+    <w:lsdException w:name="Medium Grid 1 Accent 4" w:semiHidden="0" w:uiPriority="67" w:unhideWhenUsed="0"/>
+    <w:lsdException w:name="Medium Grid 2 Accent 4" w:semiHidden="0" w:uiPriority="68" w:unhideWhenUsed="0"/>
+    <w:lsdException w:name="Medium Grid 3 Accent 4" w:semiHidden="0" w:uiPriority="69" w:unhideWhenUsed="0"/>
+    <w:lsdException w:name="Dark List Accent 4" w:semiHidden="0" w:uiPriority="70" w:unhideWhenUsed="0"/>
+    <w:lsdException w:name="Colorful Shading Accent 4" w:semiHidden="0" w:uiPriority="71" w:unhideWhenUsed="0"/>
+    <w:lsdException w:name="Colorful List Accent 4" w:semiHidden="0" w:uiPriority="72" w:unhideWhenUsed="0"/>
+    <w:lsdException w:name="Colorful Grid Accent 4" w:semiHidden="0" w:uiPriority="73" w:unhideWhenUsed="0"/>
+    <w:lsdException w:name="Light Shading Accent 5" w:semiHidden="0" w:uiPriority="60" w:unhideWhenUsed="0"/>
+    <w:lsdException w:name="Light List Accent 5" w:semiHidden="0" w:uiPriority="61" w:unhideWhenUsed="0"/>
+    <w:lsdException w:name="Light Grid Accent 5" w:semiHidden="0" w:uiPriority="62" w:unhideWhenUsed="0"/>
+    <w:lsdException w:name="Medium Shading 1 Accent 5" w:semiHidden="0" w:uiPriority="63" w:unhideWhenUsed="0"/>
+    <w:lsdException w:name="Medium Shading 2 Accent 5" w:semiHidden="0" w:uiPriority="64" w:unhideWhenUsed="0"/>
+    <w:lsdException w:name="Medium List 1 Accent 5" w:semiHidden="0" w:uiPriority="65" w:unhideWhenUsed="0"/>
+    <w:lsdException w:name="Medium List 2 Accent 5" w:semiHidden="0" w:uiPriority="66" w:unhideWhenUsed="0"/>
+    <w:lsdException w:name="Medium Grid 1 Accent 5" w:semiHidden="0" w:uiPriority="67" w:unhideWhenUsed="0"/>
+    <w:lsdException w:name="Medium Grid 2 Accent 5" w:semiHidden="0" w:uiPriority="68" w:unhideWhenUsed="0"/>
+    <w:lsdException w:name="Medium Grid 3 Accent 5" w:semiHidden="0" w:uiPriority="69" w:unhideWhenUsed="0"/>
+    <w:lsdException w:name="Dark List Accent 5" w:semiHidden="0" w:uiPriority="70" w:unhideWhenUsed="0"/>
+    <w:lsdException w:name="Colorful Shading Accent 5" w:semiHidden="0" w:uiPriority="71" w:unhideWhenUsed="0"/>
+    <w:lsdException w:name="Colorful List Accent 5" w:semiHidden="0" w:uiPriority="72" w:unhideWhenUsed="0"/>
+    <w:lsdException w:name="Colorful Grid Accent 5" w:semiHidden="0" w:uiPriority="73" w:unhideWhenUsed="0"/>
+    <w:lsdException w:name="Light Shading Accent 6" w:semiHidden="0" w:uiPriority="60" w:unhideWhenUsed="0"/>
+    <w:lsdException w:name="Light List Accent 6" w:semiHidden="0" w:uiPriority="61" w:unhideWhenUsed="0"/>
+    <w:lsdException w:name="Light Grid Accent 6" w:semiHidden="0" w:uiPriority="62" w:unhideWhenUsed="0"/>
+    <w:lsdException w:name="Medium Shading 1 Accent 6" w:semiHidden="0" w:uiPriority="63" w:unhideWhenUsed="0"/>
+    <w:lsdException w:name="Medium Shading 2 Accent 6" w:semiHidden="0" w:uiPriority="64" w:unhideWhenUsed="0"/>
+    <w:lsdException w:name="Medium List 1 Accent 6" w:semiHidden="0" w:uiPriority="65" w:unhideWhenUsed="0"/>
+    <w:lsdException w:name="Medium List 2 Accent 6" w:semiHidden="0" w:uiPriority="66" w:unhideWhenUsed="0"/>
+    <w:lsdException w:name="Medium Grid 1 Accent 6" w:semiHidden="0" w:uiPriority="67" w:unhideWhenUsed="0"/>
+    <w:lsdException w:name="Medium Grid 2 Accent 6" w:semiHidden="0" w:uiPriority="68" w:unhideWhenUsed="0"/>
+    <w:lsdException w:name="Medium Grid 3 Accent 6" w:semiHidden="0" w:uiPriority="69" w:unhideWhenUsed="0"/>
+    <w:lsdException w:name="Dark List Accent 6" w:semiHidden="0" w:uiPriority="70" w:unhideWhenUsed="0"/>
+    <w:lsdException w:name="Colorful Shading Accent 6" w:semiHidden="0" w:uiPriority="71" w:unhideWhenUsed="0"/>
+    <w:lsdException w:name="Colorful List Accent 6" w:semiHidden="0" w:uiPriority="72" w:unhideWhenUsed="0"/>
+    <w:lsdException w:name="Colorful Grid Accent 6" w:semiHidden="0" w:uiPriority="73" w:unhideWhenUsed="0"/>
+    <w:lsdException w:name="Subtle Emphasis" w:semiHidden="0" w:uiPriority="19" w:unhideWhenUsed="0" w:qFormat="1"/>
+    <w:lsdException w:name="Intense Emphasis" w:semiHidden="0" w:uiPriority="21" w:unhideWhenUsed="0" w:qFormat="1"/>
+    <w:lsdException w:name="Subtle Reference" w:semiHidden="0" w:uiPriority="31" w:unhideWhenUsed="0" w:qFormat="1"/>
+    <w:lsdException w:name="Intense Reference" w:semiHidden="0" w:uiPriority="32" w:unhideWhenUsed="0" w:qFormat="1"/>
+    <w:lsdException w:name="Book Title" w:semiHidden="0" w:uiPriority="33" w:unhideWhenUsed="0" w:qFormat="1"/>
+    <w:lsdException w:name="Bibliography" w:uiPriority="37"/>
+    <w:lsdException w:name="TOC Heading" w:uiPriority="39" w:qFormat="1"/>
+  </w:latentStyles>
+  <w:style w:type="paragraph" w:default="1" w:styleId="Normal">
+    <w:name w:val="Normal"/>
+    <w:qFormat/>
+    <w:rsid w:val="002D420E"/>
+  </w:style>
+  <w:style w:type="paragraph" w:styleId="Heading1">
+    <w:name w:val="heading 1"/>
+    <w:basedOn w:val="Normal"/>
+    <w:next w:val="BodyText"/>
+    <w:uiPriority w:val="9"/>
+    <w:qFormat/>
+    <w:rsid w:val="002D420E"/>
+    <w:pPr>
+      <w:keepNext/>
+      <w:numPr>
+        <w:numId w:val="2"/>
+      </w:numPr>
+      <w:spacing w:before="240" w:after="120"/>
+      <w:outlineLvl w:val="0"/>
+    </w:pPr>
+    <w:rPr>
+      <w:rFonts w:ascii="Arial" w:hAnsi="Arial"/>
+      <w:b/>
+      <w:kern w:val="28"/>
+      <w:sz w:val="36"/>
+    </w:rPr>
+  </w:style>
+  <w:style w:type="paragraph" w:styleId="Heading2">
+    <w:name w:val="heading 2"/>
+    <w:basedOn w:val="Normal"/>
+    <w:next w:val="BodyText"/>
+    <w:uiPriority w:val="9"/>
+    <w:qFormat/>
+    <w:rsid w:val="002D420E"/>
+    <w:pPr>
+      <w:keepNext/>
+      <w:numPr>
+        <w:ilvl w:val="1"/>
+        <w:numId w:val="2"/>
+      </w:numPr>
+      <w:spacing w:before="160" w:after="120"/>
+      <w:outlineLvl w:val="1"/>
+    </w:pPr>
+    <w:rPr>
+      <w:rFonts w:ascii="Arial" w:hAnsi="Arial"/>
+      <w:b/>
+      <w:i/>
+      <w:kern w:val="28"/>
+      <w:sz w:val="28"/>
+    </w:rPr>
+  </w:style>
+  <w:style w:type="paragraph" w:styleId="Heading3">
+    <w:name w:val="heading 3"/>
+    <w:basedOn w:val="Normal"/>
+    <w:next w:val="BodyText"/>
+    <w:uiPriority w:val="9"/>
+    <w:qFormat/>
+    <w:rsid w:val="00A16533"/>
+    <w:pPr>
+      <w:keepNext/>
+      <w:numPr>
+        <w:ilvl w:val="2"/>
+        <w:numId w:val="2"/>
+      </w:numPr>
+      <w:spacing w:before="120" w:after="80"/>
+      <w:outlineLvl w:val="2"/>
+    </w:pPr>
+    <w:rPr>
+      <w:b/>
+      <w:kern w:val="28"/>
+      <w:sz w:val="24"/>
+    </w:rPr>
+  </w:style>
+  <w:style w:type="paragraph" w:styleId="Heading4">
+    <w:name w:val="heading 4"/>
+    <w:basedOn w:val="Normal"/>
+    <w:next w:val="BodyText"/>
+    <w:uiPriority w:val="9"/>
+    <w:qFormat/>
+    <w:rsid w:val="002D420E"/>
+    <w:pPr>
+      <w:keepNext/>
+      <w:numPr>
+        <w:ilvl w:val="3"/>
+        <w:numId w:val="2"/>
+      </w:numPr>
+      <w:spacing w:before="120" w:after="80"/>
+      <w:outlineLvl w:val="3"/>
+    </w:pPr>
+    <w:rPr>
+      <w:b/>
+      <w:i/>
+      <w:kern w:val="28"/>
+      <w:sz w:val="24"/>
+    </w:rPr>
+  </w:style>
+  <w:style w:type="character" w:default="1" w:styleId="DefaultParagraphFont">
+    <w:name w:val="Default Paragraph Font"/>
+    <w:uiPriority w:val="1"/>
+    <w:semiHidden/>
+    <w:unhideWhenUsed/>
+  </w:style>
+  <w:style w:type="table" w:default="1" w:styleId="TableNormal">
+    <w:name w:val="Normal Table"/>
+    <w:uiPriority w:val="99"/>
+    <w:semiHidden/>
+    <w:unhideWhenUsed/>
+    <w:tblPr>
+      <w:tblInd w:w="0" w:type="dxa"/>
       <w:tblCellMar>
         <w:top w:w="0" w:type="dxa"/>
         <w:left w:w="108" w:type="dxa"/>
         <w:bottom w:w="0" w:type="dxa"/>
         <w:right w:w="108" w:type="dxa"/>
       </w:tblCellMar>
+    </w:tblPr>
+  </w:style>
+  <w:style w:type="numbering" w:default="1" w:styleId="NoList">
+    <w:name w:val="No List"/>
+    <w:uiPriority w:val="99"/>
+    <w:semiHidden/>
+    <w:unhideWhenUsed/>
+  </w:style>
+  <w:style w:type="paragraph" w:styleId="BodyText">
+    <w:name w:val="Body Text"/>
+    <w:basedOn w:val="Normal"/>
+    <w:link w:val="BodyTextChar"/>
+    <w:rsid w:val="002D420E"/>
+    <w:pPr>
+      <w:spacing w:after="160"/>
+    </w:pPr>
+  </w:style>
+  <w:style w:type="paragraph" w:styleId="Header">
+    <w:name w:val="header"/>
+    <w:basedOn w:val="Normal"/>
+    <w:rsid w:val="002D420E"/>
+    <w:pPr>
+      <w:keepLines/>
+      <w:tabs>
+        <w:tab w:val="center" w:pos="4320"/>
+        <w:tab w:val="right" w:pos="8640"/>
+      </w:tabs>
+    </w:pPr>
+  </w:style>
+  <w:style w:type="paragraph" w:styleId="Footer">
+    <w:name w:val="footer"/>
+    <w:basedOn w:val="Normal"/>
+    <w:rsid w:val="002D420E"/>
+    <w:pPr>
+      <w:keepLines/>
+      <w:tabs>
+        <w:tab w:val="center" w:pos="4320"/>
+        <w:tab w:val="right" w:pos="8640"/>
+      </w:tabs>
+    </w:pPr>
+  </w:style>
+  <w:style w:type="character" w:styleId="PageNumber">
+    <w:name w:val="page number"/>
+    <w:rsid w:val="002D420E"/>
+    <w:rPr>
+      <w:b/>
+    </w:rPr>
+  </w:style>
+  <w:style w:type="paragraph" w:styleId="TOC1">
+    <w:name w:val="toc 1"/>
+    <w:basedOn w:val="Normal"/>
+    <w:uiPriority w:val="39"/>
+    <w:rsid w:val="002D420E"/>
+    <w:pPr>
+      <w:tabs>
+        <w:tab w:val="right" w:leader="dot" w:pos="9000"/>
+      </w:tabs>
+      <w:spacing w:before="120" w:after="120"/>
+    </w:pPr>
+    <w:rPr>
+      <w:b/>
+      <w:caps/>
+    </w:rPr>
+  </w:style>
+  <w:style w:type="paragraph" w:styleId="TOC2">
+    <w:name w:val="toc 2"/>
+    <w:basedOn w:val="Normal"/>
+    <w:uiPriority w:val="39"/>
+    <w:rsid w:val="002D420E"/>
+    <w:pPr>
+      <w:tabs>
+        <w:tab w:val="right" w:leader="dot" w:pos="9000"/>
+      </w:tabs>
+      <w:ind w:left="200"/>
+    </w:pPr>
+    <w:rPr>
+      <w:smallCaps/>
+    </w:rPr>
+  </w:style>
+  <w:style w:type="paragraph" w:styleId="Title">
+    <w:name w:val="Title"/>
+    <w:basedOn w:val="Normal"/>
+    <w:qFormat/>
+    <w:rsid w:val="002D420E"/>
+    <w:pPr>
+      <w:keepNext/>
+      <w:keepLines/>
+      <w:spacing w:before="360" w:after="160"/>
+      <w:jc w:val="center"/>
+    </w:pPr>
+    <w:rPr>
+      <w:rFonts w:ascii="Arial" w:hAnsi="Arial"/>
+      <w:b/>
+      <w:kern w:val="28"/>
+      <w:sz w:val="40"/>
+    </w:rPr>
+  </w:style>
+  <w:style w:type="paragraph" w:customStyle="1" w:styleId="Paragraph1">
+    <w:name w:val="Paragraph1"/>
+    <w:basedOn w:val="Normal"/>
+    <w:rsid w:val="002D420E"/>
+    <w:pPr>
+      <w:widowControl w:val="0"/>
+      <w:spacing w:before="80"/>
+      <w:jc w:val="both"/>
+    </w:pPr>
+  </w:style>
+  <w:style w:type="paragraph" w:customStyle="1" w:styleId="RevHistory">
+    <w:name w:val="RevHistory"/>
+    <w:basedOn w:val="Normal"/>
+    <w:rsid w:val="002D420E"/>
+    <w:pPr>
+      <w:pageBreakBefore/>
+      <w:widowControl w:val="0"/>
+      <w:spacing w:before="1280"/>
+      <w:jc w:val="center"/>
+    </w:pPr>
+    <w:rPr>
+      <w:sz w:val="36"/>
+    </w:rPr>
+  </w:style>
+  <w:style w:type="paragraph" w:customStyle="1" w:styleId="TableText">
+    <w:name w:val="Table Text"/>
+    <w:rsid w:val="002D420E"/>
+    <w:pPr>
+      <w:widowControl w:val="0"/>
+      <w:spacing w:before="40" w:after="40"/>
+    </w:pPr>
+  </w:style>
+  <w:style w:type="paragraph" w:customStyle="1" w:styleId="Paragraph2">
+    <w:name w:val="Paragraph2"/>
+    <w:basedOn w:val="Paragraph1"/>
+    <w:rsid w:val="002D420E"/>
+    <w:pPr>
+      <w:widowControl/>
+      <w:ind w:left="720"/>
+    </w:pPr>
+    <w:rPr>
+      <w:color w:val="000080"/>
+    </w:rPr>
+  </w:style>
+  <w:style w:type="paragraph" w:customStyle="1" w:styleId="Paragraph3">
+    <w:name w:val="Paragraph3"/>
+    <w:basedOn w:val="Paragraph1"/>
+    <w:rsid w:val="002D420E"/>
+    <w:pPr>
+      <w:ind w:left="1530"/>
+    </w:pPr>
+  </w:style>
+  <w:style w:type="paragraph" w:customStyle="1" w:styleId="Paragraph4">
+    <w:name w:val="Paragraph4"/>
+    <w:basedOn w:val="Paragraph1"/>
+    <w:rsid w:val="002D420E"/>
+    <w:pPr>
+      <w:ind w:left="2250"/>
+    </w:pPr>
+  </w:style>
+  <w:style w:type="paragraph" w:customStyle="1" w:styleId="Bullet1">
+    <w:name w:val="Bullet1"/>
+    <w:basedOn w:val="Normal"/>
+    <w:rsid w:val="002D420E"/>
+    <w:pPr>
+      <w:widowControl w:val="0"/>
+      <w:ind w:left="720" w:hanging="432"/>
+    </w:pPr>
+  </w:style>
+  <w:style w:type="paragraph" w:customStyle="1" w:styleId="Bullet2">
+    <w:name w:val="Bullet2"/>
+    <w:basedOn w:val="Bullet1"/>
+    <w:rsid w:val="002D420E"/>
+    <w:pPr>
+      <w:ind w:left="1440" w:hanging="360"/>
+    </w:pPr>
+  </w:style>
+  <w:style w:type="paragraph" w:styleId="TOC3">
+    <w:name w:val="toc 3"/>
+    <w:basedOn w:val="Normal"/>
+    <w:next w:val="Normal"/>
+    <w:autoRedefine/>
+    <w:uiPriority w:val="39"/>
+    <w:rsid w:val="002D420E"/>
+    <w:pPr>
+      <w:ind w:left="400"/>
+    </w:pPr>
+  </w:style>
+  <w:style w:type="paragraph" w:styleId="BalloonText">
+    <w:name w:val="Balloon Text"/>
+    <w:basedOn w:val="Normal"/>
+    <w:semiHidden/>
+    <w:rsid w:val="002D420E"/>
+    <w:rPr>
+      <w:rFonts w:ascii="Tahoma" w:hAnsi="Tahoma" w:cs="Tahoma"/>
+      <w:sz w:val="16"/>
+      <w:szCs w:val="16"/>
+    </w:rPr>
+  </w:style>
+  <w:style w:type="paragraph" w:styleId="ListParagraph">
+    <w:name w:val="List Paragraph"/>
+    <w:basedOn w:val="Normal"/>
+    <w:uiPriority w:val="34"/>
+    <w:qFormat/>
+    <w:rsid w:val="00A16533"/>
+    <w:pPr>
+      <w:ind w:left="720"/>
+      <w:contextualSpacing/>
+    </w:pPr>
+  </w:style>
+  <w:style w:type="table" w:styleId="TableGrid">
+    <w:name w:val="Table Grid"/>
+    <w:basedOn w:val="TableNormal"/>
+    <w:uiPriority w:val="59"/>
+    <w:rsid w:val="00A16533"/>
+    <w:rPr>
+      <w:rFonts w:eastAsiaTheme="minorHAnsi"/>
+    </w:rPr>
+    <w:tblPr>
+      <w:tblBorders>
+        <w:top w:val="single" w:sz="4" w:space="0" w:color="auto"/>
+        <w:left w:val="single" w:sz="4" w:space="0" w:color="auto"/>
+        <w:bottom w:val="single" w:sz="4" w:space="0" w:color="auto"/>
+        <w:right w:val="single" w:sz="4" w:space="0" w:color="auto"/>
+        <w:insideH w:val="single" w:sz="4" w:space="0" w:color="auto"/>
+        <w:insideV w:val="single" w:sz="4" w:space="0" w:color="auto"/>
+      </w:tblBorders>
     </w:tblPr>
   </w:style>
   <w:style w:type="character" w:styleId="Hyperlink">
@@ -7988,21 +8637,6 @@
 </file>
 
 <file path=customXml/item1.xml><?xml version="1.0" encoding="utf-8"?>
-<p:properties xmlns:p="http://schemas.microsoft.com/office/2006/metadata/properties" xmlns:xsi="http://www.w3.org/2001/XMLSchema-instance">
-  <documentManagement/>
-</p:properties>
-</file>
-
-<file path=customXml/item2.xml><?xml version="1.0" encoding="utf-8"?>
-<?mso-contentType ?>
-<FormTemplates xmlns="http://schemas.microsoft.com/sharepoint/v3/contenttype/forms">
-  <Display>DocumentLibraryForm</Display>
-  <Edit>DocumentLibraryForm</Edit>
-  <New>DocumentLibraryForm</New>
-</FormTemplates>
-</file>
-
-<file path=customXml/item3.xml><?xml version="1.0" encoding="utf-8"?>
 <ct:contentTypeSchema xmlns:ct="http://schemas.microsoft.com/office/2006/metadata/contentType" xmlns:ma="http://schemas.microsoft.com/office/2006/metadata/properties/metaAttributes" ct:_="" ma:_="" ma:contentTypeName="Document" ma:contentTypeID="0x01010007B1D441ADEC8642ABD94220A12323FC" ma:contentTypeVersion="0" ma:contentTypeDescription="Create a new document." ma:contentTypeScope="" ma:versionID="004e9817178017d7dbe120b842248b7f">
   <xsd:schema xmlns:xsd="http://www.w3.org/2001/XMLSchema" xmlns:xs="http://www.w3.org/2001/XMLSchema" xmlns:p="http://schemas.microsoft.com/office/2006/metadata/properties" targetNamespace="http://schemas.microsoft.com/office/2006/metadata/properties" ma:root="true" ma:fieldsID="c64490b4aec6201516c3a874156f37b2">
     <xsd:element name="properties">
@@ -8116,27 +8750,26 @@
 </ct:contentTypeSchema>
 </file>
 
+<file path=customXml/item2.xml><?xml version="1.0" encoding="utf-8"?>
+<?mso-contentType ?>
+<FormTemplates xmlns="http://schemas.microsoft.com/sharepoint/v3/contenttype/forms">
+  <Display>DocumentLibraryForm</Display>
+  <Edit>DocumentLibraryForm</Edit>
+  <New>DocumentLibraryForm</New>
+</FormTemplates>
+</file>
+
+<file path=customXml/item3.xml><?xml version="1.0" encoding="utf-8"?>
+<p:properties xmlns:p="http://schemas.microsoft.com/office/2006/metadata/properties" xmlns:xsi="http://www.w3.org/2001/XMLSchema-instance">
+  <documentManagement/>
+</p:properties>
+</file>
+
 <file path=customXml/item4.xml><?xml version="1.0" encoding="utf-8"?>
 <b:Sources xmlns:b="http://schemas.openxmlformats.org/officeDocument/2006/bibliography" xmlns="http://schemas.openxmlformats.org/officeDocument/2006/bibliography" SelectedStyle="\APA.XSL" StyleName="APA"/>
 </file>
 
 <file path=customXml/itemProps1.xml><?xml version="1.0" encoding="utf-8"?>
-<ds:datastoreItem xmlns:ds="http://schemas.openxmlformats.org/officeDocument/2006/customXml" ds:itemID="{E5265DE5-3E8E-4120-8280-8EC419E03148}">
-  <ds:schemaRefs>
-    <ds:schemaRef ds:uri="http://schemas.microsoft.com/office/2006/metadata/properties"/>
-  </ds:schemaRefs>
-</ds:datastoreItem>
-</file>
-
-<file path=customXml/itemProps2.xml><?xml version="1.0" encoding="utf-8"?>
-<ds:datastoreItem xmlns:ds="http://schemas.openxmlformats.org/officeDocument/2006/customXml" ds:itemID="{3CBB50F0-8F85-42BF-AC23-9DA2DC66E259}">
-  <ds:schemaRefs>
-    <ds:schemaRef ds:uri="http://schemas.microsoft.com/sharepoint/v3/contenttype/forms"/>
-  </ds:schemaRefs>
-</ds:datastoreItem>
-</file>
-
-<file path=customXml/itemProps3.xml><?xml version="1.0" encoding="utf-8"?>
 <ds:datastoreItem xmlns:ds="http://schemas.openxmlformats.org/officeDocument/2006/customXml" ds:itemID="{BA7BD11F-C275-40DD-82C9-C791F093B530}">
   <ds:schemaRefs>
     <ds:schemaRef ds:uri="http://schemas.microsoft.com/office/2006/metadata/contentType"/>
@@ -8152,8 +8785,24 @@
 </ds:datastoreItem>
 </file>
 
+<file path=customXml/itemProps2.xml><?xml version="1.0" encoding="utf-8"?>
+<ds:datastoreItem xmlns:ds="http://schemas.openxmlformats.org/officeDocument/2006/customXml" ds:itemID="{3CBB50F0-8F85-42BF-AC23-9DA2DC66E259}">
+  <ds:schemaRefs>
+    <ds:schemaRef ds:uri="http://schemas.microsoft.com/sharepoint/v3/contenttype/forms"/>
+  </ds:schemaRefs>
+</ds:datastoreItem>
+</file>
+
+<file path=customXml/itemProps3.xml><?xml version="1.0" encoding="utf-8"?>
+<ds:datastoreItem xmlns:ds="http://schemas.openxmlformats.org/officeDocument/2006/customXml" ds:itemID="{E5265DE5-3E8E-4120-8280-8EC419E03148}">
+  <ds:schemaRefs>
+    <ds:schemaRef ds:uri="http://schemas.microsoft.com/office/2006/metadata/properties"/>
+  </ds:schemaRefs>
+</ds:datastoreItem>
+</file>
+
 <file path=customXml/itemProps4.xml><?xml version="1.0" encoding="utf-8"?>
-<ds:datastoreItem xmlns:ds="http://schemas.openxmlformats.org/officeDocument/2006/customXml" ds:itemID="{30A6205C-010B-4E6C-9BDD-8201BB181A78}">
+<ds:datastoreItem xmlns:ds="http://schemas.openxmlformats.org/officeDocument/2006/customXml" ds:itemID="{6B32CDCF-A236-4BA4-9A92-708CA7DE6509}">
   <ds:schemaRefs>
     <ds:schemaRef ds:uri="http://schemas.openxmlformats.org/officeDocument/2006/bibliography"/>
   </ds:schemaRefs>

</xml_diff>